<commit_message>
introduction to data visualization with seaborn - update
</commit_message>
<xml_diff>
--- a/INTRODUCTION TO DATA VISUALIZATION WITH SEABORN/CUSTOMIZING SEABORN PLOTS/EXERCISES.docx
+++ b/INTRODUCTION TO DATA VISUALIZATION WITH SEABORN/CUSTOMIZING SEABORN PLOTS/EXERCISES.docx
@@ -80,6 +80,7 @@
         <w:t> and </w:t>
       </w:r>
       <w:proofErr w:type="spellStart"/>
+      <w:proofErr w:type="gramStart"/>
       <w:r>
         <w:rPr>
           <w:lang w:val="en-US"/>
@@ -87,6 +88,7 @@
         <w:t>matplotlib.pyplot</w:t>
       </w:r>
       <w:proofErr w:type="spellEnd"/>
+      <w:proofErr w:type="gramEnd"/>
       <w:r>
         <w:rPr>
           <w:lang w:val="en-US"/>
@@ -307,6 +309,7 @@
         </w:rPr>
       </w:pPr>
       <w:proofErr w:type="spellStart"/>
+      <w:proofErr w:type="gramStart"/>
       <w:r>
         <w:rPr>
           <w:lang w:val="en-US"/>
@@ -314,6 +317,7 @@
         <w:t>sns.catplot</w:t>
       </w:r>
       <w:proofErr w:type="spellEnd"/>
+      <w:proofErr w:type="gramEnd"/>
       <w:r>
         <w:rPr>
           <w:lang w:val="en-US"/>
@@ -421,6 +425,7 @@
         </w:rPr>
       </w:pPr>
       <w:proofErr w:type="spellStart"/>
+      <w:proofErr w:type="gramStart"/>
       <w:r>
         <w:rPr>
           <w:lang w:val="en-US"/>
@@ -428,6 +433,7 @@
         <w:t>plt.show</w:t>
       </w:r>
       <w:proofErr w:type="spellEnd"/>
+      <w:proofErr w:type="gramEnd"/>
       <w:r>
         <w:rPr>
           <w:lang w:val="en-US"/>
@@ -694,6 +700,7 @@
         </w:rPr>
       </w:pPr>
       <w:proofErr w:type="spellStart"/>
+      <w:proofErr w:type="gramStart"/>
       <w:r>
         <w:rPr>
           <w:lang w:val="en-US"/>
@@ -701,6 +708,7 @@
         <w:t>sns.catplot</w:t>
       </w:r>
       <w:proofErr w:type="spellEnd"/>
+      <w:proofErr w:type="gramEnd"/>
       <w:r>
         <w:rPr>
           <w:lang w:val="en-US"/>
@@ -808,6 +816,7 @@
         </w:rPr>
       </w:pPr>
       <w:proofErr w:type="spellStart"/>
+      <w:proofErr w:type="gramStart"/>
       <w:r>
         <w:rPr>
           <w:lang w:val="en-US"/>
@@ -815,6 +824,7 @@
         <w:t>plt.show</w:t>
       </w:r>
       <w:proofErr w:type="spellEnd"/>
+      <w:proofErr w:type="gramEnd"/>
       <w:r>
         <w:rPr>
           <w:lang w:val="en-US"/>
@@ -1108,6 +1118,7 @@
         </w:rPr>
       </w:pPr>
       <w:proofErr w:type="spellStart"/>
+      <w:proofErr w:type="gramStart"/>
       <w:r>
         <w:rPr>
           <w:lang w:val="en-US"/>
@@ -1115,6 +1126,7 @@
         <w:t>sns.catplot</w:t>
       </w:r>
       <w:proofErr w:type="spellEnd"/>
+      <w:proofErr w:type="gramEnd"/>
       <w:r>
         <w:rPr>
           <w:lang w:val="en-US"/>
@@ -1222,6 +1234,7 @@
         </w:rPr>
       </w:pPr>
       <w:proofErr w:type="spellStart"/>
+      <w:proofErr w:type="gramStart"/>
       <w:r>
         <w:rPr>
           <w:lang w:val="en-US"/>
@@ -1229,6 +1242,7 @@
         <w:t>plt.show</w:t>
       </w:r>
       <w:proofErr w:type="spellEnd"/>
+      <w:proofErr w:type="gramEnd"/>
       <w:r>
         <w:rPr>
           <w:lang w:val="en-US"/>
@@ -1379,6 +1393,7 @@
         <w:t> and </w:t>
       </w:r>
       <w:proofErr w:type="spellStart"/>
+      <w:proofErr w:type="gramStart"/>
       <w:r>
         <w:rPr>
           <w:color w:val="000000" w:themeColor="text1"/>
@@ -1387,6 +1402,7 @@
         <w:t>matplotlib.pyplot</w:t>
       </w:r>
       <w:proofErr w:type="spellEnd"/>
+      <w:proofErr w:type="gramEnd"/>
       <w:r>
         <w:rPr>
           <w:color w:val="000000" w:themeColor="text1"/>
@@ -1540,6 +1556,7 @@
         </w:rPr>
       </w:pPr>
       <w:proofErr w:type="spellStart"/>
+      <w:proofErr w:type="gramStart"/>
       <w:r>
         <w:rPr>
           <w:color w:val="000000" w:themeColor="text1"/>
@@ -1548,6 +1565,7 @@
         <w:t>sns.catplot</w:t>
       </w:r>
       <w:proofErr w:type="spellEnd"/>
+      <w:proofErr w:type="gramEnd"/>
       <w:r>
         <w:rPr>
           <w:color w:val="000000" w:themeColor="text1"/>
@@ -1627,6 +1645,7 @@
         </w:rPr>
       </w:pPr>
       <w:proofErr w:type="spellStart"/>
+      <w:proofErr w:type="gramStart"/>
       <w:r>
         <w:rPr>
           <w:color w:val="000000" w:themeColor="text1"/>
@@ -1634,6 +1653,7 @@
         <w:t>plt.show</w:t>
       </w:r>
       <w:proofErr w:type="spellEnd"/>
+      <w:proofErr w:type="gramEnd"/>
       <w:r>
         <w:rPr>
           <w:color w:val="000000" w:themeColor="text1"/>
@@ -1816,6 +1836,7 @@
         </w:rPr>
       </w:pPr>
       <w:proofErr w:type="spellStart"/>
+      <w:proofErr w:type="gramStart"/>
       <w:r>
         <w:rPr>
           <w:color w:val="000000" w:themeColor="text1"/>
@@ -1824,6 +1845,7 @@
         <w:t>sns.catplot</w:t>
       </w:r>
       <w:proofErr w:type="spellEnd"/>
+      <w:proofErr w:type="gramEnd"/>
       <w:r>
         <w:rPr>
           <w:color w:val="000000" w:themeColor="text1"/>
@@ -1903,6 +1925,7 @@
         </w:rPr>
       </w:pPr>
       <w:proofErr w:type="spellStart"/>
+      <w:proofErr w:type="gramStart"/>
       <w:r>
         <w:rPr>
           <w:color w:val="000000" w:themeColor="text1"/>
@@ -1910,6 +1933,7 @@
         <w:t>plt.show</w:t>
       </w:r>
       <w:proofErr w:type="spellEnd"/>
+      <w:proofErr w:type="gramEnd"/>
       <w:r>
         <w:rPr>
           <w:color w:val="000000" w:themeColor="text1"/>
@@ -2092,6 +2116,7 @@
         </w:rPr>
       </w:pPr>
       <w:proofErr w:type="spellStart"/>
+      <w:proofErr w:type="gramStart"/>
       <w:r>
         <w:rPr>
           <w:color w:val="000000" w:themeColor="text1"/>
@@ -2100,6 +2125,7 @@
         <w:t>sns.catplot</w:t>
       </w:r>
       <w:proofErr w:type="spellEnd"/>
+      <w:proofErr w:type="gramEnd"/>
       <w:r>
         <w:rPr>
           <w:color w:val="000000" w:themeColor="text1"/>
@@ -2179,6 +2205,7 @@
         </w:rPr>
       </w:pPr>
       <w:proofErr w:type="spellStart"/>
+      <w:proofErr w:type="gramStart"/>
       <w:r>
         <w:rPr>
           <w:color w:val="000000" w:themeColor="text1"/>
@@ -2186,6 +2213,7 @@
         <w:t>plt.show</w:t>
       </w:r>
       <w:proofErr w:type="spellEnd"/>
+      <w:proofErr w:type="gramEnd"/>
       <w:r>
         <w:rPr>
           <w:color w:val="000000" w:themeColor="text1"/>
@@ -2369,6 +2397,7 @@
         </w:rPr>
       </w:pPr>
       <w:proofErr w:type="spellStart"/>
+      <w:proofErr w:type="gramStart"/>
       <w:r>
         <w:rPr>
           <w:color w:val="000000" w:themeColor="text1"/>
@@ -2377,6 +2406,7 @@
         <w:t>sns.catplot</w:t>
       </w:r>
       <w:proofErr w:type="spellEnd"/>
+      <w:proofErr w:type="gramEnd"/>
       <w:r>
         <w:rPr>
           <w:color w:val="000000" w:themeColor="text1"/>
@@ -2456,6 +2486,7 @@
         </w:rPr>
       </w:pPr>
       <w:proofErr w:type="spellStart"/>
+      <w:proofErr w:type="gramStart"/>
       <w:r>
         <w:rPr>
           <w:color w:val="000000" w:themeColor="text1"/>
@@ -2463,6 +2494,7 @@
         <w:t>plt.show</w:t>
       </w:r>
       <w:proofErr w:type="spellEnd"/>
+      <w:proofErr w:type="gramEnd"/>
       <w:r>
         <w:rPr>
           <w:color w:val="000000" w:themeColor="text1"/>
@@ -2674,6 +2706,7 @@
         <w:t> and </w:t>
       </w:r>
       <w:proofErr w:type="spellStart"/>
+      <w:proofErr w:type="gramStart"/>
       <w:r>
         <w:rPr>
           <w:color w:val="000000" w:themeColor="text1"/>
@@ -2682,6 +2715,7 @@
         <w:t>matplotlib.pyplot</w:t>
       </w:r>
       <w:proofErr w:type="spellEnd"/>
+      <w:proofErr w:type="gramEnd"/>
       <w:r>
         <w:rPr>
           <w:color w:val="000000" w:themeColor="text1"/>
@@ -3025,6 +3059,7 @@
         </w:rPr>
       </w:pPr>
       <w:proofErr w:type="spellStart"/>
+      <w:proofErr w:type="gramStart"/>
       <w:r>
         <w:rPr>
           <w:color w:val="000000" w:themeColor="text1"/>
@@ -3033,6 +3068,7 @@
         <w:t>sns.catplot</w:t>
       </w:r>
       <w:proofErr w:type="spellEnd"/>
+      <w:proofErr w:type="gramEnd"/>
       <w:r>
         <w:rPr>
           <w:color w:val="000000" w:themeColor="text1"/>
@@ -3112,6 +3148,7 @@
         </w:rPr>
       </w:pPr>
       <w:proofErr w:type="spellStart"/>
+      <w:proofErr w:type="gramStart"/>
       <w:r>
         <w:rPr>
           <w:color w:val="000000" w:themeColor="text1"/>
@@ -3119,6 +3156,7 @@
         <w:t>plt.show</w:t>
       </w:r>
       <w:proofErr w:type="spellEnd"/>
+      <w:proofErr w:type="gramEnd"/>
       <w:r>
         <w:rPr>
           <w:color w:val="000000" w:themeColor="text1"/>
@@ -3210,7 +3248,2848 @@
       <w:pPr>
         <w:jc w:val="both"/>
         <w:rPr>
+          <w:b/>
+          <w:bCs/>
+          <w:color w:val="000000" w:themeColor="text1"/>
+          <w:lang w:val="en-US"/>
+        </w:rPr>
+      </w:pPr>
+      <w:proofErr w:type="spellStart"/>
+      <w:r>
+        <w:rPr>
+          <w:b/>
+          <w:bCs/>
+          <w:color w:val="000000" w:themeColor="text1"/>
+          <w:lang w:val="en-US"/>
+        </w:rPr>
+        <w:t>FacetGrids</w:t>
+      </w:r>
+      <w:proofErr w:type="spellEnd"/>
+      <w:r>
+        <w:rPr>
+          <w:b/>
+          <w:bCs/>
+          <w:color w:val="000000" w:themeColor="text1"/>
+          <w:lang w:val="en-US"/>
+        </w:rPr>
+        <w:t xml:space="preserve"> vs. </w:t>
+      </w:r>
+      <w:proofErr w:type="spellStart"/>
+      <w:r>
+        <w:rPr>
+          <w:b/>
+          <w:bCs/>
+          <w:color w:val="000000" w:themeColor="text1"/>
+          <w:lang w:val="en-US"/>
+        </w:rPr>
+        <w:t>AxesSubplots</w:t>
+      </w:r>
+      <w:proofErr w:type="spellEnd"/>
+    </w:p>
+    <w:p>
+      <w:pPr>
+        <w:jc w:val="both"/>
+        <w:rPr>
+          <w:color w:val="000000" w:themeColor="text1"/>
+          <w:lang w:val="en-US"/>
+        </w:rPr>
+      </w:pPr>
+      <w:r>
+        <w:rPr>
+          <w:color w:val="000000" w:themeColor="text1"/>
+          <w:lang w:val="en-US"/>
+        </w:rPr>
+        <w:t>In the recent lesson, we learned that Seaborn plot functions create two different types of objects: </w:t>
+      </w:r>
+      <w:proofErr w:type="spellStart"/>
+      <w:r>
+        <w:rPr>
+          <w:color w:val="000000" w:themeColor="text1"/>
+          <w:lang w:val="en-US"/>
+        </w:rPr>
+        <w:t>FacetGrid</w:t>
+      </w:r>
+      <w:proofErr w:type="spellEnd"/>
+      <w:r>
+        <w:rPr>
+          <w:color w:val="000000" w:themeColor="text1"/>
+          <w:lang w:val="en-US"/>
+        </w:rPr>
+        <w:t> objects and </w:t>
+      </w:r>
+      <w:proofErr w:type="spellStart"/>
+      <w:r>
+        <w:rPr>
+          <w:color w:val="000000" w:themeColor="text1"/>
+          <w:lang w:val="en-US"/>
+        </w:rPr>
+        <w:t>AxesSubplot</w:t>
+      </w:r>
+      <w:proofErr w:type="spellEnd"/>
+      <w:r>
+        <w:rPr>
+          <w:color w:val="000000" w:themeColor="text1"/>
+          <w:lang w:val="en-US"/>
+        </w:rPr>
+        <w:t> objects. The method for adding a title to your plot will differ depending on the type of object it is.</w:t>
+      </w:r>
+    </w:p>
+    <w:p>
+      <w:pPr>
+        <w:jc w:val="both"/>
+        <w:rPr>
+          <w:color w:val="000000" w:themeColor="text1"/>
+          <w:lang w:val="en-US"/>
+        </w:rPr>
+      </w:pPr>
+      <w:r>
+        <w:rPr>
+          <w:color w:val="000000" w:themeColor="text1"/>
+          <w:lang w:val="en-US"/>
+        </w:rPr>
+        <w:t>In the code provided, we've used </w:t>
+      </w:r>
+      <w:proofErr w:type="spellStart"/>
+      <w:proofErr w:type="gramStart"/>
+      <w:r>
+        <w:rPr>
+          <w:color w:val="000000" w:themeColor="text1"/>
+          <w:lang w:val="en-US"/>
+        </w:rPr>
+        <w:t>relplot</w:t>
+      </w:r>
+      <w:proofErr w:type="spellEnd"/>
+      <w:r>
+        <w:rPr>
+          <w:color w:val="000000" w:themeColor="text1"/>
+          <w:lang w:val="en-US"/>
+        </w:rPr>
+        <w:t>(</w:t>
+      </w:r>
+      <w:proofErr w:type="gramEnd"/>
+      <w:r>
+        <w:rPr>
+          <w:color w:val="000000" w:themeColor="text1"/>
+          <w:lang w:val="en-US"/>
+        </w:rPr>
+        <w:t>) with the miles per gallon dataset to create a scatter plot showing the relationship between a car's weight and its horsepower. This scatter plot is assigned to the variable name g. Let's identify which type of object it is.</w:t>
+      </w:r>
+    </w:p>
+    <w:p>
+      <w:pPr>
+        <w:jc w:val="both"/>
+        <w:rPr>
+          <w:color w:val="000000" w:themeColor="text1"/>
+          <w:lang w:val="en-US"/>
+        </w:rPr>
+      </w:pPr>
+      <w:r>
+        <w:rPr>
+          <w:color w:val="000000" w:themeColor="text1"/>
+          <w:lang w:val="en-US"/>
+        </w:rPr>
+        <w:t>We've already imported Seaborn as </w:t>
+      </w:r>
+      <w:proofErr w:type="spellStart"/>
+      <w:r>
+        <w:rPr>
+          <w:color w:val="000000" w:themeColor="text1"/>
+          <w:lang w:val="en-US"/>
+        </w:rPr>
+        <w:t>sns</w:t>
+      </w:r>
+      <w:proofErr w:type="spellEnd"/>
+      <w:r>
+        <w:rPr>
+          <w:color w:val="000000" w:themeColor="text1"/>
+          <w:lang w:val="en-US"/>
+        </w:rPr>
+        <w:t> and </w:t>
+      </w:r>
+      <w:proofErr w:type="spellStart"/>
+      <w:proofErr w:type="gramStart"/>
+      <w:r>
+        <w:rPr>
+          <w:color w:val="000000" w:themeColor="text1"/>
+          <w:lang w:val="en-US"/>
+        </w:rPr>
+        <w:t>matplotlib.pyplot</w:t>
+      </w:r>
+      <w:proofErr w:type="spellEnd"/>
+      <w:proofErr w:type="gramEnd"/>
+      <w:r>
+        <w:rPr>
+          <w:color w:val="000000" w:themeColor="text1"/>
+          <w:lang w:val="en-US"/>
+        </w:rPr>
+        <w:t> as </w:t>
+      </w:r>
+      <w:proofErr w:type="spellStart"/>
+      <w:r>
+        <w:rPr>
+          <w:color w:val="000000" w:themeColor="text1"/>
+          <w:lang w:val="en-US"/>
+        </w:rPr>
+        <w:t>plt</w:t>
+      </w:r>
+      <w:proofErr w:type="spellEnd"/>
+      <w:r>
+        <w:rPr>
+          <w:color w:val="000000" w:themeColor="text1"/>
+          <w:lang w:val="en-US"/>
+        </w:rPr>
+        <w:t>.</w:t>
+      </w:r>
+    </w:p>
+    <w:p>
+      <w:pPr>
+        <w:jc w:val="both"/>
+        <w:rPr>
+          <w:b/>
+          <w:bCs/>
+          <w:color w:val="000000" w:themeColor="text1"/>
+        </w:rPr>
+      </w:pPr>
+      <w:proofErr w:type="spellStart"/>
+      <w:r>
+        <w:rPr>
+          <w:b/>
+          <w:bCs/>
+          <w:color w:val="000000" w:themeColor="text1"/>
+        </w:rPr>
+        <w:t>Instructions</w:t>
+      </w:r>
+      <w:proofErr w:type="spellEnd"/>
+      <w:r>
+        <w:rPr>
+          <w:b/>
+          <w:bCs/>
+          <w:color w:val="000000" w:themeColor="text1"/>
+        </w:rPr>
+        <w:t xml:space="preserve"> 1/2</w:t>
+      </w:r>
+    </w:p>
+    <w:p>
+      <w:pPr>
+        <w:numPr>
+          <w:ilvl w:val="0"/>
+          <w:numId w:val="5"/>
+        </w:numPr>
+        <w:jc w:val="both"/>
+        <w:rPr>
+          <w:color w:val="000000" w:themeColor="text1"/>
+          <w:lang w:val="en-US"/>
+        </w:rPr>
+      </w:pPr>
+      <w:r>
+        <w:rPr>
+          <w:color w:val="000000" w:themeColor="text1"/>
+          <w:lang w:val="en-US"/>
+        </w:rPr>
+        <w:t>Identify what type of object plot g is and assign it to the variable </w:t>
+      </w:r>
+      <w:proofErr w:type="spellStart"/>
+      <w:r>
+        <w:rPr>
+          <w:color w:val="000000" w:themeColor="text1"/>
+          <w:lang w:val="en-US"/>
+        </w:rPr>
+        <w:t>type_of_g</w:t>
+      </w:r>
+      <w:proofErr w:type="spellEnd"/>
+      <w:r>
+        <w:rPr>
+          <w:color w:val="000000" w:themeColor="text1"/>
+          <w:lang w:val="en-US"/>
+        </w:rPr>
+        <w:t>.</w:t>
+      </w:r>
+    </w:p>
+    <w:p>
+      <w:pPr>
+        <w:jc w:val="both"/>
+        <w:rPr>
+          <w:b/>
+          <w:bCs/>
+          <w:color w:val="000000" w:themeColor="text1"/>
+          <w:lang w:val="en-US"/>
+        </w:rPr>
+      </w:pPr>
+      <w:r>
+        <w:rPr>
+          <w:b/>
+          <w:bCs/>
+          <w:color w:val="000000" w:themeColor="text1"/>
+          <w:lang w:val="en-US"/>
+        </w:rPr>
+        <w:t>script.py</w:t>
+      </w:r>
+    </w:p>
+    <w:p>
+      <w:pPr>
+        <w:jc w:val="both"/>
+        <w:rPr>
+          <w:color w:val="000000" w:themeColor="text1"/>
+          <w:lang w:val="en-US"/>
+        </w:rPr>
+      </w:pPr>
+      <w:r>
+        <w:rPr>
+          <w:color w:val="000000" w:themeColor="text1"/>
+          <w:lang w:val="en-US"/>
+        </w:rPr>
+        <w:t># Create scatter plot</w:t>
+      </w:r>
+    </w:p>
+    <w:p>
+      <w:pPr>
+        <w:jc w:val="both"/>
+        <w:rPr>
+          <w:color w:val="000000" w:themeColor="text1"/>
+          <w:lang w:val="en-US"/>
+        </w:rPr>
+      </w:pPr>
+      <w:r>
+        <w:rPr>
+          <w:color w:val="000000" w:themeColor="text1"/>
+          <w:lang w:val="en-US"/>
+        </w:rPr>
+        <w:t>g = </w:t>
+      </w:r>
+      <w:proofErr w:type="spellStart"/>
+      <w:proofErr w:type="gramStart"/>
+      <w:r>
+        <w:rPr>
+          <w:color w:val="000000" w:themeColor="text1"/>
+          <w:lang w:val="en-US"/>
+        </w:rPr>
+        <w:t>sns.relplot</w:t>
+      </w:r>
+      <w:proofErr w:type="spellEnd"/>
+      <w:proofErr w:type="gramEnd"/>
+      <w:r>
+        <w:rPr>
+          <w:color w:val="000000" w:themeColor="text1"/>
+          <w:lang w:val="en-US"/>
+        </w:rPr>
+        <w:t>(x="weight", </w:t>
+      </w:r>
+    </w:p>
+    <w:p>
+      <w:pPr>
+        <w:jc w:val="both"/>
+        <w:rPr>
+          <w:color w:val="000000" w:themeColor="text1"/>
+          <w:lang w:val="en-US"/>
+        </w:rPr>
+      </w:pPr>
+      <w:r>
+        <w:rPr>
+          <w:color w:val="000000" w:themeColor="text1"/>
+          <w:lang w:val="en-US"/>
+        </w:rPr>
+        <w:t>                y="horsepower", </w:t>
+      </w:r>
+    </w:p>
+    <w:p>
+      <w:pPr>
+        <w:jc w:val="both"/>
+        <w:rPr>
+          <w:color w:val="000000" w:themeColor="text1"/>
+          <w:lang w:val="en-US"/>
+        </w:rPr>
+      </w:pPr>
+      <w:r>
+        <w:rPr>
+          <w:color w:val="000000" w:themeColor="text1"/>
+          <w:lang w:val="en-US"/>
+        </w:rPr>
+        <w:t>                data=mpg,</w:t>
+      </w:r>
+    </w:p>
+    <w:p>
+      <w:pPr>
+        <w:jc w:val="both"/>
+        <w:rPr>
+          <w:color w:val="000000" w:themeColor="text1"/>
+          <w:lang w:val="en-US"/>
+        </w:rPr>
+      </w:pPr>
+      <w:r>
+        <w:rPr>
+          <w:color w:val="000000" w:themeColor="text1"/>
+          <w:lang w:val="en-US"/>
+        </w:rPr>
+        <w:t>                kind="scatter")</w:t>
+      </w:r>
+    </w:p>
+    <w:p>
+      <w:pPr>
+        <w:jc w:val="both"/>
+        <w:rPr>
+          <w:color w:val="000000" w:themeColor="text1"/>
+          <w:lang w:val="en-US"/>
+        </w:rPr>
+      </w:pPr>
+    </w:p>
+    <w:p>
+      <w:pPr>
+        <w:jc w:val="both"/>
+        <w:rPr>
+          <w:color w:val="000000" w:themeColor="text1"/>
+          <w:lang w:val="en-US"/>
+        </w:rPr>
+      </w:pPr>
+      <w:r>
+        <w:rPr>
+          <w:color w:val="000000" w:themeColor="text1"/>
+          <w:lang w:val="en-US"/>
+        </w:rPr>
+        <w:t># Identify plot type</w:t>
+      </w:r>
+    </w:p>
+    <w:p>
+      <w:pPr>
+        <w:jc w:val="both"/>
+        <w:rPr>
+          <w:color w:val="000000" w:themeColor="text1"/>
+          <w:lang w:val="en-US"/>
+        </w:rPr>
+      </w:pPr>
+      <w:proofErr w:type="spellStart"/>
+      <w:r>
+        <w:rPr>
+          <w:color w:val="000000" w:themeColor="text1"/>
+          <w:lang w:val="en-US"/>
+        </w:rPr>
+        <w:t>type_of_g</w:t>
+      </w:r>
+      <w:proofErr w:type="spellEnd"/>
+      <w:r>
+        <w:rPr>
+          <w:color w:val="000000" w:themeColor="text1"/>
+          <w:lang w:val="en-US"/>
+        </w:rPr>
+        <w:t> = type(g)</w:t>
+      </w:r>
+    </w:p>
+    <w:p>
+      <w:pPr>
+        <w:jc w:val="both"/>
+        <w:rPr>
+          <w:color w:val="000000" w:themeColor="text1"/>
+          <w:lang w:val="en-US"/>
+        </w:rPr>
+      </w:pPr>
+    </w:p>
+    <w:p>
+      <w:pPr>
+        <w:jc w:val="both"/>
+        <w:rPr>
+          <w:color w:val="000000" w:themeColor="text1"/>
+          <w:lang w:val="en-US"/>
+        </w:rPr>
+      </w:pPr>
+      <w:r>
+        <w:rPr>
+          <w:color w:val="000000" w:themeColor="text1"/>
+          <w:lang w:val="en-US"/>
+        </w:rPr>
+        <w:t># Print type</w:t>
+      </w:r>
+    </w:p>
+    <w:p>
+      <w:pPr>
+        <w:jc w:val="both"/>
+        <w:rPr>
+          <w:color w:val="000000" w:themeColor="text1"/>
+          <w:lang w:val="en-US"/>
+        </w:rPr>
+      </w:pPr>
+      <w:r>
+        <w:rPr>
+          <w:color w:val="000000" w:themeColor="text1"/>
+          <w:lang w:val="en-US"/>
+        </w:rPr>
+        <w:t>print(</w:t>
+      </w:r>
+      <w:proofErr w:type="spellStart"/>
+      <w:r>
+        <w:rPr>
+          <w:color w:val="000000" w:themeColor="text1"/>
+          <w:lang w:val="en-US"/>
+        </w:rPr>
+        <w:t>type_of_g</w:t>
+      </w:r>
+      <w:proofErr w:type="spellEnd"/>
+      <w:r>
+        <w:rPr>
+          <w:color w:val="000000" w:themeColor="text1"/>
+          <w:lang w:val="en-US"/>
+        </w:rPr>
+        <w:t>)</w:t>
+      </w:r>
+    </w:p>
+    <w:p>
+      <w:pPr>
+        <w:jc w:val="both"/>
+        <w:rPr>
+          <w:b/>
+          <w:bCs/>
+          <w:color w:val="000000" w:themeColor="text1"/>
+          <w:lang w:val="en-US"/>
+        </w:rPr>
+      </w:pPr>
+      <w:r>
+        <w:rPr>
+          <w:b/>
+          <w:bCs/>
+          <w:color w:val="000000" w:themeColor="text1"/>
+          <w:lang w:val="en-US"/>
+        </w:rPr>
+        <w:t>Question</w:t>
+      </w:r>
+    </w:p>
+    <w:p>
+      <w:pPr>
+        <w:jc w:val="both"/>
+        <w:rPr>
+          <w:color w:val="000000" w:themeColor="text1"/>
+          <w:lang w:val="en-US"/>
+        </w:rPr>
+      </w:pPr>
+      <w:r>
+        <w:rPr>
+          <w:color w:val="000000" w:themeColor="text1"/>
+          <w:lang w:val="en-US"/>
+        </w:rPr>
+        <w:t>We've just seen that </w:t>
+      </w:r>
+      <w:proofErr w:type="spellStart"/>
+      <w:proofErr w:type="gramStart"/>
+      <w:r>
+        <w:rPr>
+          <w:color w:val="000000" w:themeColor="text1"/>
+          <w:lang w:val="en-US"/>
+        </w:rPr>
+        <w:t>sns.relplot</w:t>
+      </w:r>
+      <w:proofErr w:type="spellEnd"/>
+      <w:proofErr w:type="gramEnd"/>
+      <w:r>
+        <w:rPr>
+          <w:color w:val="000000" w:themeColor="text1"/>
+          <w:lang w:val="en-US"/>
+        </w:rPr>
+        <w:t xml:space="preserve">() creates </w:t>
+      </w:r>
+      <w:proofErr w:type="spellStart"/>
+      <w:r>
+        <w:rPr>
+          <w:color w:val="000000" w:themeColor="text1"/>
+          <w:lang w:val="en-US"/>
+        </w:rPr>
+        <w:t>FacetGrid</w:t>
+      </w:r>
+      <w:proofErr w:type="spellEnd"/>
+      <w:r>
+        <w:rPr>
+          <w:color w:val="000000" w:themeColor="text1"/>
+          <w:lang w:val="en-US"/>
+        </w:rPr>
+        <w:t xml:space="preserve"> objects. Which other Seaborn function creates a </w:t>
+      </w:r>
+      <w:proofErr w:type="spellStart"/>
+      <w:r>
+        <w:rPr>
+          <w:color w:val="000000" w:themeColor="text1"/>
+          <w:lang w:val="en-US"/>
+        </w:rPr>
+        <w:t>FacetGrid</w:t>
+      </w:r>
+      <w:proofErr w:type="spellEnd"/>
+      <w:r>
+        <w:rPr>
+          <w:color w:val="000000" w:themeColor="text1"/>
+          <w:lang w:val="en-US"/>
+        </w:rPr>
+        <w:t xml:space="preserve"> object instead of an </w:t>
+      </w:r>
+      <w:proofErr w:type="spellStart"/>
+      <w:r>
+        <w:rPr>
+          <w:color w:val="000000" w:themeColor="text1"/>
+          <w:lang w:val="en-US"/>
+        </w:rPr>
+        <w:t>AxesSubplot</w:t>
+      </w:r>
+      <w:proofErr w:type="spellEnd"/>
+      <w:r>
+        <w:rPr>
+          <w:color w:val="000000" w:themeColor="text1"/>
+          <w:lang w:val="en-US"/>
+        </w:rPr>
+        <w:t xml:space="preserve"> object?</w:t>
+      </w:r>
+    </w:p>
+    <w:p>
+      <w:pPr>
+        <w:jc w:val="both"/>
+        <w:rPr>
+          <w:b/>
+          <w:bCs/>
+          <w:color w:val="000000" w:themeColor="text1"/>
+          <w:lang w:val="en-US"/>
+        </w:rPr>
+      </w:pPr>
+      <w:r>
+        <w:rPr>
+          <w:b/>
+          <w:bCs/>
+          <w:color w:val="000000" w:themeColor="text1"/>
+          <w:lang w:val="en-US"/>
+        </w:rPr>
+        <w:t>Possible answers</w:t>
+      </w:r>
+    </w:p>
+    <w:p>
+      <w:pPr>
+        <w:jc w:val="both"/>
+        <w:rPr>
+          <w:color w:val="92D050"/>
+          <w:lang w:val="en-US"/>
+        </w:rPr>
+      </w:pPr>
+      <w:proofErr w:type="spellStart"/>
+      <w:proofErr w:type="gramStart"/>
+      <w:r>
+        <w:rPr>
+          <w:color w:val="92D050"/>
+          <w:lang w:val="en-US"/>
+        </w:rPr>
+        <w:t>sns.catplot</w:t>
+      </w:r>
+      <w:proofErr w:type="spellEnd"/>
+      <w:proofErr w:type="gramEnd"/>
+      <w:r>
+        <w:rPr>
+          <w:color w:val="92D050"/>
+          <w:lang w:val="en-US"/>
+        </w:rPr>
+        <w:t>()</w:t>
+      </w:r>
+    </w:p>
+    <w:p>
+      <w:pPr>
+        <w:jc w:val="both"/>
+        <w:rPr>
+          <w:color w:val="000000" w:themeColor="text1"/>
+          <w:lang w:val="en-US"/>
+        </w:rPr>
+      </w:pPr>
+      <w:proofErr w:type="spellStart"/>
+      <w:proofErr w:type="gramStart"/>
+      <w:r>
+        <w:rPr>
+          <w:color w:val="000000" w:themeColor="text1"/>
+          <w:lang w:val="en-US"/>
+        </w:rPr>
+        <w:t>sns.scatterplot</w:t>
+      </w:r>
+      <w:proofErr w:type="spellEnd"/>
+      <w:proofErr w:type="gramEnd"/>
+      <w:r>
+        <w:rPr>
+          <w:color w:val="000000" w:themeColor="text1"/>
+          <w:lang w:val="en-US"/>
+        </w:rPr>
+        <w:t>()</w:t>
+      </w:r>
+    </w:p>
+    <w:p>
+      <w:pPr>
+        <w:jc w:val="both"/>
+        <w:rPr>
+          <w:color w:val="000000" w:themeColor="text1"/>
+        </w:rPr>
+      </w:pPr>
+      <w:proofErr w:type="spellStart"/>
+      <w:proofErr w:type="gramStart"/>
+      <w:r>
+        <w:rPr>
+          <w:color w:val="000000" w:themeColor="text1"/>
+        </w:rPr>
+        <w:t>sns.boxplot</w:t>
+      </w:r>
+      <w:proofErr w:type="spellEnd"/>
+      <w:proofErr w:type="gramEnd"/>
+      <w:r>
+        <w:rPr>
+          <w:color w:val="000000" w:themeColor="text1"/>
+        </w:rPr>
+        <w:t>()</w:t>
+      </w:r>
+    </w:p>
+    <w:p>
+      <w:pPr>
+        <w:jc w:val="both"/>
+        <w:rPr>
+          <w:color w:val="000000" w:themeColor="text1"/>
+          <w:lang w:val="en-US"/>
+        </w:rPr>
+      </w:pPr>
+      <w:proofErr w:type="spellStart"/>
+      <w:proofErr w:type="gramStart"/>
+      <w:r>
+        <w:rPr>
+          <w:color w:val="000000" w:themeColor="text1"/>
+        </w:rPr>
+        <w:t>sns.countplot</w:t>
+      </w:r>
+      <w:proofErr w:type="spellEnd"/>
+      <w:proofErr w:type="gramEnd"/>
+      <w:r>
+        <w:rPr>
+          <w:color w:val="000000" w:themeColor="text1"/>
+        </w:rPr>
+        <w:t>()</w:t>
+      </w:r>
+    </w:p>
+    <w:p>
+      <w:pPr>
+        <w:jc w:val="both"/>
+        <w:rPr>
           <w:color w:val="C00000"/>
+          <w:lang w:val="en-US"/>
+        </w:rPr>
+      </w:pPr>
+      <w:r>
+        <w:rPr>
+          <w:color w:val="C00000"/>
+          <w:lang w:val="en-US"/>
+        </w:rPr>
+        <w:t>______________________________________________________________________________</w:t>
+      </w:r>
+    </w:p>
+    <w:p>
+      <w:pPr>
+        <w:jc w:val="both"/>
+        <w:rPr>
+          <w:b/>
+          <w:bCs/>
+          <w:color w:val="000000" w:themeColor="text1"/>
+          <w:lang w:val="en-US"/>
+        </w:rPr>
+      </w:pPr>
+      <w:r>
+        <w:rPr>
+          <w:b/>
+          <w:bCs/>
+          <w:color w:val="000000" w:themeColor="text1"/>
+          <w:lang w:val="en-US"/>
+        </w:rPr>
+        <w:t xml:space="preserve">Adding a title to a </w:t>
+      </w:r>
+      <w:proofErr w:type="spellStart"/>
+      <w:r>
+        <w:rPr>
+          <w:b/>
+          <w:bCs/>
+          <w:color w:val="000000" w:themeColor="text1"/>
+          <w:lang w:val="en-US"/>
+        </w:rPr>
+        <w:t>FacetGrid</w:t>
+      </w:r>
+      <w:proofErr w:type="spellEnd"/>
+      <w:r>
+        <w:rPr>
+          <w:b/>
+          <w:bCs/>
+          <w:color w:val="000000" w:themeColor="text1"/>
+          <w:lang w:val="en-US"/>
+        </w:rPr>
+        <w:t xml:space="preserve"> object</w:t>
+      </w:r>
+    </w:p>
+    <w:p>
+      <w:pPr>
+        <w:jc w:val="both"/>
+        <w:rPr>
+          <w:color w:val="000000" w:themeColor="text1"/>
+          <w:lang w:val="en-US"/>
+        </w:rPr>
+      </w:pPr>
+      <w:r>
+        <w:rPr>
+          <w:color w:val="000000" w:themeColor="text1"/>
+          <w:lang w:val="en-US"/>
+        </w:rPr>
+        <w:t>In the previous exercise, we used </w:t>
+      </w:r>
+      <w:proofErr w:type="spellStart"/>
+      <w:proofErr w:type="gramStart"/>
+      <w:r>
+        <w:rPr>
+          <w:color w:val="000000" w:themeColor="text1"/>
+          <w:lang w:val="en-US"/>
+        </w:rPr>
+        <w:t>relplot</w:t>
+      </w:r>
+      <w:proofErr w:type="spellEnd"/>
+      <w:r>
+        <w:rPr>
+          <w:color w:val="000000" w:themeColor="text1"/>
+          <w:lang w:val="en-US"/>
+        </w:rPr>
+        <w:t>(</w:t>
+      </w:r>
+      <w:proofErr w:type="gramEnd"/>
+      <w:r>
+        <w:rPr>
+          <w:color w:val="000000" w:themeColor="text1"/>
+          <w:lang w:val="en-US"/>
+        </w:rPr>
+        <w:t>) with the miles per gallon dataset to create a scatter plot showing the relationship between a car's weight and its horsepower. This created a </w:t>
+      </w:r>
+      <w:proofErr w:type="spellStart"/>
+      <w:r>
+        <w:rPr>
+          <w:color w:val="000000" w:themeColor="text1"/>
+          <w:lang w:val="en-US"/>
+        </w:rPr>
+        <w:t>FacetGrid</w:t>
+      </w:r>
+      <w:proofErr w:type="spellEnd"/>
+      <w:r>
+        <w:rPr>
+          <w:color w:val="000000" w:themeColor="text1"/>
+          <w:lang w:val="en-US"/>
+        </w:rPr>
+        <w:t> object. Now that we know what type of object it is, let's add a title to this plot.</w:t>
+      </w:r>
+    </w:p>
+    <w:p>
+      <w:pPr>
+        <w:jc w:val="both"/>
+        <w:rPr>
+          <w:color w:val="000000" w:themeColor="text1"/>
+          <w:lang w:val="en-US"/>
+        </w:rPr>
+      </w:pPr>
+      <w:r>
+        <w:rPr>
+          <w:color w:val="000000" w:themeColor="text1"/>
+          <w:lang w:val="en-US"/>
+        </w:rPr>
+        <w:t>We've already imported Seaborn as </w:t>
+      </w:r>
+      <w:proofErr w:type="spellStart"/>
+      <w:r>
+        <w:rPr>
+          <w:color w:val="000000" w:themeColor="text1"/>
+          <w:lang w:val="en-US"/>
+        </w:rPr>
+        <w:t>sns</w:t>
+      </w:r>
+      <w:proofErr w:type="spellEnd"/>
+      <w:r>
+        <w:rPr>
+          <w:color w:val="000000" w:themeColor="text1"/>
+          <w:lang w:val="en-US"/>
+        </w:rPr>
+        <w:t> and </w:t>
+      </w:r>
+      <w:proofErr w:type="spellStart"/>
+      <w:proofErr w:type="gramStart"/>
+      <w:r>
+        <w:rPr>
+          <w:color w:val="000000" w:themeColor="text1"/>
+          <w:lang w:val="en-US"/>
+        </w:rPr>
+        <w:t>matplotlib.pyplot</w:t>
+      </w:r>
+      <w:proofErr w:type="spellEnd"/>
+      <w:proofErr w:type="gramEnd"/>
+      <w:r>
+        <w:rPr>
+          <w:color w:val="000000" w:themeColor="text1"/>
+          <w:lang w:val="en-US"/>
+        </w:rPr>
+        <w:t> as </w:t>
+      </w:r>
+      <w:proofErr w:type="spellStart"/>
+      <w:r>
+        <w:rPr>
+          <w:color w:val="000000" w:themeColor="text1"/>
+          <w:lang w:val="en-US"/>
+        </w:rPr>
+        <w:t>plt</w:t>
+      </w:r>
+      <w:proofErr w:type="spellEnd"/>
+      <w:r>
+        <w:rPr>
+          <w:color w:val="000000" w:themeColor="text1"/>
+          <w:lang w:val="en-US"/>
+        </w:rPr>
+        <w:t>.</w:t>
+      </w:r>
+    </w:p>
+    <w:p>
+      <w:pPr>
+        <w:jc w:val="both"/>
+        <w:rPr>
+          <w:b/>
+          <w:bCs/>
+          <w:color w:val="000000" w:themeColor="text1"/>
+        </w:rPr>
+      </w:pPr>
+      <w:proofErr w:type="spellStart"/>
+      <w:r>
+        <w:rPr>
+          <w:b/>
+          <w:bCs/>
+          <w:color w:val="000000" w:themeColor="text1"/>
+        </w:rPr>
+        <w:t>Instructions</w:t>
+      </w:r>
+      <w:proofErr w:type="spellEnd"/>
+    </w:p>
+    <w:p>
+      <w:pPr>
+        <w:jc w:val="both"/>
+        <w:rPr>
+          <w:color w:val="000000" w:themeColor="text1"/>
+        </w:rPr>
+      </w:pPr>
+      <w:r>
+        <w:rPr>
+          <w:b/>
+          <w:bCs/>
+          <w:color w:val="000000" w:themeColor="text1"/>
+        </w:rPr>
+        <w:t>100 XP</w:t>
+      </w:r>
+    </w:p>
+    <w:p>
+      <w:pPr>
+        <w:numPr>
+          <w:ilvl w:val="0"/>
+          <w:numId w:val="6"/>
+        </w:numPr>
+        <w:jc w:val="both"/>
+        <w:rPr>
+          <w:color w:val="000000" w:themeColor="text1"/>
+          <w:lang w:val="en-US"/>
+        </w:rPr>
+      </w:pPr>
+      <w:r>
+        <w:rPr>
+          <w:color w:val="000000" w:themeColor="text1"/>
+          <w:lang w:val="en-US"/>
+        </w:rPr>
+        <w:t>Add the following title to this plot: "Car Weight vs. Horsepower".</w:t>
+      </w:r>
+    </w:p>
+    <w:p>
+      <w:pPr>
+        <w:jc w:val="both"/>
+        <w:rPr>
+          <w:color w:val="000000" w:themeColor="text1"/>
+          <w:lang w:val="en-US"/>
+        </w:rPr>
+      </w:pPr>
+    </w:p>
+    <w:p>
+      <w:pPr>
+        <w:jc w:val="both"/>
+        <w:rPr>
+          <w:b/>
+          <w:bCs/>
+          <w:color w:val="000000" w:themeColor="text1"/>
+          <w:lang w:val="en-US"/>
+        </w:rPr>
+      </w:pPr>
+      <w:r>
+        <w:rPr>
+          <w:b/>
+          <w:bCs/>
+          <w:color w:val="000000" w:themeColor="text1"/>
+          <w:lang w:val="en-US"/>
+        </w:rPr>
+        <w:t>script.py</w:t>
+      </w:r>
+    </w:p>
+    <w:p>
+      <w:pPr>
+        <w:jc w:val="both"/>
+        <w:rPr>
+          <w:color w:val="000000" w:themeColor="text1"/>
+          <w:lang w:val="en-US"/>
+        </w:rPr>
+      </w:pPr>
+      <w:r>
+        <w:rPr>
+          <w:color w:val="000000" w:themeColor="text1"/>
+          <w:lang w:val="en-US"/>
+        </w:rPr>
+        <w:t># Create scatter plot</w:t>
+      </w:r>
+    </w:p>
+    <w:p>
+      <w:pPr>
+        <w:jc w:val="both"/>
+        <w:rPr>
+          <w:color w:val="000000" w:themeColor="text1"/>
+          <w:lang w:val="en-US"/>
+        </w:rPr>
+      </w:pPr>
+      <w:r>
+        <w:rPr>
+          <w:color w:val="000000" w:themeColor="text1"/>
+          <w:lang w:val="en-US"/>
+        </w:rPr>
+        <w:t>g = </w:t>
+      </w:r>
+      <w:proofErr w:type="spellStart"/>
+      <w:proofErr w:type="gramStart"/>
+      <w:r>
+        <w:rPr>
+          <w:color w:val="000000" w:themeColor="text1"/>
+          <w:lang w:val="en-US"/>
+        </w:rPr>
+        <w:t>sns.relplot</w:t>
+      </w:r>
+      <w:proofErr w:type="spellEnd"/>
+      <w:proofErr w:type="gramEnd"/>
+      <w:r>
+        <w:rPr>
+          <w:color w:val="000000" w:themeColor="text1"/>
+          <w:lang w:val="en-US"/>
+        </w:rPr>
+        <w:t>(x="weight", </w:t>
+      </w:r>
+    </w:p>
+    <w:p>
+      <w:pPr>
+        <w:jc w:val="both"/>
+        <w:rPr>
+          <w:color w:val="000000" w:themeColor="text1"/>
+          <w:lang w:val="en-US"/>
+        </w:rPr>
+      </w:pPr>
+      <w:r>
+        <w:rPr>
+          <w:color w:val="000000" w:themeColor="text1"/>
+          <w:lang w:val="en-US"/>
+        </w:rPr>
+        <w:t>                y="horsepower", </w:t>
+      </w:r>
+    </w:p>
+    <w:p>
+      <w:pPr>
+        <w:jc w:val="both"/>
+        <w:rPr>
+          <w:color w:val="000000" w:themeColor="text1"/>
+          <w:lang w:val="en-US"/>
+        </w:rPr>
+      </w:pPr>
+      <w:r>
+        <w:rPr>
+          <w:color w:val="000000" w:themeColor="text1"/>
+          <w:lang w:val="en-US"/>
+        </w:rPr>
+        <w:t>                data=mpg,</w:t>
+      </w:r>
+    </w:p>
+    <w:p>
+      <w:pPr>
+        <w:jc w:val="both"/>
+        <w:rPr>
+          <w:color w:val="000000" w:themeColor="text1"/>
+          <w:lang w:val="en-US"/>
+        </w:rPr>
+      </w:pPr>
+      <w:r>
+        <w:rPr>
+          <w:color w:val="000000" w:themeColor="text1"/>
+          <w:lang w:val="en-US"/>
+        </w:rPr>
+        <w:t>                kind="scatter")</w:t>
+      </w:r>
+    </w:p>
+    <w:p>
+      <w:pPr>
+        <w:jc w:val="both"/>
+        <w:rPr>
+          <w:color w:val="000000" w:themeColor="text1"/>
+          <w:lang w:val="en-US"/>
+        </w:rPr>
+      </w:pPr>
+    </w:p>
+    <w:p>
+      <w:pPr>
+        <w:jc w:val="both"/>
+        <w:rPr>
+          <w:color w:val="000000" w:themeColor="text1"/>
+          <w:lang w:val="en-US"/>
+        </w:rPr>
+      </w:pPr>
+      <w:r>
+        <w:rPr>
+          <w:color w:val="000000" w:themeColor="text1"/>
+          <w:lang w:val="en-US"/>
+        </w:rPr>
+        <w:t># Add a title "Car Weight vs. Horsepower"</w:t>
+      </w:r>
+    </w:p>
+    <w:p>
+      <w:pPr>
+        <w:jc w:val="both"/>
+        <w:rPr>
+          <w:color w:val="000000" w:themeColor="text1"/>
+          <w:lang w:val="en-US"/>
+        </w:rPr>
+      </w:pPr>
+      <w:proofErr w:type="spellStart"/>
+      <w:proofErr w:type="gramStart"/>
+      <w:r>
+        <w:rPr>
+          <w:color w:val="000000" w:themeColor="text1"/>
+          <w:lang w:val="en-US"/>
+        </w:rPr>
+        <w:t>g.fig.suptitle</w:t>
+      </w:r>
+      <w:proofErr w:type="spellEnd"/>
+      <w:proofErr w:type="gramEnd"/>
+      <w:r>
+        <w:rPr>
+          <w:color w:val="000000" w:themeColor="text1"/>
+          <w:lang w:val="en-US"/>
+        </w:rPr>
+        <w:t>("Car Weight vs. Horsepower")</w:t>
+      </w:r>
+    </w:p>
+    <w:p>
+      <w:pPr>
+        <w:jc w:val="both"/>
+        <w:rPr>
+          <w:color w:val="000000" w:themeColor="text1"/>
+          <w:lang w:val="en-US"/>
+        </w:rPr>
+      </w:pPr>
+    </w:p>
+    <w:p>
+      <w:pPr>
+        <w:jc w:val="both"/>
+        <w:rPr>
+          <w:color w:val="000000" w:themeColor="text1"/>
+        </w:rPr>
+      </w:pPr>
+      <w:r>
+        <w:rPr>
+          <w:color w:val="000000" w:themeColor="text1"/>
+        </w:rPr>
+        <w:t># Show </w:t>
+      </w:r>
+      <w:proofErr w:type="spellStart"/>
+      <w:r>
+        <w:rPr>
+          <w:color w:val="000000" w:themeColor="text1"/>
+        </w:rPr>
+        <w:t>plot</w:t>
+      </w:r>
+      <w:proofErr w:type="spellEnd"/>
+    </w:p>
+    <w:p>
+      <w:pPr>
+        <w:jc w:val="both"/>
+        <w:rPr>
+          <w:color w:val="000000" w:themeColor="text1"/>
+        </w:rPr>
+      </w:pPr>
+      <w:proofErr w:type="spellStart"/>
+      <w:proofErr w:type="gramStart"/>
+      <w:r>
+        <w:rPr>
+          <w:color w:val="000000" w:themeColor="text1"/>
+        </w:rPr>
+        <w:t>plt.show</w:t>
+      </w:r>
+      <w:proofErr w:type="spellEnd"/>
+      <w:proofErr w:type="gramEnd"/>
+      <w:r>
+        <w:rPr>
+          <w:color w:val="000000" w:themeColor="text1"/>
+        </w:rPr>
+        <w:t>()</w:t>
+      </w:r>
+    </w:p>
+    <w:p>
+      <w:pPr>
+        <w:jc w:val="center"/>
+        <w:rPr>
+          <w:color w:val="000000" w:themeColor="text1"/>
+          <w:lang w:val="en-US"/>
+        </w:rPr>
+      </w:pPr>
+      <w:r>
+        <w:rPr>
+          <w:noProof/>
+          <w:color w:val="000000" w:themeColor="text1"/>
+          <w:lang w:val="en-US"/>
+        </w:rPr>
+        <w:drawing>
+          <wp:inline distT="0" distB="0" distL="0" distR="0" wp14:anchorId="35A037FA" wp14:editId="13017D05">
+            <wp:extent cx="4191000" cy="2880360"/>
+            <wp:effectExtent l="0" t="0" r="0" b="0"/>
+            <wp:docPr id="1496092590" name="Рисунок 1"/>
+            <wp:cNvGraphicFramePr>
+              <a:graphicFrameLocks xmlns:a="http://schemas.openxmlformats.org/drawingml/2006/main" noChangeAspect="1"/>
+            </wp:cNvGraphicFramePr>
+            <a:graphic xmlns:a="http://schemas.openxmlformats.org/drawingml/2006/main">
+              <a:graphicData uri="http://schemas.openxmlformats.org/drawingml/2006/picture">
+                <pic:pic xmlns:pic="http://schemas.openxmlformats.org/drawingml/2006/picture">
+                  <pic:nvPicPr>
+                    <pic:cNvPr id="0" name="Picture 1"/>
+                    <pic:cNvPicPr>
+                      <a:picLocks noChangeAspect="1" noChangeArrowheads="1"/>
+                    </pic:cNvPicPr>
+                  </pic:nvPicPr>
+                  <pic:blipFill>
+                    <a:blip r:embed="rId13">
+                      <a:extLst>
+                        <a:ext uri="{28A0092B-C50C-407E-A947-70E740481C1C}">
+                          <a14:useLocalDpi xmlns:a14="http://schemas.microsoft.com/office/drawing/2010/main" val="0"/>
+                        </a:ext>
+                      </a:extLst>
+                    </a:blip>
+                    <a:srcRect/>
+                    <a:stretch>
+                      <a:fillRect/>
+                    </a:stretch>
+                  </pic:blipFill>
+                  <pic:spPr bwMode="auto">
+                    <a:xfrm>
+                      <a:off x="0" y="0"/>
+                      <a:ext cx="4191000" cy="2880360"/>
+                    </a:xfrm>
+                    <a:prstGeom prst="rect">
+                      <a:avLst/>
+                    </a:prstGeom>
+                    <a:noFill/>
+                    <a:ln>
+                      <a:noFill/>
+                    </a:ln>
+                  </pic:spPr>
+                </pic:pic>
+              </a:graphicData>
+            </a:graphic>
+          </wp:inline>
+        </w:drawing>
+      </w:r>
+    </w:p>
+    <w:p>
+      <w:pPr>
+        <w:jc w:val="both"/>
+        <w:rPr>
+          <w:color w:val="C00000"/>
+          <w:lang w:val="en-US"/>
+        </w:rPr>
+      </w:pPr>
+      <w:r>
+        <w:rPr>
+          <w:color w:val="C00000"/>
+          <w:lang w:val="en-US"/>
+        </w:rPr>
+        <w:t>______________________________________________________________________________</w:t>
+      </w:r>
+    </w:p>
+    <w:p>
+      <w:pPr>
+        <w:jc w:val="both"/>
+        <w:rPr>
+          <w:b/>
+          <w:bCs/>
+          <w:color w:val="000000" w:themeColor="text1"/>
+          <w:lang w:val="en-US"/>
+        </w:rPr>
+      </w:pPr>
+      <w:r>
+        <w:rPr>
+          <w:b/>
+          <w:bCs/>
+          <w:color w:val="000000" w:themeColor="text1"/>
+          <w:lang w:val="en-US"/>
+        </w:rPr>
+        <w:t>Adding a title and axis labels</w:t>
+      </w:r>
+    </w:p>
+    <w:p>
+      <w:pPr>
+        <w:jc w:val="both"/>
+        <w:rPr>
+          <w:color w:val="000000" w:themeColor="text1"/>
+          <w:lang w:val="en-US"/>
+        </w:rPr>
+      </w:pPr>
+      <w:r>
+        <w:rPr>
+          <w:color w:val="000000" w:themeColor="text1"/>
+          <w:lang w:val="en-US"/>
+        </w:rPr>
+        <w:t>Let's continue to look at the miles per gallon dataset. This time we'll create a line plot to answer the question: How does the average miles per gallon achieved by cars change over time for each of the three places of origin? To improve the readability of this plot, we'll add a title and more informative axis labels.</w:t>
+      </w:r>
+    </w:p>
+    <w:p>
+      <w:pPr>
+        <w:jc w:val="both"/>
+        <w:rPr>
+          <w:color w:val="000000" w:themeColor="text1"/>
+          <w:lang w:val="en-US"/>
+        </w:rPr>
+      </w:pPr>
+      <w:r>
+        <w:rPr>
+          <w:color w:val="000000" w:themeColor="text1"/>
+          <w:lang w:val="en-US"/>
+        </w:rPr>
+        <w:t>In the code provided, we create the line plot using the </w:t>
+      </w:r>
+      <w:proofErr w:type="spellStart"/>
+      <w:proofErr w:type="gramStart"/>
+      <w:r>
+        <w:rPr>
+          <w:color w:val="000000" w:themeColor="text1"/>
+          <w:lang w:val="en-US"/>
+        </w:rPr>
+        <w:t>lineplot</w:t>
+      </w:r>
+      <w:proofErr w:type="spellEnd"/>
+      <w:r>
+        <w:rPr>
+          <w:color w:val="000000" w:themeColor="text1"/>
+          <w:lang w:val="en-US"/>
+        </w:rPr>
+        <w:t>(</w:t>
+      </w:r>
+      <w:proofErr w:type="gramEnd"/>
+      <w:r>
+        <w:rPr>
+          <w:color w:val="000000" w:themeColor="text1"/>
+          <w:lang w:val="en-US"/>
+        </w:rPr>
+        <w:t>) function. Note that </w:t>
+      </w:r>
+      <w:proofErr w:type="spellStart"/>
+      <w:proofErr w:type="gramStart"/>
+      <w:r>
+        <w:rPr>
+          <w:color w:val="000000" w:themeColor="text1"/>
+          <w:lang w:val="en-US"/>
+        </w:rPr>
+        <w:t>lineplot</w:t>
+      </w:r>
+      <w:proofErr w:type="spellEnd"/>
+      <w:r>
+        <w:rPr>
+          <w:color w:val="000000" w:themeColor="text1"/>
+          <w:lang w:val="en-US"/>
+        </w:rPr>
+        <w:t>(</w:t>
+      </w:r>
+      <w:proofErr w:type="gramEnd"/>
+      <w:r>
+        <w:rPr>
+          <w:color w:val="000000" w:themeColor="text1"/>
+          <w:lang w:val="en-US"/>
+        </w:rPr>
+        <w:t>) does not support the creation of subplots, so it returns an </w:t>
+      </w:r>
+      <w:proofErr w:type="spellStart"/>
+      <w:r>
+        <w:rPr>
+          <w:color w:val="000000" w:themeColor="text1"/>
+          <w:lang w:val="en-US"/>
+        </w:rPr>
+        <w:t>AxesSubplot</w:t>
+      </w:r>
+      <w:proofErr w:type="spellEnd"/>
+      <w:r>
+        <w:rPr>
+          <w:color w:val="000000" w:themeColor="text1"/>
+          <w:lang w:val="en-US"/>
+        </w:rPr>
+        <w:t> object instead of an </w:t>
+      </w:r>
+      <w:proofErr w:type="spellStart"/>
+      <w:r>
+        <w:rPr>
+          <w:color w:val="000000" w:themeColor="text1"/>
+          <w:lang w:val="en-US"/>
+        </w:rPr>
+        <w:t>FacetGrid</w:t>
+      </w:r>
+      <w:proofErr w:type="spellEnd"/>
+      <w:r>
+        <w:rPr>
+          <w:color w:val="000000" w:themeColor="text1"/>
+          <w:lang w:val="en-US"/>
+        </w:rPr>
+        <w:t> object.</w:t>
+      </w:r>
+    </w:p>
+    <w:p>
+      <w:pPr>
+        <w:jc w:val="both"/>
+        <w:rPr>
+          <w:color w:val="000000" w:themeColor="text1"/>
+          <w:lang w:val="en-US"/>
+        </w:rPr>
+      </w:pPr>
+      <w:r>
+        <w:rPr>
+          <w:color w:val="000000" w:themeColor="text1"/>
+          <w:lang w:val="en-US"/>
+        </w:rPr>
+        <w:t>We've already imported Seaborn as </w:t>
+      </w:r>
+      <w:proofErr w:type="spellStart"/>
+      <w:r>
+        <w:rPr>
+          <w:color w:val="000000" w:themeColor="text1"/>
+          <w:lang w:val="en-US"/>
+        </w:rPr>
+        <w:t>sns</w:t>
+      </w:r>
+      <w:proofErr w:type="spellEnd"/>
+      <w:r>
+        <w:rPr>
+          <w:color w:val="000000" w:themeColor="text1"/>
+          <w:lang w:val="en-US"/>
+        </w:rPr>
+        <w:t> and </w:t>
+      </w:r>
+      <w:proofErr w:type="spellStart"/>
+      <w:proofErr w:type="gramStart"/>
+      <w:r>
+        <w:rPr>
+          <w:color w:val="000000" w:themeColor="text1"/>
+          <w:lang w:val="en-US"/>
+        </w:rPr>
+        <w:t>matplotlib.pyplot</w:t>
+      </w:r>
+      <w:proofErr w:type="spellEnd"/>
+      <w:proofErr w:type="gramEnd"/>
+      <w:r>
+        <w:rPr>
+          <w:color w:val="000000" w:themeColor="text1"/>
+          <w:lang w:val="en-US"/>
+        </w:rPr>
+        <w:t> as </w:t>
+      </w:r>
+      <w:proofErr w:type="spellStart"/>
+      <w:r>
+        <w:rPr>
+          <w:color w:val="000000" w:themeColor="text1"/>
+          <w:lang w:val="en-US"/>
+        </w:rPr>
+        <w:t>plt</w:t>
+      </w:r>
+      <w:proofErr w:type="spellEnd"/>
+      <w:r>
+        <w:rPr>
+          <w:color w:val="000000" w:themeColor="text1"/>
+          <w:lang w:val="en-US"/>
+        </w:rPr>
+        <w:t>.</w:t>
+      </w:r>
+    </w:p>
+    <w:p>
+      <w:pPr>
+        <w:jc w:val="both"/>
+        <w:rPr>
+          <w:b/>
+          <w:bCs/>
+          <w:color w:val="000000" w:themeColor="text1"/>
+        </w:rPr>
+      </w:pPr>
+      <w:proofErr w:type="spellStart"/>
+      <w:r>
+        <w:rPr>
+          <w:b/>
+          <w:bCs/>
+          <w:color w:val="000000" w:themeColor="text1"/>
+        </w:rPr>
+        <w:t>Instructions</w:t>
+      </w:r>
+      <w:proofErr w:type="spellEnd"/>
+      <w:r>
+        <w:rPr>
+          <w:b/>
+          <w:bCs/>
+          <w:color w:val="000000" w:themeColor="text1"/>
+        </w:rPr>
+        <w:t xml:space="preserve"> 1/2</w:t>
+      </w:r>
+    </w:p>
+    <w:p>
+      <w:pPr>
+        <w:jc w:val="both"/>
+        <w:rPr>
+          <w:color w:val="000000" w:themeColor="text1"/>
+          <w:lang w:val="en-US"/>
+        </w:rPr>
+      </w:pPr>
+      <w:r>
+        <w:rPr>
+          <w:b/>
+          <w:bCs/>
+          <w:color w:val="000000" w:themeColor="text1"/>
+        </w:rPr>
+        <w:t>50 XP</w:t>
+      </w:r>
+    </w:p>
+    <w:p>
+      <w:pPr>
+        <w:numPr>
+          <w:ilvl w:val="0"/>
+          <w:numId w:val="7"/>
+        </w:numPr>
+        <w:jc w:val="both"/>
+        <w:rPr>
+          <w:color w:val="000000" w:themeColor="text1"/>
+          <w:lang w:val="en-US"/>
+        </w:rPr>
+      </w:pPr>
+      <w:r>
+        <w:rPr>
+          <w:color w:val="000000" w:themeColor="text1"/>
+          <w:lang w:val="en-US"/>
+        </w:rPr>
+        <w:t>Add the following title to the plot: "Average MPG Over Time".</w:t>
+      </w:r>
+    </w:p>
+    <w:p>
+      <w:pPr>
+        <w:jc w:val="both"/>
+        <w:rPr>
+          <w:b/>
+          <w:bCs/>
+          <w:color w:val="000000" w:themeColor="text1"/>
+          <w:lang w:val="en-US"/>
+        </w:rPr>
+      </w:pPr>
+      <w:r>
+        <w:rPr>
+          <w:b/>
+          <w:bCs/>
+          <w:color w:val="000000" w:themeColor="text1"/>
+          <w:lang w:val="en-US"/>
+        </w:rPr>
+        <w:t>script.py</w:t>
+      </w:r>
+    </w:p>
+    <w:p>
+      <w:pPr>
+        <w:jc w:val="both"/>
+        <w:rPr>
+          <w:color w:val="000000" w:themeColor="text1"/>
+          <w:lang w:val="en-US"/>
+        </w:rPr>
+      </w:pPr>
+      <w:r>
+        <w:rPr>
+          <w:color w:val="000000" w:themeColor="text1"/>
+          <w:lang w:val="en-US"/>
+        </w:rPr>
+        <w:t># Create line plot</w:t>
+      </w:r>
+    </w:p>
+    <w:p>
+      <w:pPr>
+        <w:jc w:val="both"/>
+        <w:rPr>
+          <w:color w:val="000000" w:themeColor="text1"/>
+          <w:lang w:val="en-US"/>
+        </w:rPr>
+      </w:pPr>
+      <w:r>
+        <w:rPr>
+          <w:color w:val="000000" w:themeColor="text1"/>
+          <w:lang w:val="en-US"/>
+        </w:rPr>
+        <w:t>g = </w:t>
+      </w:r>
+      <w:proofErr w:type="spellStart"/>
+      <w:proofErr w:type="gramStart"/>
+      <w:r>
+        <w:rPr>
+          <w:color w:val="000000" w:themeColor="text1"/>
+          <w:lang w:val="en-US"/>
+        </w:rPr>
+        <w:t>sns.lineplot</w:t>
+      </w:r>
+      <w:proofErr w:type="spellEnd"/>
+      <w:proofErr w:type="gramEnd"/>
+      <w:r>
+        <w:rPr>
+          <w:color w:val="000000" w:themeColor="text1"/>
+          <w:lang w:val="en-US"/>
+        </w:rPr>
+        <w:t>(x="</w:t>
+      </w:r>
+      <w:proofErr w:type="spellStart"/>
+      <w:r>
+        <w:rPr>
+          <w:color w:val="000000" w:themeColor="text1"/>
+          <w:lang w:val="en-US"/>
+        </w:rPr>
+        <w:t>model_year</w:t>
+      </w:r>
+      <w:proofErr w:type="spellEnd"/>
+      <w:r>
+        <w:rPr>
+          <w:color w:val="000000" w:themeColor="text1"/>
+          <w:lang w:val="en-US"/>
+        </w:rPr>
+        <w:t>", y="</w:t>
+      </w:r>
+      <w:proofErr w:type="spellStart"/>
+      <w:r>
+        <w:rPr>
+          <w:color w:val="000000" w:themeColor="text1"/>
+          <w:lang w:val="en-US"/>
+        </w:rPr>
+        <w:t>mpg_mean</w:t>
+      </w:r>
+      <w:proofErr w:type="spellEnd"/>
+      <w:r>
+        <w:rPr>
+          <w:color w:val="000000" w:themeColor="text1"/>
+          <w:lang w:val="en-US"/>
+        </w:rPr>
+        <w:t>", </w:t>
+      </w:r>
+    </w:p>
+    <w:p>
+      <w:pPr>
+        <w:jc w:val="both"/>
+        <w:rPr>
+          <w:color w:val="000000" w:themeColor="text1"/>
+          <w:lang w:val="en-US"/>
+        </w:rPr>
+      </w:pPr>
+      <w:r>
+        <w:rPr>
+          <w:color w:val="000000" w:themeColor="text1"/>
+          <w:lang w:val="en-US"/>
+        </w:rPr>
+        <w:t>                 data=</w:t>
+      </w:r>
+      <w:proofErr w:type="spellStart"/>
+      <w:r>
+        <w:rPr>
+          <w:color w:val="000000" w:themeColor="text1"/>
+          <w:lang w:val="en-US"/>
+        </w:rPr>
+        <w:t>mpg_mean</w:t>
+      </w:r>
+      <w:proofErr w:type="spellEnd"/>
+      <w:r>
+        <w:rPr>
+          <w:color w:val="000000" w:themeColor="text1"/>
+          <w:lang w:val="en-US"/>
+        </w:rPr>
+        <w:t>,</w:t>
+      </w:r>
+    </w:p>
+    <w:p>
+      <w:pPr>
+        <w:jc w:val="both"/>
+        <w:rPr>
+          <w:color w:val="000000" w:themeColor="text1"/>
+          <w:lang w:val="en-US"/>
+        </w:rPr>
+      </w:pPr>
+      <w:r>
+        <w:rPr>
+          <w:color w:val="000000" w:themeColor="text1"/>
+          <w:lang w:val="en-US"/>
+        </w:rPr>
+        <w:t>                 hue="origin")</w:t>
+      </w:r>
+    </w:p>
+    <w:p>
+      <w:pPr>
+        <w:jc w:val="both"/>
+        <w:rPr>
+          <w:color w:val="000000" w:themeColor="text1"/>
+          <w:lang w:val="en-US"/>
+        </w:rPr>
+      </w:pPr>
+    </w:p>
+    <w:p>
+      <w:pPr>
+        <w:jc w:val="both"/>
+        <w:rPr>
+          <w:color w:val="000000" w:themeColor="text1"/>
+          <w:lang w:val="en-US"/>
+        </w:rPr>
+      </w:pPr>
+      <w:r>
+        <w:rPr>
+          <w:color w:val="000000" w:themeColor="text1"/>
+          <w:lang w:val="en-US"/>
+        </w:rPr>
+        <w:t># Add a title "Average MPG Over Time"</w:t>
+      </w:r>
+    </w:p>
+    <w:p>
+      <w:pPr>
+        <w:jc w:val="both"/>
+        <w:rPr>
+          <w:color w:val="000000" w:themeColor="text1"/>
+          <w:lang w:val="en-US"/>
+        </w:rPr>
+      </w:pPr>
+      <w:proofErr w:type="spellStart"/>
+      <w:r>
+        <w:rPr>
+          <w:color w:val="000000" w:themeColor="text1"/>
+          <w:lang w:val="en-US"/>
+        </w:rPr>
+        <w:t>g.set_</w:t>
+      </w:r>
+      <w:proofErr w:type="gramStart"/>
+      <w:r>
+        <w:rPr>
+          <w:color w:val="000000" w:themeColor="text1"/>
+          <w:lang w:val="en-US"/>
+        </w:rPr>
+        <w:t>title</w:t>
+      </w:r>
+      <w:proofErr w:type="spellEnd"/>
+      <w:r>
+        <w:rPr>
+          <w:color w:val="000000" w:themeColor="text1"/>
+          <w:lang w:val="en-US"/>
+        </w:rPr>
+        <w:t>(</w:t>
+      </w:r>
+      <w:proofErr w:type="gramEnd"/>
+      <w:r>
+        <w:rPr>
+          <w:color w:val="000000" w:themeColor="text1"/>
+          <w:lang w:val="en-US"/>
+        </w:rPr>
+        <w:t>"Average MPG Over Time")</w:t>
+      </w:r>
+    </w:p>
+    <w:p>
+      <w:pPr>
+        <w:jc w:val="both"/>
+        <w:rPr>
+          <w:color w:val="000000" w:themeColor="text1"/>
+          <w:lang w:val="en-US"/>
+        </w:rPr>
+      </w:pPr>
+    </w:p>
+    <w:p>
+      <w:pPr>
+        <w:jc w:val="both"/>
+        <w:rPr>
+          <w:color w:val="000000" w:themeColor="text1"/>
+        </w:rPr>
+      </w:pPr>
+      <w:r>
+        <w:rPr>
+          <w:color w:val="000000" w:themeColor="text1"/>
+        </w:rPr>
+        <w:t># Show </w:t>
+      </w:r>
+      <w:proofErr w:type="spellStart"/>
+      <w:r>
+        <w:rPr>
+          <w:color w:val="000000" w:themeColor="text1"/>
+        </w:rPr>
+        <w:t>plot</w:t>
+      </w:r>
+      <w:proofErr w:type="spellEnd"/>
+    </w:p>
+    <w:p>
+      <w:pPr>
+        <w:jc w:val="both"/>
+        <w:rPr>
+          <w:color w:val="000000" w:themeColor="text1"/>
+        </w:rPr>
+      </w:pPr>
+      <w:proofErr w:type="spellStart"/>
+      <w:proofErr w:type="gramStart"/>
+      <w:r>
+        <w:rPr>
+          <w:color w:val="000000" w:themeColor="text1"/>
+        </w:rPr>
+        <w:t>plt.show</w:t>
+      </w:r>
+      <w:proofErr w:type="spellEnd"/>
+      <w:proofErr w:type="gramEnd"/>
+      <w:r>
+        <w:rPr>
+          <w:color w:val="000000" w:themeColor="text1"/>
+        </w:rPr>
+        <w:t>()</w:t>
+      </w:r>
+    </w:p>
+    <w:p>
+      <w:pPr>
+        <w:jc w:val="center"/>
+        <w:rPr>
+          <w:color w:val="000000" w:themeColor="text1"/>
+          <w:lang w:val="en-US"/>
+        </w:rPr>
+      </w:pPr>
+      <w:r>
+        <w:rPr>
+          <w:noProof/>
+          <w:color w:val="000000" w:themeColor="text1"/>
+          <w:lang w:val="en-US"/>
+        </w:rPr>
+        <w:drawing>
+          <wp:inline distT="0" distB="0" distL="0" distR="0" wp14:anchorId="1336A8E0" wp14:editId="090959A6">
+            <wp:extent cx="4229100" cy="2872740"/>
+            <wp:effectExtent l="0" t="0" r="0" b="3810"/>
+            <wp:docPr id="367609119" name="Рисунок 2"/>
+            <wp:cNvGraphicFramePr>
+              <a:graphicFrameLocks xmlns:a="http://schemas.openxmlformats.org/drawingml/2006/main" noChangeAspect="1"/>
+            </wp:cNvGraphicFramePr>
+            <a:graphic xmlns:a="http://schemas.openxmlformats.org/drawingml/2006/main">
+              <a:graphicData uri="http://schemas.openxmlformats.org/drawingml/2006/picture">
+                <pic:pic xmlns:pic="http://schemas.openxmlformats.org/drawingml/2006/picture">
+                  <pic:nvPicPr>
+                    <pic:cNvPr id="0" name="Picture 2"/>
+                    <pic:cNvPicPr>
+                      <a:picLocks noChangeAspect="1" noChangeArrowheads="1"/>
+                    </pic:cNvPicPr>
+                  </pic:nvPicPr>
+                  <pic:blipFill>
+                    <a:blip r:embed="rId14">
+                      <a:extLst>
+                        <a:ext uri="{28A0092B-C50C-407E-A947-70E740481C1C}">
+                          <a14:useLocalDpi xmlns:a14="http://schemas.microsoft.com/office/drawing/2010/main" val="0"/>
+                        </a:ext>
+                      </a:extLst>
+                    </a:blip>
+                    <a:srcRect/>
+                    <a:stretch>
+                      <a:fillRect/>
+                    </a:stretch>
+                  </pic:blipFill>
+                  <pic:spPr bwMode="auto">
+                    <a:xfrm>
+                      <a:off x="0" y="0"/>
+                      <a:ext cx="4229100" cy="2872740"/>
+                    </a:xfrm>
+                    <a:prstGeom prst="rect">
+                      <a:avLst/>
+                    </a:prstGeom>
+                    <a:noFill/>
+                    <a:ln>
+                      <a:noFill/>
+                    </a:ln>
+                  </pic:spPr>
+                </pic:pic>
+              </a:graphicData>
+            </a:graphic>
+          </wp:inline>
+        </w:drawing>
+      </w:r>
+    </w:p>
+    <w:p>
+      <w:pPr>
+        <w:jc w:val="both"/>
+        <w:rPr>
+          <w:color w:val="000000" w:themeColor="text1"/>
+          <w:lang w:val="en-US"/>
+        </w:rPr>
+      </w:pPr>
+      <w:r>
+        <w:rPr>
+          <w:color w:val="000000" w:themeColor="text1"/>
+          <w:lang w:val="en-US"/>
+        </w:rPr>
+        <w:t>Label the x-axis as "Car Model Year" and the y-axis as "Average MPG".</w:t>
+      </w:r>
+    </w:p>
+    <w:p>
+      <w:pPr>
+        <w:jc w:val="both"/>
+        <w:rPr>
+          <w:color w:val="000000" w:themeColor="text1"/>
+          <w:lang w:val="en-US"/>
+        </w:rPr>
+      </w:pPr>
+    </w:p>
+    <w:p>
+      <w:pPr>
+        <w:jc w:val="both"/>
+        <w:rPr>
+          <w:color w:val="000000" w:themeColor="text1"/>
+          <w:lang w:val="en-US"/>
+        </w:rPr>
+      </w:pPr>
+    </w:p>
+    <w:p>
+      <w:pPr>
+        <w:jc w:val="both"/>
+        <w:rPr>
+          <w:color w:val="000000" w:themeColor="text1"/>
+          <w:lang w:val="en-US"/>
+        </w:rPr>
+      </w:pPr>
+    </w:p>
+    <w:p>
+      <w:pPr>
+        <w:jc w:val="both"/>
+        <w:rPr>
+          <w:color w:val="000000" w:themeColor="text1"/>
+          <w:lang w:val="en-US"/>
+        </w:rPr>
+      </w:pPr>
+    </w:p>
+    <w:p>
+      <w:pPr>
+        <w:jc w:val="both"/>
+        <w:rPr>
+          <w:b/>
+          <w:bCs/>
+          <w:color w:val="000000" w:themeColor="text1"/>
+          <w:lang w:val="en-US"/>
+        </w:rPr>
+      </w:pPr>
+      <w:r>
+        <w:rPr>
+          <w:b/>
+          <w:bCs/>
+          <w:color w:val="000000" w:themeColor="text1"/>
+          <w:lang w:val="en-US"/>
+        </w:rPr>
+        <w:t>script.py</w:t>
+      </w:r>
+    </w:p>
+    <w:p>
+      <w:pPr>
+        <w:jc w:val="both"/>
+        <w:rPr>
+          <w:color w:val="000000" w:themeColor="text1"/>
+          <w:lang w:val="en-US"/>
+        </w:rPr>
+      </w:pPr>
+      <w:r>
+        <w:rPr>
+          <w:color w:val="000000" w:themeColor="text1"/>
+          <w:lang w:val="en-US"/>
+        </w:rPr>
+        <w:t># Create line plot</w:t>
+      </w:r>
+    </w:p>
+    <w:p>
+      <w:pPr>
+        <w:jc w:val="both"/>
+        <w:rPr>
+          <w:color w:val="000000" w:themeColor="text1"/>
+          <w:lang w:val="en-US"/>
+        </w:rPr>
+      </w:pPr>
+      <w:r>
+        <w:rPr>
+          <w:color w:val="000000" w:themeColor="text1"/>
+          <w:lang w:val="en-US"/>
+        </w:rPr>
+        <w:t>g = </w:t>
+      </w:r>
+      <w:proofErr w:type="spellStart"/>
+      <w:proofErr w:type="gramStart"/>
+      <w:r>
+        <w:rPr>
+          <w:color w:val="000000" w:themeColor="text1"/>
+          <w:lang w:val="en-US"/>
+        </w:rPr>
+        <w:t>sns.lineplot</w:t>
+      </w:r>
+      <w:proofErr w:type="spellEnd"/>
+      <w:proofErr w:type="gramEnd"/>
+      <w:r>
+        <w:rPr>
+          <w:color w:val="000000" w:themeColor="text1"/>
+          <w:lang w:val="en-US"/>
+        </w:rPr>
+        <w:t>(x="</w:t>
+      </w:r>
+      <w:proofErr w:type="spellStart"/>
+      <w:r>
+        <w:rPr>
+          <w:color w:val="000000" w:themeColor="text1"/>
+          <w:lang w:val="en-US"/>
+        </w:rPr>
+        <w:t>model_year</w:t>
+      </w:r>
+      <w:proofErr w:type="spellEnd"/>
+      <w:r>
+        <w:rPr>
+          <w:color w:val="000000" w:themeColor="text1"/>
+          <w:lang w:val="en-US"/>
+        </w:rPr>
+        <w:t>", y="</w:t>
+      </w:r>
+      <w:proofErr w:type="spellStart"/>
+      <w:r>
+        <w:rPr>
+          <w:color w:val="000000" w:themeColor="text1"/>
+          <w:lang w:val="en-US"/>
+        </w:rPr>
+        <w:t>mpg_mean</w:t>
+      </w:r>
+      <w:proofErr w:type="spellEnd"/>
+      <w:r>
+        <w:rPr>
+          <w:color w:val="000000" w:themeColor="text1"/>
+          <w:lang w:val="en-US"/>
+        </w:rPr>
+        <w:t>", </w:t>
+      </w:r>
+    </w:p>
+    <w:p>
+      <w:pPr>
+        <w:jc w:val="both"/>
+        <w:rPr>
+          <w:color w:val="000000" w:themeColor="text1"/>
+          <w:lang w:val="en-US"/>
+        </w:rPr>
+      </w:pPr>
+      <w:r>
+        <w:rPr>
+          <w:color w:val="000000" w:themeColor="text1"/>
+          <w:lang w:val="en-US"/>
+        </w:rPr>
+        <w:t>                 data=</w:t>
+      </w:r>
+      <w:proofErr w:type="spellStart"/>
+      <w:r>
+        <w:rPr>
+          <w:color w:val="000000" w:themeColor="text1"/>
+          <w:lang w:val="en-US"/>
+        </w:rPr>
+        <w:t>mpg_mean</w:t>
+      </w:r>
+      <w:proofErr w:type="spellEnd"/>
+      <w:r>
+        <w:rPr>
+          <w:color w:val="000000" w:themeColor="text1"/>
+          <w:lang w:val="en-US"/>
+        </w:rPr>
+        <w:t>,</w:t>
+      </w:r>
+    </w:p>
+    <w:p>
+      <w:pPr>
+        <w:jc w:val="both"/>
+        <w:rPr>
+          <w:color w:val="000000" w:themeColor="text1"/>
+          <w:lang w:val="en-US"/>
+        </w:rPr>
+      </w:pPr>
+      <w:r>
+        <w:rPr>
+          <w:color w:val="000000" w:themeColor="text1"/>
+          <w:lang w:val="en-US"/>
+        </w:rPr>
+        <w:t>                 hue="origin")</w:t>
+      </w:r>
+    </w:p>
+    <w:p>
+      <w:pPr>
+        <w:jc w:val="both"/>
+        <w:rPr>
+          <w:color w:val="000000" w:themeColor="text1"/>
+          <w:lang w:val="en-US"/>
+        </w:rPr>
+      </w:pPr>
+    </w:p>
+    <w:p>
+      <w:pPr>
+        <w:jc w:val="both"/>
+        <w:rPr>
+          <w:color w:val="000000" w:themeColor="text1"/>
+          <w:lang w:val="en-US"/>
+        </w:rPr>
+      </w:pPr>
+      <w:r>
+        <w:rPr>
+          <w:color w:val="000000" w:themeColor="text1"/>
+          <w:lang w:val="en-US"/>
+        </w:rPr>
+        <w:t># Add a title "Average MPG Over Time"</w:t>
+      </w:r>
+    </w:p>
+    <w:p>
+      <w:pPr>
+        <w:jc w:val="both"/>
+        <w:rPr>
+          <w:color w:val="000000" w:themeColor="text1"/>
+          <w:lang w:val="en-US"/>
+        </w:rPr>
+      </w:pPr>
+      <w:proofErr w:type="spellStart"/>
+      <w:r>
+        <w:rPr>
+          <w:color w:val="000000" w:themeColor="text1"/>
+          <w:lang w:val="en-US"/>
+        </w:rPr>
+        <w:t>g.set_</w:t>
+      </w:r>
+      <w:proofErr w:type="gramStart"/>
+      <w:r>
+        <w:rPr>
+          <w:color w:val="000000" w:themeColor="text1"/>
+          <w:lang w:val="en-US"/>
+        </w:rPr>
+        <w:t>title</w:t>
+      </w:r>
+      <w:proofErr w:type="spellEnd"/>
+      <w:r>
+        <w:rPr>
+          <w:color w:val="000000" w:themeColor="text1"/>
+          <w:lang w:val="en-US"/>
+        </w:rPr>
+        <w:t>(</w:t>
+      </w:r>
+      <w:proofErr w:type="gramEnd"/>
+      <w:r>
+        <w:rPr>
+          <w:color w:val="000000" w:themeColor="text1"/>
+          <w:lang w:val="en-US"/>
+        </w:rPr>
+        <w:t>"Average MPG Over Time")</w:t>
+      </w:r>
+    </w:p>
+    <w:p>
+      <w:pPr>
+        <w:jc w:val="both"/>
+        <w:rPr>
+          <w:color w:val="000000" w:themeColor="text1"/>
+          <w:lang w:val="en-US"/>
+        </w:rPr>
+      </w:pPr>
+    </w:p>
+    <w:p>
+      <w:pPr>
+        <w:jc w:val="both"/>
+        <w:rPr>
+          <w:color w:val="000000" w:themeColor="text1"/>
+          <w:lang w:val="en-US"/>
+        </w:rPr>
+      </w:pPr>
+      <w:r>
+        <w:rPr>
+          <w:color w:val="000000" w:themeColor="text1"/>
+          <w:lang w:val="en-US"/>
+        </w:rPr>
+        <w:t># Add x-axis and y-axis labels</w:t>
+      </w:r>
+    </w:p>
+    <w:p>
+      <w:pPr>
+        <w:jc w:val="both"/>
+        <w:rPr>
+          <w:color w:val="000000" w:themeColor="text1"/>
+          <w:lang w:val="en-US"/>
+        </w:rPr>
+      </w:pPr>
+      <w:proofErr w:type="spellStart"/>
+      <w:proofErr w:type="gramStart"/>
+      <w:r>
+        <w:rPr>
+          <w:color w:val="000000" w:themeColor="text1"/>
+          <w:lang w:val="en-US"/>
+        </w:rPr>
+        <w:t>g.set</w:t>
+      </w:r>
+      <w:proofErr w:type="spellEnd"/>
+      <w:r>
+        <w:rPr>
+          <w:color w:val="000000" w:themeColor="text1"/>
+          <w:lang w:val="en-US"/>
+        </w:rPr>
+        <w:t>(</w:t>
+      </w:r>
+      <w:proofErr w:type="spellStart"/>
+      <w:proofErr w:type="gramEnd"/>
+      <w:r>
+        <w:rPr>
+          <w:color w:val="000000" w:themeColor="text1"/>
+          <w:lang w:val="en-US"/>
+        </w:rPr>
+        <w:t>xlabel</w:t>
+      </w:r>
+      <w:proofErr w:type="spellEnd"/>
+      <w:r>
+        <w:rPr>
+          <w:color w:val="000000" w:themeColor="text1"/>
+          <w:lang w:val="en-US"/>
+        </w:rPr>
+        <w:t>="Car Model Year", </w:t>
+      </w:r>
+      <w:proofErr w:type="spellStart"/>
+      <w:r>
+        <w:rPr>
+          <w:color w:val="000000" w:themeColor="text1"/>
+          <w:lang w:val="en-US"/>
+        </w:rPr>
+        <w:t>ylabel</w:t>
+      </w:r>
+      <w:proofErr w:type="spellEnd"/>
+      <w:r>
+        <w:rPr>
+          <w:color w:val="000000" w:themeColor="text1"/>
+          <w:lang w:val="en-US"/>
+        </w:rPr>
+        <w:t>="Average MPG")</w:t>
+      </w:r>
+    </w:p>
+    <w:p>
+      <w:pPr>
+        <w:jc w:val="both"/>
+        <w:rPr>
+          <w:color w:val="000000" w:themeColor="text1"/>
+          <w:lang w:val="en-US"/>
+        </w:rPr>
+      </w:pPr>
+    </w:p>
+    <w:p>
+      <w:pPr>
+        <w:jc w:val="both"/>
+        <w:rPr>
+          <w:color w:val="000000" w:themeColor="text1"/>
+        </w:rPr>
+      </w:pPr>
+      <w:r>
+        <w:rPr>
+          <w:color w:val="000000" w:themeColor="text1"/>
+        </w:rPr>
+        <w:t># Show </w:t>
+      </w:r>
+      <w:proofErr w:type="spellStart"/>
+      <w:r>
+        <w:rPr>
+          <w:color w:val="000000" w:themeColor="text1"/>
+        </w:rPr>
+        <w:t>plot</w:t>
+      </w:r>
+      <w:proofErr w:type="spellEnd"/>
+    </w:p>
+    <w:p>
+      <w:pPr>
+        <w:jc w:val="both"/>
+        <w:rPr>
+          <w:color w:val="000000" w:themeColor="text1"/>
+        </w:rPr>
+      </w:pPr>
+      <w:proofErr w:type="spellStart"/>
+      <w:proofErr w:type="gramStart"/>
+      <w:r>
+        <w:rPr>
+          <w:color w:val="000000" w:themeColor="text1"/>
+        </w:rPr>
+        <w:t>plt.show</w:t>
+      </w:r>
+      <w:proofErr w:type="spellEnd"/>
+      <w:proofErr w:type="gramEnd"/>
+      <w:r>
+        <w:rPr>
+          <w:color w:val="000000" w:themeColor="text1"/>
+        </w:rPr>
+        <w:t>()</w:t>
+      </w:r>
+    </w:p>
+    <w:p>
+      <w:pPr>
+        <w:jc w:val="center"/>
+        <w:rPr>
+          <w:color w:val="000000" w:themeColor="text1"/>
+          <w:lang w:val="en-US"/>
+        </w:rPr>
+      </w:pPr>
+      <w:r>
+        <w:rPr>
+          <w:noProof/>
+          <w:color w:val="000000" w:themeColor="text1"/>
+          <w:lang w:val="en-US"/>
+        </w:rPr>
+        <w:drawing>
+          <wp:inline distT="0" distB="0" distL="0" distR="0" wp14:anchorId="0D69161B" wp14:editId="1FC64F3B">
+            <wp:extent cx="4206240" cy="2857500"/>
+            <wp:effectExtent l="0" t="0" r="3810" b="0"/>
+            <wp:docPr id="2068931180" name="Рисунок 3"/>
+            <wp:cNvGraphicFramePr>
+              <a:graphicFrameLocks xmlns:a="http://schemas.openxmlformats.org/drawingml/2006/main" noChangeAspect="1"/>
+            </wp:cNvGraphicFramePr>
+            <a:graphic xmlns:a="http://schemas.openxmlformats.org/drawingml/2006/main">
+              <a:graphicData uri="http://schemas.openxmlformats.org/drawingml/2006/picture">
+                <pic:pic xmlns:pic="http://schemas.openxmlformats.org/drawingml/2006/picture">
+                  <pic:nvPicPr>
+                    <pic:cNvPr id="0" name="Picture 3"/>
+                    <pic:cNvPicPr>
+                      <a:picLocks noChangeAspect="1" noChangeArrowheads="1"/>
+                    </pic:cNvPicPr>
+                  </pic:nvPicPr>
+                  <pic:blipFill>
+                    <a:blip r:embed="rId15">
+                      <a:extLst>
+                        <a:ext uri="{28A0092B-C50C-407E-A947-70E740481C1C}">
+                          <a14:useLocalDpi xmlns:a14="http://schemas.microsoft.com/office/drawing/2010/main" val="0"/>
+                        </a:ext>
+                      </a:extLst>
+                    </a:blip>
+                    <a:srcRect/>
+                    <a:stretch>
+                      <a:fillRect/>
+                    </a:stretch>
+                  </pic:blipFill>
+                  <pic:spPr bwMode="auto">
+                    <a:xfrm>
+                      <a:off x="0" y="0"/>
+                      <a:ext cx="4206240" cy="2857500"/>
+                    </a:xfrm>
+                    <a:prstGeom prst="rect">
+                      <a:avLst/>
+                    </a:prstGeom>
+                    <a:noFill/>
+                    <a:ln>
+                      <a:noFill/>
+                    </a:ln>
+                  </pic:spPr>
+                </pic:pic>
+              </a:graphicData>
+            </a:graphic>
+          </wp:inline>
+        </w:drawing>
+      </w:r>
+    </w:p>
+    <w:p>
+      <w:pPr>
+        <w:jc w:val="both"/>
+        <w:rPr>
+          <w:color w:val="C00000"/>
+          <w:lang w:val="en-US"/>
+        </w:rPr>
+      </w:pPr>
+      <w:r>
+        <w:rPr>
+          <w:color w:val="C00000"/>
+          <w:lang w:val="en-US"/>
+        </w:rPr>
+        <w:t>______________________________________________________________________________</w:t>
+      </w:r>
+    </w:p>
+    <w:p>
+      <w:pPr>
+        <w:jc w:val="both"/>
+        <w:rPr>
+          <w:b/>
+          <w:bCs/>
+          <w:color w:val="000000" w:themeColor="text1"/>
+          <w:lang w:val="en-US"/>
+        </w:rPr>
+      </w:pPr>
+      <w:r>
+        <w:rPr>
+          <w:b/>
+          <w:bCs/>
+          <w:color w:val="000000" w:themeColor="text1"/>
+          <w:lang w:val="en-US"/>
+        </w:rPr>
+        <w:t>Rotating x-tick labels</w:t>
+      </w:r>
+    </w:p>
+    <w:p>
+      <w:pPr>
+        <w:jc w:val="both"/>
+        <w:rPr>
+          <w:color w:val="000000" w:themeColor="text1"/>
+          <w:lang w:val="en-US"/>
+        </w:rPr>
+      </w:pPr>
+      <w:r>
+        <w:rPr>
+          <w:color w:val="000000" w:themeColor="text1"/>
+          <w:lang w:val="en-US"/>
+        </w:rPr>
+        <w:t>In this exercise, we'll continue looking at the miles per gallon dataset. In the code provided, we create a point plot that displays the average acceleration for cars in each of the three places of origin. Note that the "acceleration" variable is the time to accelerate from 0 to 60 miles per hour, in seconds. Higher values indicate slower acceleration.</w:t>
+      </w:r>
+    </w:p>
+    <w:p>
+      <w:pPr>
+        <w:jc w:val="both"/>
+        <w:rPr>
+          <w:color w:val="000000" w:themeColor="text1"/>
+          <w:lang w:val="en-US"/>
+        </w:rPr>
+      </w:pPr>
+      <w:r>
+        <w:rPr>
+          <w:color w:val="000000" w:themeColor="text1"/>
+          <w:lang w:val="en-US"/>
+        </w:rPr>
+        <w:t>Let's use this plot to practice rotating the x-tick labels. Recall that the function to rotate x-tick labels is a standalone Matplotlib function and not a function applied to the plot object itself.</w:t>
+      </w:r>
+    </w:p>
+    <w:p>
+      <w:pPr>
+        <w:jc w:val="both"/>
+        <w:rPr>
+          <w:color w:val="000000" w:themeColor="text1"/>
+          <w:lang w:val="en-US"/>
+        </w:rPr>
+      </w:pPr>
+      <w:r>
+        <w:rPr>
+          <w:color w:val="000000" w:themeColor="text1"/>
+          <w:lang w:val="en-US"/>
+        </w:rPr>
+        <w:t>We've already imported Seaborn as </w:t>
+      </w:r>
+      <w:proofErr w:type="spellStart"/>
+      <w:r>
+        <w:rPr>
+          <w:color w:val="000000" w:themeColor="text1"/>
+          <w:lang w:val="en-US"/>
+        </w:rPr>
+        <w:t>sns</w:t>
+      </w:r>
+      <w:proofErr w:type="spellEnd"/>
+      <w:r>
+        <w:rPr>
+          <w:color w:val="000000" w:themeColor="text1"/>
+          <w:lang w:val="en-US"/>
+        </w:rPr>
+        <w:t> and </w:t>
+      </w:r>
+      <w:proofErr w:type="spellStart"/>
+      <w:proofErr w:type="gramStart"/>
+      <w:r>
+        <w:rPr>
+          <w:color w:val="000000" w:themeColor="text1"/>
+          <w:lang w:val="en-US"/>
+        </w:rPr>
+        <w:t>matplotlib.pyplot</w:t>
+      </w:r>
+      <w:proofErr w:type="spellEnd"/>
+      <w:proofErr w:type="gramEnd"/>
+      <w:r>
+        <w:rPr>
+          <w:color w:val="000000" w:themeColor="text1"/>
+          <w:lang w:val="en-US"/>
+        </w:rPr>
+        <w:t> as </w:t>
+      </w:r>
+      <w:proofErr w:type="spellStart"/>
+      <w:r>
+        <w:rPr>
+          <w:color w:val="000000" w:themeColor="text1"/>
+          <w:lang w:val="en-US"/>
+        </w:rPr>
+        <w:t>plt</w:t>
+      </w:r>
+      <w:proofErr w:type="spellEnd"/>
+      <w:r>
+        <w:rPr>
+          <w:color w:val="000000" w:themeColor="text1"/>
+          <w:lang w:val="en-US"/>
+        </w:rPr>
+        <w:t>.</w:t>
+      </w:r>
+    </w:p>
+    <w:p>
+      <w:pPr>
+        <w:jc w:val="both"/>
+        <w:rPr>
+          <w:b/>
+          <w:bCs/>
+          <w:color w:val="000000" w:themeColor="text1"/>
+        </w:rPr>
+      </w:pPr>
+      <w:proofErr w:type="spellStart"/>
+      <w:r>
+        <w:rPr>
+          <w:b/>
+          <w:bCs/>
+          <w:color w:val="000000" w:themeColor="text1"/>
+        </w:rPr>
+        <w:t>Instructions</w:t>
+      </w:r>
+      <w:proofErr w:type="spellEnd"/>
+    </w:p>
+    <w:p>
+      <w:pPr>
+        <w:jc w:val="both"/>
+        <w:rPr>
+          <w:color w:val="000000" w:themeColor="text1"/>
+        </w:rPr>
+      </w:pPr>
+      <w:r>
+        <w:rPr>
+          <w:b/>
+          <w:bCs/>
+          <w:color w:val="000000" w:themeColor="text1"/>
+        </w:rPr>
+        <w:t>100 XP</w:t>
+      </w:r>
+    </w:p>
+    <w:p>
+      <w:pPr>
+        <w:numPr>
+          <w:ilvl w:val="0"/>
+          <w:numId w:val="8"/>
+        </w:numPr>
+        <w:jc w:val="both"/>
+        <w:rPr>
+          <w:color w:val="000000" w:themeColor="text1"/>
+          <w:lang w:val="en-US"/>
+        </w:rPr>
+      </w:pPr>
+      <w:r>
+        <w:rPr>
+          <w:color w:val="000000" w:themeColor="text1"/>
+          <w:lang w:val="en-US"/>
+        </w:rPr>
+        <w:t>Rotate the x-tick labels 90 degrees.</w:t>
+      </w:r>
+    </w:p>
+    <w:p>
+      <w:pPr>
+        <w:jc w:val="both"/>
+        <w:rPr>
+          <w:b/>
+          <w:bCs/>
+          <w:color w:val="000000" w:themeColor="text1"/>
+          <w:lang w:val="en-US"/>
+        </w:rPr>
+      </w:pPr>
+      <w:r>
+        <w:rPr>
+          <w:b/>
+          <w:bCs/>
+          <w:color w:val="000000" w:themeColor="text1"/>
+          <w:lang w:val="en-US"/>
+        </w:rPr>
+        <w:t>scripts.py</w:t>
+      </w:r>
+    </w:p>
+    <w:p>
+      <w:pPr>
+        <w:jc w:val="both"/>
+        <w:rPr>
+          <w:color w:val="000000" w:themeColor="text1"/>
+          <w:lang w:val="en-US"/>
+        </w:rPr>
+      </w:pPr>
+      <w:r>
+        <w:rPr>
+          <w:color w:val="000000" w:themeColor="text1"/>
+          <w:lang w:val="en-US"/>
+        </w:rPr>
+        <w:t># Create point plot</w:t>
+      </w:r>
+    </w:p>
+    <w:p>
+      <w:pPr>
+        <w:jc w:val="both"/>
+        <w:rPr>
+          <w:color w:val="000000" w:themeColor="text1"/>
+          <w:lang w:val="en-US"/>
+        </w:rPr>
+      </w:pPr>
+      <w:proofErr w:type="spellStart"/>
+      <w:proofErr w:type="gramStart"/>
+      <w:r>
+        <w:rPr>
+          <w:color w:val="000000" w:themeColor="text1"/>
+          <w:lang w:val="en-US"/>
+        </w:rPr>
+        <w:t>sns.catplot</w:t>
+      </w:r>
+      <w:proofErr w:type="spellEnd"/>
+      <w:proofErr w:type="gramEnd"/>
+      <w:r>
+        <w:rPr>
+          <w:color w:val="000000" w:themeColor="text1"/>
+          <w:lang w:val="en-US"/>
+        </w:rPr>
+        <w:t>(x="origin", </w:t>
+      </w:r>
+    </w:p>
+    <w:p>
+      <w:pPr>
+        <w:jc w:val="both"/>
+        <w:rPr>
+          <w:color w:val="000000" w:themeColor="text1"/>
+          <w:lang w:val="en-US"/>
+        </w:rPr>
+      </w:pPr>
+      <w:r>
+        <w:rPr>
+          <w:color w:val="000000" w:themeColor="text1"/>
+          <w:lang w:val="en-US"/>
+        </w:rPr>
+        <w:t>            y="acceleration", </w:t>
+      </w:r>
+    </w:p>
+    <w:p>
+      <w:pPr>
+        <w:jc w:val="both"/>
+        <w:rPr>
+          <w:color w:val="000000" w:themeColor="text1"/>
+          <w:lang w:val="en-US"/>
+        </w:rPr>
+      </w:pPr>
+      <w:r>
+        <w:rPr>
+          <w:color w:val="000000" w:themeColor="text1"/>
+          <w:lang w:val="en-US"/>
+        </w:rPr>
+        <w:t>            data=mpg, </w:t>
+      </w:r>
+    </w:p>
+    <w:p>
+      <w:pPr>
+        <w:jc w:val="both"/>
+        <w:rPr>
+          <w:color w:val="000000" w:themeColor="text1"/>
+          <w:lang w:val="en-US"/>
+        </w:rPr>
+      </w:pPr>
+      <w:r>
+        <w:rPr>
+          <w:color w:val="000000" w:themeColor="text1"/>
+          <w:lang w:val="en-US"/>
+        </w:rPr>
+        <w:t>            kind="point", </w:t>
+      </w:r>
+    </w:p>
+    <w:p>
+      <w:pPr>
+        <w:jc w:val="both"/>
+        <w:rPr>
+          <w:color w:val="000000" w:themeColor="text1"/>
+          <w:lang w:val="en-US"/>
+        </w:rPr>
+      </w:pPr>
+      <w:r>
+        <w:rPr>
+          <w:color w:val="000000" w:themeColor="text1"/>
+          <w:lang w:val="en-US"/>
+        </w:rPr>
+        <w:t>            join=False, </w:t>
+      </w:r>
+    </w:p>
+    <w:p>
+      <w:pPr>
+        <w:jc w:val="both"/>
+        <w:rPr>
+          <w:color w:val="000000" w:themeColor="text1"/>
+          <w:lang w:val="en-US"/>
+        </w:rPr>
+      </w:pPr>
+      <w:r>
+        <w:rPr>
+          <w:color w:val="000000" w:themeColor="text1"/>
+          <w:lang w:val="en-US"/>
+        </w:rPr>
+        <w:t>            capsize=0.1)</w:t>
+      </w:r>
+    </w:p>
+    <w:p>
+      <w:pPr>
+        <w:jc w:val="both"/>
+        <w:rPr>
+          <w:color w:val="000000" w:themeColor="text1"/>
+          <w:lang w:val="en-US"/>
+        </w:rPr>
+      </w:pPr>
+    </w:p>
+    <w:p>
+      <w:pPr>
+        <w:jc w:val="both"/>
+        <w:rPr>
+          <w:color w:val="000000" w:themeColor="text1"/>
+          <w:lang w:val="en-US"/>
+        </w:rPr>
+      </w:pPr>
+      <w:r>
+        <w:rPr>
+          <w:color w:val="000000" w:themeColor="text1"/>
+          <w:lang w:val="en-US"/>
+        </w:rPr>
+        <w:t># Rotate x-tick labels</w:t>
+      </w:r>
+    </w:p>
+    <w:p>
+      <w:pPr>
+        <w:jc w:val="both"/>
+        <w:rPr>
+          <w:color w:val="000000" w:themeColor="text1"/>
+          <w:lang w:val="en-US"/>
+        </w:rPr>
+      </w:pPr>
+      <w:proofErr w:type="spellStart"/>
+      <w:proofErr w:type="gramStart"/>
+      <w:r>
+        <w:rPr>
+          <w:color w:val="000000" w:themeColor="text1"/>
+          <w:lang w:val="en-US"/>
+        </w:rPr>
+        <w:t>plt.xticks</w:t>
+      </w:r>
+      <w:proofErr w:type="spellEnd"/>
+      <w:proofErr w:type="gramEnd"/>
+      <w:r>
+        <w:rPr>
+          <w:color w:val="000000" w:themeColor="text1"/>
+          <w:lang w:val="en-US"/>
+        </w:rPr>
+        <w:t>(rotation=90)</w:t>
+      </w:r>
+    </w:p>
+    <w:p>
+      <w:pPr>
+        <w:jc w:val="both"/>
+        <w:rPr>
+          <w:color w:val="000000" w:themeColor="text1"/>
+          <w:lang w:val="en-US"/>
+        </w:rPr>
+      </w:pPr>
+    </w:p>
+    <w:p>
+      <w:pPr>
+        <w:jc w:val="both"/>
+        <w:rPr>
+          <w:color w:val="000000" w:themeColor="text1"/>
+          <w:lang w:val="en-US"/>
+        </w:rPr>
+      </w:pPr>
+      <w:r>
+        <w:rPr>
+          <w:color w:val="000000" w:themeColor="text1"/>
+          <w:lang w:val="en-US"/>
+        </w:rPr>
+        <w:t># Show plot</w:t>
+      </w:r>
+    </w:p>
+    <w:p>
+      <w:pPr>
+        <w:jc w:val="both"/>
+        <w:rPr>
+          <w:color w:val="000000" w:themeColor="text1"/>
+          <w:lang w:val="en-US"/>
+        </w:rPr>
+      </w:pPr>
+      <w:proofErr w:type="spellStart"/>
+      <w:proofErr w:type="gramStart"/>
+      <w:r>
+        <w:rPr>
+          <w:color w:val="000000" w:themeColor="text1"/>
+          <w:lang w:val="en-US"/>
+        </w:rPr>
+        <w:t>plt.show</w:t>
+      </w:r>
+      <w:proofErr w:type="spellEnd"/>
+      <w:proofErr w:type="gramEnd"/>
+      <w:r>
+        <w:rPr>
+          <w:color w:val="000000" w:themeColor="text1"/>
+          <w:lang w:val="en-US"/>
+        </w:rPr>
+        <w:t>()</w:t>
+      </w:r>
+    </w:p>
+    <w:p>
+      <w:pPr>
+        <w:jc w:val="center"/>
+        <w:rPr>
+          <w:color w:val="000000" w:themeColor="text1"/>
+          <w:lang w:val="en-US"/>
+        </w:rPr>
+      </w:pPr>
+      <w:r>
+        <w:rPr>
+          <w:noProof/>
+          <w:color w:val="000000" w:themeColor="text1"/>
+          <w:lang w:val="en-US"/>
+        </w:rPr>
+        <w:drawing>
+          <wp:inline distT="0" distB="0" distL="0" distR="0" wp14:anchorId="6E3F9990" wp14:editId="328C5DFE">
+            <wp:extent cx="4183380" cy="2910840"/>
+            <wp:effectExtent l="0" t="0" r="7620" b="3810"/>
+            <wp:docPr id="863209032" name="Рисунок 4"/>
+            <wp:cNvGraphicFramePr>
+              <a:graphicFrameLocks xmlns:a="http://schemas.openxmlformats.org/drawingml/2006/main" noChangeAspect="1"/>
+            </wp:cNvGraphicFramePr>
+            <a:graphic xmlns:a="http://schemas.openxmlformats.org/drawingml/2006/main">
+              <a:graphicData uri="http://schemas.openxmlformats.org/drawingml/2006/picture">
+                <pic:pic xmlns:pic="http://schemas.openxmlformats.org/drawingml/2006/picture">
+                  <pic:nvPicPr>
+                    <pic:cNvPr id="0" name="Picture 4"/>
+                    <pic:cNvPicPr>
+                      <a:picLocks noChangeAspect="1" noChangeArrowheads="1"/>
+                    </pic:cNvPicPr>
+                  </pic:nvPicPr>
+                  <pic:blipFill>
+                    <a:blip r:embed="rId16">
+                      <a:extLst>
+                        <a:ext uri="{28A0092B-C50C-407E-A947-70E740481C1C}">
+                          <a14:useLocalDpi xmlns:a14="http://schemas.microsoft.com/office/drawing/2010/main" val="0"/>
+                        </a:ext>
+                      </a:extLst>
+                    </a:blip>
+                    <a:srcRect/>
+                    <a:stretch>
+                      <a:fillRect/>
+                    </a:stretch>
+                  </pic:blipFill>
+                  <pic:spPr bwMode="auto">
+                    <a:xfrm>
+                      <a:off x="0" y="0"/>
+                      <a:ext cx="4183380" cy="2910840"/>
+                    </a:xfrm>
+                    <a:prstGeom prst="rect">
+                      <a:avLst/>
+                    </a:prstGeom>
+                    <a:noFill/>
+                    <a:ln>
+                      <a:noFill/>
+                    </a:ln>
+                  </pic:spPr>
+                </pic:pic>
+              </a:graphicData>
+            </a:graphic>
+          </wp:inline>
+        </w:drawing>
+      </w:r>
+    </w:p>
+    <w:p>
+      <w:pPr>
+        <w:jc w:val="center"/>
+        <w:rPr>
+          <w:color w:val="000000" w:themeColor="text1"/>
+          <w:lang w:val="en-US"/>
+        </w:rPr>
+      </w:pPr>
+    </w:p>
+    <w:p>
+      <w:pPr>
+        <w:jc w:val="both"/>
+        <w:rPr>
+          <w:color w:val="000000" w:themeColor="text1"/>
           <w:lang w:val="en-US"/>
         </w:rPr>
       </w:pPr>
@@ -3228,9 +6107,9 @@
 <file path=word/numbering.xml><?xml version="1.0" encoding="utf-8"?>
 <w:numbering xmlns:wpc="http://schemas.microsoft.com/office/word/2010/wordprocessingCanvas" xmlns:cx="http://schemas.microsoft.com/office/drawing/2014/chartex" xmlns:cx1="http://schemas.microsoft.com/office/drawing/2015/9/8/chartex" xmlns:cx2="http://schemas.microsoft.com/office/drawing/2015/10/21/chartex" xmlns:cx3="http://schemas.microsoft.com/office/drawing/2016/5/9/chartex" xmlns:cx4="http://schemas.microsoft.com/office/drawing/2016/5/10/chartex" xmlns:cx5="http://schemas.microsoft.com/office/drawing/2016/5/11/chartex" xmlns:cx6="http://schemas.microsoft.com/office/drawing/2016/5/12/chartex" xmlns:cx7="http://schemas.microsoft.com/office/drawing/2016/5/13/chartex" xmlns:cx8="http://schemas.microsoft.com/office/drawing/2016/5/14/chartex" xmlns:mc="http://schemas.openxmlformats.org/markup-compatibility/2006" xmlns:aink="http://schemas.microsoft.com/office/drawing/2016/ink" xmlns:am3d="http://schemas.microsoft.com/office/drawing/2017/model3d" xmlns:o="urn:schemas-microsoft-com:office:office" xmlns:oel="http://schemas.microsoft.com/office/2019/extlst" xmlns:r="http://schemas.openxmlformats.org/officeDocument/2006/relationships" xmlns:m="http://schemas.openxmlformats.org/officeDocument/2006/math" xmlns:v="urn:schemas-microsoft-com:vml" xmlns:wp14="http://schemas.microsoft.com/office/word/2010/wordprocessingDrawing" xmlns:wp="http://schemas.openxmlformats.org/drawingml/2006/wordprocessingDrawing" xmlns:w10="urn:schemas-microsoft-com:office:word" xmlns:w="http://schemas.openxmlformats.org/wordprocessingml/2006/main" xmlns:w14="http://schemas.microsoft.com/office/word/2010/wordml" xmlns:w15="http://schemas.microsoft.com/office/word/2012/wordml" xmlns:w16cex="http://schemas.microsoft.com/office/word/2018/wordml/cex" xmlns:w16cid="http://schemas.microsoft.com/office/word/2016/wordml/cid" xmlns:w16="http://schemas.microsoft.com/office/word/2018/wordml" xmlns:w16du="http://schemas.microsoft.com/office/word/2023/wordml/word16du" xmlns:w16sdtdh="http://schemas.microsoft.com/office/word/2020/wordml/sdtdatahash" xmlns:w16sdtfl="http://schemas.microsoft.com/office/word/2024/wordml/sdtformatlock" xmlns:w16se="http://schemas.microsoft.com/office/word/2015/wordml/symex" xmlns:wpg="http://schemas.microsoft.com/office/word/2010/wordprocessingGroup" xmlns:wpi="http://schemas.microsoft.com/office/word/2010/wordprocessingInk" xmlns:wne="http://schemas.microsoft.com/office/word/2006/wordml" xmlns:wps="http://schemas.microsoft.com/office/word/2010/wordprocessingShape" mc:Ignorable="w14 w15 w16se w16cid w16 w16cex w16sdtdh w16sdtfl w16du wp14">
   <w:abstractNum w:abstractNumId="0" w15:restartNumberingAfterBreak="0">
-    <w:nsid w:val="407F12C5"/>
+    <w:nsid w:val="060C3AA8"/>
     <w:multiLevelType w:val="multilevel"/>
-    <w:tmpl w:val="612C4444"/>
+    <w:tmpl w:val="F7B0CC0C"/>
     <w:lvl w:ilvl="0">
       <w:start w:val="1"/>
       <w:numFmt w:val="bullet"/>
@@ -3377,9 +6256,9 @@
     </w:lvl>
   </w:abstractNum>
   <w:abstractNum w:abstractNumId="1" w15:restartNumberingAfterBreak="0">
-    <w:nsid w:val="49FD2A1A"/>
+    <w:nsid w:val="23663216"/>
     <w:multiLevelType w:val="multilevel"/>
-    <w:tmpl w:val="CDD0263E"/>
+    <w:tmpl w:val="440E2EC8"/>
     <w:lvl w:ilvl="0">
       <w:start w:val="1"/>
       <w:numFmt w:val="bullet"/>
@@ -3526,9 +6405,9 @@
     </w:lvl>
   </w:abstractNum>
   <w:abstractNum w:abstractNumId="2" w15:restartNumberingAfterBreak="0">
-    <w:nsid w:val="58730D6A"/>
+    <w:nsid w:val="3D6D4C30"/>
     <w:multiLevelType w:val="multilevel"/>
-    <w:tmpl w:val="A8B6BB14"/>
+    <w:tmpl w:val="3E709F7C"/>
     <w:lvl w:ilvl="0">
       <w:start w:val="1"/>
       <w:numFmt w:val="bullet"/>
@@ -3675,9 +6554,9 @@
     </w:lvl>
   </w:abstractNum>
   <w:abstractNum w:abstractNumId="3" w15:restartNumberingAfterBreak="0">
-    <w:nsid w:val="61FE1314"/>
+    <w:nsid w:val="407F12C5"/>
     <w:multiLevelType w:val="multilevel"/>
-    <w:tmpl w:val="120EF5BC"/>
+    <w:tmpl w:val="612C4444"/>
     <w:lvl w:ilvl="0">
       <w:start w:val="1"/>
       <w:numFmt w:val="bullet"/>
@@ -3823,17 +6702,625 @@
       </w:rPr>
     </w:lvl>
   </w:abstractNum>
+  <w:abstractNum w:abstractNumId="4" w15:restartNumberingAfterBreak="0">
+    <w:nsid w:val="49FD2A1A"/>
+    <w:multiLevelType w:val="multilevel"/>
+    <w:tmpl w:val="CDD0263E"/>
+    <w:lvl w:ilvl="0">
+      <w:start w:val="1"/>
+      <w:numFmt w:val="bullet"/>
+      <w:lvlText w:val=""/>
+      <w:lvlJc w:val="left"/>
+      <w:pPr>
+        <w:tabs>
+          <w:tab w:val="num" w:pos="720"/>
+        </w:tabs>
+        <w:ind w:left="720" w:hanging="360"/>
+      </w:pPr>
+      <w:rPr>
+        <w:rFonts w:ascii="Symbol" w:hAnsi="Symbol" w:hint="default"/>
+        <w:sz w:val="20"/>
+      </w:rPr>
+    </w:lvl>
+    <w:lvl w:ilvl="1" w:tentative="1">
+      <w:start w:val="1"/>
+      <w:numFmt w:val="bullet"/>
+      <w:lvlText w:val="o"/>
+      <w:lvlJc w:val="left"/>
+      <w:pPr>
+        <w:tabs>
+          <w:tab w:val="num" w:pos="1440"/>
+        </w:tabs>
+        <w:ind w:left="1440" w:hanging="360"/>
+      </w:pPr>
+      <w:rPr>
+        <w:rFonts w:ascii="Courier New" w:hAnsi="Courier New" w:hint="default"/>
+        <w:sz w:val="20"/>
+      </w:rPr>
+    </w:lvl>
+    <w:lvl w:ilvl="2" w:tentative="1">
+      <w:start w:val="1"/>
+      <w:numFmt w:val="bullet"/>
+      <w:lvlText w:val=""/>
+      <w:lvlJc w:val="left"/>
+      <w:pPr>
+        <w:tabs>
+          <w:tab w:val="num" w:pos="2160"/>
+        </w:tabs>
+        <w:ind w:left="2160" w:hanging="360"/>
+      </w:pPr>
+      <w:rPr>
+        <w:rFonts w:ascii="Wingdings" w:hAnsi="Wingdings" w:hint="default"/>
+        <w:sz w:val="20"/>
+      </w:rPr>
+    </w:lvl>
+    <w:lvl w:ilvl="3" w:tentative="1">
+      <w:start w:val="1"/>
+      <w:numFmt w:val="bullet"/>
+      <w:lvlText w:val=""/>
+      <w:lvlJc w:val="left"/>
+      <w:pPr>
+        <w:tabs>
+          <w:tab w:val="num" w:pos="2880"/>
+        </w:tabs>
+        <w:ind w:left="2880" w:hanging="360"/>
+      </w:pPr>
+      <w:rPr>
+        <w:rFonts w:ascii="Wingdings" w:hAnsi="Wingdings" w:hint="default"/>
+        <w:sz w:val="20"/>
+      </w:rPr>
+    </w:lvl>
+    <w:lvl w:ilvl="4" w:tentative="1">
+      <w:start w:val="1"/>
+      <w:numFmt w:val="bullet"/>
+      <w:lvlText w:val=""/>
+      <w:lvlJc w:val="left"/>
+      <w:pPr>
+        <w:tabs>
+          <w:tab w:val="num" w:pos="3600"/>
+        </w:tabs>
+        <w:ind w:left="3600" w:hanging="360"/>
+      </w:pPr>
+      <w:rPr>
+        <w:rFonts w:ascii="Wingdings" w:hAnsi="Wingdings" w:hint="default"/>
+        <w:sz w:val="20"/>
+      </w:rPr>
+    </w:lvl>
+    <w:lvl w:ilvl="5" w:tentative="1">
+      <w:start w:val="1"/>
+      <w:numFmt w:val="bullet"/>
+      <w:lvlText w:val=""/>
+      <w:lvlJc w:val="left"/>
+      <w:pPr>
+        <w:tabs>
+          <w:tab w:val="num" w:pos="4320"/>
+        </w:tabs>
+        <w:ind w:left="4320" w:hanging="360"/>
+      </w:pPr>
+      <w:rPr>
+        <w:rFonts w:ascii="Wingdings" w:hAnsi="Wingdings" w:hint="default"/>
+        <w:sz w:val="20"/>
+      </w:rPr>
+    </w:lvl>
+    <w:lvl w:ilvl="6" w:tentative="1">
+      <w:start w:val="1"/>
+      <w:numFmt w:val="bullet"/>
+      <w:lvlText w:val=""/>
+      <w:lvlJc w:val="left"/>
+      <w:pPr>
+        <w:tabs>
+          <w:tab w:val="num" w:pos="5040"/>
+        </w:tabs>
+        <w:ind w:left="5040" w:hanging="360"/>
+      </w:pPr>
+      <w:rPr>
+        <w:rFonts w:ascii="Wingdings" w:hAnsi="Wingdings" w:hint="default"/>
+        <w:sz w:val="20"/>
+      </w:rPr>
+    </w:lvl>
+    <w:lvl w:ilvl="7" w:tentative="1">
+      <w:start w:val="1"/>
+      <w:numFmt w:val="bullet"/>
+      <w:lvlText w:val=""/>
+      <w:lvlJc w:val="left"/>
+      <w:pPr>
+        <w:tabs>
+          <w:tab w:val="num" w:pos="5760"/>
+        </w:tabs>
+        <w:ind w:left="5760" w:hanging="360"/>
+      </w:pPr>
+      <w:rPr>
+        <w:rFonts w:ascii="Wingdings" w:hAnsi="Wingdings" w:hint="default"/>
+        <w:sz w:val="20"/>
+      </w:rPr>
+    </w:lvl>
+    <w:lvl w:ilvl="8" w:tentative="1">
+      <w:start w:val="1"/>
+      <w:numFmt w:val="bullet"/>
+      <w:lvlText w:val=""/>
+      <w:lvlJc w:val="left"/>
+      <w:pPr>
+        <w:tabs>
+          <w:tab w:val="num" w:pos="6480"/>
+        </w:tabs>
+        <w:ind w:left="6480" w:hanging="360"/>
+      </w:pPr>
+      <w:rPr>
+        <w:rFonts w:ascii="Wingdings" w:hAnsi="Wingdings" w:hint="default"/>
+        <w:sz w:val="20"/>
+      </w:rPr>
+    </w:lvl>
+  </w:abstractNum>
+  <w:abstractNum w:abstractNumId="5" w15:restartNumberingAfterBreak="0">
+    <w:nsid w:val="58730D6A"/>
+    <w:multiLevelType w:val="multilevel"/>
+    <w:tmpl w:val="A8B6BB14"/>
+    <w:lvl w:ilvl="0">
+      <w:start w:val="1"/>
+      <w:numFmt w:val="bullet"/>
+      <w:lvlText w:val=""/>
+      <w:lvlJc w:val="left"/>
+      <w:pPr>
+        <w:tabs>
+          <w:tab w:val="num" w:pos="720"/>
+        </w:tabs>
+        <w:ind w:left="720" w:hanging="360"/>
+      </w:pPr>
+      <w:rPr>
+        <w:rFonts w:ascii="Symbol" w:hAnsi="Symbol" w:hint="default"/>
+        <w:sz w:val="20"/>
+      </w:rPr>
+    </w:lvl>
+    <w:lvl w:ilvl="1" w:tentative="1">
+      <w:start w:val="1"/>
+      <w:numFmt w:val="bullet"/>
+      <w:lvlText w:val="o"/>
+      <w:lvlJc w:val="left"/>
+      <w:pPr>
+        <w:tabs>
+          <w:tab w:val="num" w:pos="1440"/>
+        </w:tabs>
+        <w:ind w:left="1440" w:hanging="360"/>
+      </w:pPr>
+      <w:rPr>
+        <w:rFonts w:ascii="Courier New" w:hAnsi="Courier New" w:hint="default"/>
+        <w:sz w:val="20"/>
+      </w:rPr>
+    </w:lvl>
+    <w:lvl w:ilvl="2" w:tentative="1">
+      <w:start w:val="1"/>
+      <w:numFmt w:val="bullet"/>
+      <w:lvlText w:val=""/>
+      <w:lvlJc w:val="left"/>
+      <w:pPr>
+        <w:tabs>
+          <w:tab w:val="num" w:pos="2160"/>
+        </w:tabs>
+        <w:ind w:left="2160" w:hanging="360"/>
+      </w:pPr>
+      <w:rPr>
+        <w:rFonts w:ascii="Wingdings" w:hAnsi="Wingdings" w:hint="default"/>
+        <w:sz w:val="20"/>
+      </w:rPr>
+    </w:lvl>
+    <w:lvl w:ilvl="3" w:tentative="1">
+      <w:start w:val="1"/>
+      <w:numFmt w:val="bullet"/>
+      <w:lvlText w:val=""/>
+      <w:lvlJc w:val="left"/>
+      <w:pPr>
+        <w:tabs>
+          <w:tab w:val="num" w:pos="2880"/>
+        </w:tabs>
+        <w:ind w:left="2880" w:hanging="360"/>
+      </w:pPr>
+      <w:rPr>
+        <w:rFonts w:ascii="Wingdings" w:hAnsi="Wingdings" w:hint="default"/>
+        <w:sz w:val="20"/>
+      </w:rPr>
+    </w:lvl>
+    <w:lvl w:ilvl="4" w:tentative="1">
+      <w:start w:val="1"/>
+      <w:numFmt w:val="bullet"/>
+      <w:lvlText w:val=""/>
+      <w:lvlJc w:val="left"/>
+      <w:pPr>
+        <w:tabs>
+          <w:tab w:val="num" w:pos="3600"/>
+        </w:tabs>
+        <w:ind w:left="3600" w:hanging="360"/>
+      </w:pPr>
+      <w:rPr>
+        <w:rFonts w:ascii="Wingdings" w:hAnsi="Wingdings" w:hint="default"/>
+        <w:sz w:val="20"/>
+      </w:rPr>
+    </w:lvl>
+    <w:lvl w:ilvl="5" w:tentative="1">
+      <w:start w:val="1"/>
+      <w:numFmt w:val="bullet"/>
+      <w:lvlText w:val=""/>
+      <w:lvlJc w:val="left"/>
+      <w:pPr>
+        <w:tabs>
+          <w:tab w:val="num" w:pos="4320"/>
+        </w:tabs>
+        <w:ind w:left="4320" w:hanging="360"/>
+      </w:pPr>
+      <w:rPr>
+        <w:rFonts w:ascii="Wingdings" w:hAnsi="Wingdings" w:hint="default"/>
+        <w:sz w:val="20"/>
+      </w:rPr>
+    </w:lvl>
+    <w:lvl w:ilvl="6" w:tentative="1">
+      <w:start w:val="1"/>
+      <w:numFmt w:val="bullet"/>
+      <w:lvlText w:val=""/>
+      <w:lvlJc w:val="left"/>
+      <w:pPr>
+        <w:tabs>
+          <w:tab w:val="num" w:pos="5040"/>
+        </w:tabs>
+        <w:ind w:left="5040" w:hanging="360"/>
+      </w:pPr>
+      <w:rPr>
+        <w:rFonts w:ascii="Wingdings" w:hAnsi="Wingdings" w:hint="default"/>
+        <w:sz w:val="20"/>
+      </w:rPr>
+    </w:lvl>
+    <w:lvl w:ilvl="7" w:tentative="1">
+      <w:start w:val="1"/>
+      <w:numFmt w:val="bullet"/>
+      <w:lvlText w:val=""/>
+      <w:lvlJc w:val="left"/>
+      <w:pPr>
+        <w:tabs>
+          <w:tab w:val="num" w:pos="5760"/>
+        </w:tabs>
+        <w:ind w:left="5760" w:hanging="360"/>
+      </w:pPr>
+      <w:rPr>
+        <w:rFonts w:ascii="Wingdings" w:hAnsi="Wingdings" w:hint="default"/>
+        <w:sz w:val="20"/>
+      </w:rPr>
+    </w:lvl>
+    <w:lvl w:ilvl="8" w:tentative="1">
+      <w:start w:val="1"/>
+      <w:numFmt w:val="bullet"/>
+      <w:lvlText w:val=""/>
+      <w:lvlJc w:val="left"/>
+      <w:pPr>
+        <w:tabs>
+          <w:tab w:val="num" w:pos="6480"/>
+        </w:tabs>
+        <w:ind w:left="6480" w:hanging="360"/>
+      </w:pPr>
+      <w:rPr>
+        <w:rFonts w:ascii="Wingdings" w:hAnsi="Wingdings" w:hint="default"/>
+        <w:sz w:val="20"/>
+      </w:rPr>
+    </w:lvl>
+  </w:abstractNum>
+  <w:abstractNum w:abstractNumId="6" w15:restartNumberingAfterBreak="0">
+    <w:nsid w:val="61FE1314"/>
+    <w:multiLevelType w:val="multilevel"/>
+    <w:tmpl w:val="120EF5BC"/>
+    <w:lvl w:ilvl="0">
+      <w:start w:val="1"/>
+      <w:numFmt w:val="bullet"/>
+      <w:lvlText w:val=""/>
+      <w:lvlJc w:val="left"/>
+      <w:pPr>
+        <w:tabs>
+          <w:tab w:val="num" w:pos="720"/>
+        </w:tabs>
+        <w:ind w:left="720" w:hanging="360"/>
+      </w:pPr>
+      <w:rPr>
+        <w:rFonts w:ascii="Symbol" w:hAnsi="Symbol" w:hint="default"/>
+        <w:sz w:val="20"/>
+      </w:rPr>
+    </w:lvl>
+    <w:lvl w:ilvl="1" w:tentative="1">
+      <w:start w:val="1"/>
+      <w:numFmt w:val="bullet"/>
+      <w:lvlText w:val="o"/>
+      <w:lvlJc w:val="left"/>
+      <w:pPr>
+        <w:tabs>
+          <w:tab w:val="num" w:pos="1440"/>
+        </w:tabs>
+        <w:ind w:left="1440" w:hanging="360"/>
+      </w:pPr>
+      <w:rPr>
+        <w:rFonts w:ascii="Courier New" w:hAnsi="Courier New" w:hint="default"/>
+        <w:sz w:val="20"/>
+      </w:rPr>
+    </w:lvl>
+    <w:lvl w:ilvl="2" w:tentative="1">
+      <w:start w:val="1"/>
+      <w:numFmt w:val="bullet"/>
+      <w:lvlText w:val=""/>
+      <w:lvlJc w:val="left"/>
+      <w:pPr>
+        <w:tabs>
+          <w:tab w:val="num" w:pos="2160"/>
+        </w:tabs>
+        <w:ind w:left="2160" w:hanging="360"/>
+      </w:pPr>
+      <w:rPr>
+        <w:rFonts w:ascii="Wingdings" w:hAnsi="Wingdings" w:hint="default"/>
+        <w:sz w:val="20"/>
+      </w:rPr>
+    </w:lvl>
+    <w:lvl w:ilvl="3" w:tentative="1">
+      <w:start w:val="1"/>
+      <w:numFmt w:val="bullet"/>
+      <w:lvlText w:val=""/>
+      <w:lvlJc w:val="left"/>
+      <w:pPr>
+        <w:tabs>
+          <w:tab w:val="num" w:pos="2880"/>
+        </w:tabs>
+        <w:ind w:left="2880" w:hanging="360"/>
+      </w:pPr>
+      <w:rPr>
+        <w:rFonts w:ascii="Wingdings" w:hAnsi="Wingdings" w:hint="default"/>
+        <w:sz w:val="20"/>
+      </w:rPr>
+    </w:lvl>
+    <w:lvl w:ilvl="4" w:tentative="1">
+      <w:start w:val="1"/>
+      <w:numFmt w:val="bullet"/>
+      <w:lvlText w:val=""/>
+      <w:lvlJc w:val="left"/>
+      <w:pPr>
+        <w:tabs>
+          <w:tab w:val="num" w:pos="3600"/>
+        </w:tabs>
+        <w:ind w:left="3600" w:hanging="360"/>
+      </w:pPr>
+      <w:rPr>
+        <w:rFonts w:ascii="Wingdings" w:hAnsi="Wingdings" w:hint="default"/>
+        <w:sz w:val="20"/>
+      </w:rPr>
+    </w:lvl>
+    <w:lvl w:ilvl="5" w:tentative="1">
+      <w:start w:val="1"/>
+      <w:numFmt w:val="bullet"/>
+      <w:lvlText w:val=""/>
+      <w:lvlJc w:val="left"/>
+      <w:pPr>
+        <w:tabs>
+          <w:tab w:val="num" w:pos="4320"/>
+        </w:tabs>
+        <w:ind w:left="4320" w:hanging="360"/>
+      </w:pPr>
+      <w:rPr>
+        <w:rFonts w:ascii="Wingdings" w:hAnsi="Wingdings" w:hint="default"/>
+        <w:sz w:val="20"/>
+      </w:rPr>
+    </w:lvl>
+    <w:lvl w:ilvl="6" w:tentative="1">
+      <w:start w:val="1"/>
+      <w:numFmt w:val="bullet"/>
+      <w:lvlText w:val=""/>
+      <w:lvlJc w:val="left"/>
+      <w:pPr>
+        <w:tabs>
+          <w:tab w:val="num" w:pos="5040"/>
+        </w:tabs>
+        <w:ind w:left="5040" w:hanging="360"/>
+      </w:pPr>
+      <w:rPr>
+        <w:rFonts w:ascii="Wingdings" w:hAnsi="Wingdings" w:hint="default"/>
+        <w:sz w:val="20"/>
+      </w:rPr>
+    </w:lvl>
+    <w:lvl w:ilvl="7" w:tentative="1">
+      <w:start w:val="1"/>
+      <w:numFmt w:val="bullet"/>
+      <w:lvlText w:val=""/>
+      <w:lvlJc w:val="left"/>
+      <w:pPr>
+        <w:tabs>
+          <w:tab w:val="num" w:pos="5760"/>
+        </w:tabs>
+        <w:ind w:left="5760" w:hanging="360"/>
+      </w:pPr>
+      <w:rPr>
+        <w:rFonts w:ascii="Wingdings" w:hAnsi="Wingdings" w:hint="default"/>
+        <w:sz w:val="20"/>
+      </w:rPr>
+    </w:lvl>
+    <w:lvl w:ilvl="8" w:tentative="1">
+      <w:start w:val="1"/>
+      <w:numFmt w:val="bullet"/>
+      <w:lvlText w:val=""/>
+      <w:lvlJc w:val="left"/>
+      <w:pPr>
+        <w:tabs>
+          <w:tab w:val="num" w:pos="6480"/>
+        </w:tabs>
+        <w:ind w:left="6480" w:hanging="360"/>
+      </w:pPr>
+      <w:rPr>
+        <w:rFonts w:ascii="Wingdings" w:hAnsi="Wingdings" w:hint="default"/>
+        <w:sz w:val="20"/>
+      </w:rPr>
+    </w:lvl>
+  </w:abstractNum>
+  <w:abstractNum w:abstractNumId="7" w15:restartNumberingAfterBreak="0">
+    <w:nsid w:val="7764060A"/>
+    <w:multiLevelType w:val="multilevel"/>
+    <w:tmpl w:val="C8725A02"/>
+    <w:lvl w:ilvl="0">
+      <w:start w:val="1"/>
+      <w:numFmt w:val="bullet"/>
+      <w:lvlText w:val=""/>
+      <w:lvlJc w:val="left"/>
+      <w:pPr>
+        <w:tabs>
+          <w:tab w:val="num" w:pos="720"/>
+        </w:tabs>
+        <w:ind w:left="720" w:hanging="360"/>
+      </w:pPr>
+      <w:rPr>
+        <w:rFonts w:ascii="Symbol" w:hAnsi="Symbol" w:hint="default"/>
+        <w:sz w:val="20"/>
+      </w:rPr>
+    </w:lvl>
+    <w:lvl w:ilvl="1" w:tentative="1">
+      <w:start w:val="1"/>
+      <w:numFmt w:val="bullet"/>
+      <w:lvlText w:val="o"/>
+      <w:lvlJc w:val="left"/>
+      <w:pPr>
+        <w:tabs>
+          <w:tab w:val="num" w:pos="1440"/>
+        </w:tabs>
+        <w:ind w:left="1440" w:hanging="360"/>
+      </w:pPr>
+      <w:rPr>
+        <w:rFonts w:ascii="Courier New" w:hAnsi="Courier New" w:hint="default"/>
+        <w:sz w:val="20"/>
+      </w:rPr>
+    </w:lvl>
+    <w:lvl w:ilvl="2" w:tentative="1">
+      <w:start w:val="1"/>
+      <w:numFmt w:val="bullet"/>
+      <w:lvlText w:val=""/>
+      <w:lvlJc w:val="left"/>
+      <w:pPr>
+        <w:tabs>
+          <w:tab w:val="num" w:pos="2160"/>
+        </w:tabs>
+        <w:ind w:left="2160" w:hanging="360"/>
+      </w:pPr>
+      <w:rPr>
+        <w:rFonts w:ascii="Wingdings" w:hAnsi="Wingdings" w:hint="default"/>
+        <w:sz w:val="20"/>
+      </w:rPr>
+    </w:lvl>
+    <w:lvl w:ilvl="3" w:tentative="1">
+      <w:start w:val="1"/>
+      <w:numFmt w:val="bullet"/>
+      <w:lvlText w:val=""/>
+      <w:lvlJc w:val="left"/>
+      <w:pPr>
+        <w:tabs>
+          <w:tab w:val="num" w:pos="2880"/>
+        </w:tabs>
+        <w:ind w:left="2880" w:hanging="360"/>
+      </w:pPr>
+      <w:rPr>
+        <w:rFonts w:ascii="Wingdings" w:hAnsi="Wingdings" w:hint="default"/>
+        <w:sz w:val="20"/>
+      </w:rPr>
+    </w:lvl>
+    <w:lvl w:ilvl="4" w:tentative="1">
+      <w:start w:val="1"/>
+      <w:numFmt w:val="bullet"/>
+      <w:lvlText w:val=""/>
+      <w:lvlJc w:val="left"/>
+      <w:pPr>
+        <w:tabs>
+          <w:tab w:val="num" w:pos="3600"/>
+        </w:tabs>
+        <w:ind w:left="3600" w:hanging="360"/>
+      </w:pPr>
+      <w:rPr>
+        <w:rFonts w:ascii="Wingdings" w:hAnsi="Wingdings" w:hint="default"/>
+        <w:sz w:val="20"/>
+      </w:rPr>
+    </w:lvl>
+    <w:lvl w:ilvl="5" w:tentative="1">
+      <w:start w:val="1"/>
+      <w:numFmt w:val="bullet"/>
+      <w:lvlText w:val=""/>
+      <w:lvlJc w:val="left"/>
+      <w:pPr>
+        <w:tabs>
+          <w:tab w:val="num" w:pos="4320"/>
+        </w:tabs>
+        <w:ind w:left="4320" w:hanging="360"/>
+      </w:pPr>
+      <w:rPr>
+        <w:rFonts w:ascii="Wingdings" w:hAnsi="Wingdings" w:hint="default"/>
+        <w:sz w:val="20"/>
+      </w:rPr>
+    </w:lvl>
+    <w:lvl w:ilvl="6" w:tentative="1">
+      <w:start w:val="1"/>
+      <w:numFmt w:val="bullet"/>
+      <w:lvlText w:val=""/>
+      <w:lvlJc w:val="left"/>
+      <w:pPr>
+        <w:tabs>
+          <w:tab w:val="num" w:pos="5040"/>
+        </w:tabs>
+        <w:ind w:left="5040" w:hanging="360"/>
+      </w:pPr>
+      <w:rPr>
+        <w:rFonts w:ascii="Wingdings" w:hAnsi="Wingdings" w:hint="default"/>
+        <w:sz w:val="20"/>
+      </w:rPr>
+    </w:lvl>
+    <w:lvl w:ilvl="7" w:tentative="1">
+      <w:start w:val="1"/>
+      <w:numFmt w:val="bullet"/>
+      <w:lvlText w:val=""/>
+      <w:lvlJc w:val="left"/>
+      <w:pPr>
+        <w:tabs>
+          <w:tab w:val="num" w:pos="5760"/>
+        </w:tabs>
+        <w:ind w:left="5760" w:hanging="360"/>
+      </w:pPr>
+      <w:rPr>
+        <w:rFonts w:ascii="Wingdings" w:hAnsi="Wingdings" w:hint="default"/>
+        <w:sz w:val="20"/>
+      </w:rPr>
+    </w:lvl>
+    <w:lvl w:ilvl="8" w:tentative="1">
+      <w:start w:val="1"/>
+      <w:numFmt w:val="bullet"/>
+      <w:lvlText w:val=""/>
+      <w:lvlJc w:val="left"/>
+      <w:pPr>
+        <w:tabs>
+          <w:tab w:val="num" w:pos="6480"/>
+        </w:tabs>
+        <w:ind w:left="6480" w:hanging="360"/>
+      </w:pPr>
+      <w:rPr>
+        <w:rFonts w:ascii="Wingdings" w:hAnsi="Wingdings" w:hint="default"/>
+        <w:sz w:val="20"/>
+      </w:rPr>
+    </w:lvl>
+  </w:abstractNum>
   <w:num w:numId="1" w16cid:durableId="1325814481">
+    <w:abstractNumId w:val="4"/>
+  </w:num>
+  <w:num w:numId="2" w16cid:durableId="939875564">
+    <w:abstractNumId w:val="5"/>
+  </w:num>
+  <w:num w:numId="3" w16cid:durableId="1545479257">
+    <w:abstractNumId w:val="6"/>
+  </w:num>
+  <w:num w:numId="4" w16cid:durableId="469831626">
+    <w:abstractNumId w:val="3"/>
+  </w:num>
+  <w:num w:numId="5" w16cid:durableId="2055960836">
+    <w:abstractNumId w:val="2"/>
+  </w:num>
+  <w:num w:numId="6" w16cid:durableId="942953704">
+    <w:abstractNumId w:val="0"/>
+  </w:num>
+  <w:num w:numId="7" w16cid:durableId="15737275">
     <w:abstractNumId w:val="1"/>
   </w:num>
-  <w:num w:numId="2" w16cid:durableId="939875564">
-    <w:abstractNumId w:val="2"/>
-  </w:num>
-  <w:num w:numId="3" w16cid:durableId="1545479257">
-    <w:abstractNumId w:val="3"/>
-  </w:num>
-  <w:num w:numId="4" w16cid:durableId="469831626">
-    <w:abstractNumId w:val="0"/>
+  <w:num w:numId="8" w16cid:durableId="951672269">
+    <w:abstractNumId w:val="7"/>
   </w:num>
 </w:numbering>
 </file>
@@ -4754,6 +8241,29 @@
       <w:spacing w:val="5"/>
     </w:rPr>
   </w:style>
+  <w:style w:type="character" w:styleId="ac">
+    <w:name w:val="Hyperlink"/>
+    <w:basedOn w:val="a0"/>
+    <w:uiPriority w:val="99"/>
+    <w:unhideWhenUsed/>
+    <w:rsid w:val="00250E38"/>
+    <w:rPr>
+      <w:color w:val="0563C1" w:themeColor="hyperlink"/>
+      <w:u w:val="single"/>
+    </w:rPr>
+  </w:style>
+  <w:style w:type="character" w:styleId="ad">
+    <w:name w:val="Unresolved Mention"/>
+    <w:basedOn w:val="a0"/>
+    <w:uiPriority w:val="99"/>
+    <w:semiHidden/>
+    <w:unhideWhenUsed/>
+    <w:rsid w:val="00250E38"/>
+    <w:rPr>
+      <w:color w:val="605E5C"/>
+      <w:shd w:val="clear" w:color="auto" w:fill="E1DFDD"/>
+    </w:rPr>
+  </w:style>
 </w:styles>
 </file>
 

</xml_diff>

<commit_message>
introduction to data visualization with seaborn - course completed
</commit_message>
<xml_diff>
--- a/INTRODUCTION TO DATA VISUALIZATION WITH SEABORN/CUSTOMIZING SEABORN PLOTS/EXERCISES.docx
+++ b/INTRODUCTION TO DATA VISUALIZATION WITH SEABORN/CUSTOMIZING SEABORN PLOTS/EXERCISES.docx
@@ -3911,6 +3911,7 @@
         <w:jc w:val="both"/>
         <w:rPr>
           <w:color w:val="000000" w:themeColor="text1"/>
+          <w:lang w:val="en-US"/>
         </w:rPr>
       </w:pPr>
       <w:proofErr w:type="spellStart"/>
@@ -3918,6 +3919,7 @@
       <w:r>
         <w:rPr>
           <w:color w:val="000000" w:themeColor="text1"/>
+          <w:lang w:val="en-US"/>
         </w:rPr>
         <w:t>sns.boxplot</w:t>
       </w:r>
@@ -3926,6 +3928,7 @@
       <w:r>
         <w:rPr>
           <w:color w:val="000000" w:themeColor="text1"/>
+          <w:lang w:val="en-US"/>
         </w:rPr>
         <w:t>()</w:t>
       </w:r>
@@ -3943,6 +3946,7 @@
       <w:r>
         <w:rPr>
           <w:color w:val="000000" w:themeColor="text1"/>
+          <w:lang w:val="en-US"/>
         </w:rPr>
         <w:t>sns.countplot</w:t>
       </w:r>
@@ -3951,6 +3955,7 @@
       <w:r>
         <w:rPr>
           <w:color w:val="000000" w:themeColor="text1"/>
+          <w:lang w:val="en-US"/>
         </w:rPr>
         <w:t>()</w:t>
       </w:r>
@@ -6078,9 +6083,1215 @@
     </w:p>
     <w:p>
       <w:pPr>
+        <w:jc w:val="both"/>
+        <w:rPr>
+          <w:color w:val="C00000"/>
+          <w:lang w:val="en-US"/>
+        </w:rPr>
+      </w:pPr>
+      <w:r>
+        <w:rPr>
+          <w:color w:val="C00000"/>
+          <w:lang w:val="en-US"/>
+        </w:rPr>
+        <w:t>______________________________________________________________________________</w:t>
+      </w:r>
+    </w:p>
+    <w:p>
+      <w:pPr>
+        <w:jc w:val="both"/>
+        <w:rPr>
+          <w:b/>
+          <w:bCs/>
+          <w:color w:val="000000" w:themeColor="text1"/>
+          <w:lang w:val="en-US"/>
+        </w:rPr>
+      </w:pPr>
+      <w:r>
+        <w:rPr>
+          <w:b/>
+          <w:bCs/>
+          <w:color w:val="000000" w:themeColor="text1"/>
+          <w:lang w:val="en-US"/>
+        </w:rPr>
+        <w:t>Box plot with subgroups</w:t>
+      </w:r>
+    </w:p>
+    <w:p>
+      <w:pPr>
+        <w:jc w:val="both"/>
+        <w:rPr>
+          <w:color w:val="000000" w:themeColor="text1"/>
+          <w:lang w:val="en-US"/>
+        </w:rPr>
+      </w:pPr>
+      <w:r>
+        <w:rPr>
+          <w:color w:val="000000" w:themeColor="text1"/>
+          <w:lang w:val="en-US"/>
+        </w:rPr>
+        <w:t>In this exercise, we'll look at the dataset containing responses from a survey given to young people. One of the questions asked of the young people was: "Are you interested in having pets?" Let's explore whether the distribution of ages of those answering "yes" tends to be higher or lower than those answering "no", controlling for gender.</w:t>
+      </w:r>
+    </w:p>
+    <w:p>
+      <w:pPr>
+        <w:jc w:val="both"/>
+        <w:rPr>
+          <w:b/>
+          <w:bCs/>
+          <w:color w:val="000000" w:themeColor="text1"/>
+        </w:rPr>
+      </w:pPr>
+      <w:proofErr w:type="spellStart"/>
+      <w:r>
+        <w:rPr>
+          <w:b/>
+          <w:bCs/>
+          <w:color w:val="000000" w:themeColor="text1"/>
+        </w:rPr>
+        <w:t>Instructions</w:t>
+      </w:r>
+      <w:proofErr w:type="spellEnd"/>
+    </w:p>
+    <w:p>
+      <w:pPr>
+        <w:jc w:val="both"/>
+        <w:rPr>
+          <w:color w:val="000000" w:themeColor="text1"/>
+        </w:rPr>
+      </w:pPr>
+      <w:r>
+        <w:rPr>
+          <w:b/>
+          <w:bCs/>
+          <w:color w:val="000000" w:themeColor="text1"/>
+        </w:rPr>
+        <w:t>100 XP</w:t>
+      </w:r>
+    </w:p>
+    <w:p>
+      <w:pPr>
+        <w:numPr>
+          <w:ilvl w:val="0"/>
+          <w:numId w:val="9"/>
+        </w:numPr>
+        <w:jc w:val="both"/>
+        <w:rPr>
+          <w:color w:val="000000" w:themeColor="text1"/>
+          <w:lang w:val="en-US"/>
+        </w:rPr>
+      </w:pPr>
+      <w:r>
+        <w:rPr>
+          <w:color w:val="000000" w:themeColor="text1"/>
+          <w:lang w:val="en-US"/>
+        </w:rPr>
+        <w:t>Set the color palette to "Blues".</w:t>
+      </w:r>
+    </w:p>
+    <w:p>
+      <w:pPr>
+        <w:numPr>
+          <w:ilvl w:val="0"/>
+          <w:numId w:val="9"/>
+        </w:numPr>
+        <w:jc w:val="both"/>
+        <w:rPr>
+          <w:color w:val="000000" w:themeColor="text1"/>
+          <w:lang w:val="en-US"/>
+        </w:rPr>
+      </w:pPr>
+      <w:r>
+        <w:rPr>
+          <w:color w:val="000000" w:themeColor="text1"/>
+          <w:lang w:val="en-US"/>
+        </w:rPr>
+        <w:t>Add subgroups to color the box plots based on "Interested in Pets".</w:t>
+      </w:r>
+    </w:p>
+    <w:p>
+      <w:pPr>
+        <w:numPr>
+          <w:ilvl w:val="0"/>
+          <w:numId w:val="9"/>
+        </w:numPr>
+        <w:jc w:val="both"/>
+        <w:rPr>
+          <w:color w:val="000000" w:themeColor="text1"/>
+          <w:lang w:val="en-US"/>
+        </w:rPr>
+      </w:pPr>
+      <w:r>
+        <w:rPr>
+          <w:color w:val="000000" w:themeColor="text1"/>
+          <w:lang w:val="en-US"/>
+        </w:rPr>
+        <w:t>Set the title of the </w:t>
+      </w:r>
+      <w:proofErr w:type="spellStart"/>
+      <w:r>
+        <w:rPr>
+          <w:color w:val="000000" w:themeColor="text1"/>
+          <w:lang w:val="en-US"/>
+        </w:rPr>
+        <w:t>FacetGrid</w:t>
+      </w:r>
+      <w:proofErr w:type="spellEnd"/>
+      <w:r>
+        <w:rPr>
+          <w:color w:val="000000" w:themeColor="text1"/>
+          <w:lang w:val="en-US"/>
+        </w:rPr>
+        <w:t> object g to "Age of Those Interested in Pets vs. Not".</w:t>
+      </w:r>
+    </w:p>
+    <w:p>
+      <w:pPr>
+        <w:numPr>
+          <w:ilvl w:val="0"/>
+          <w:numId w:val="9"/>
+        </w:numPr>
+        <w:jc w:val="both"/>
+        <w:rPr>
+          <w:color w:val="000000" w:themeColor="text1"/>
+          <w:lang w:val="en-US"/>
+        </w:rPr>
+      </w:pPr>
+      <w:r>
+        <w:rPr>
+          <w:color w:val="000000" w:themeColor="text1"/>
+          <w:lang w:val="en-US"/>
+        </w:rPr>
+        <w:t>Make the plot display using a Matplotlib function.</w:t>
+      </w:r>
+    </w:p>
+    <w:p>
+      <w:pPr>
+        <w:jc w:val="both"/>
+        <w:rPr>
+          <w:b/>
+          <w:bCs/>
+          <w:color w:val="000000" w:themeColor="text1"/>
+          <w:lang w:val="en-US"/>
+        </w:rPr>
+      </w:pPr>
+      <w:r>
+        <w:rPr>
+          <w:b/>
+          <w:bCs/>
+          <w:color w:val="000000" w:themeColor="text1"/>
+          <w:lang w:val="en-US"/>
+        </w:rPr>
+        <w:t>script.py</w:t>
+      </w:r>
+    </w:p>
+    <w:p>
+      <w:pPr>
+        <w:jc w:val="both"/>
+        <w:rPr>
+          <w:color w:val="000000" w:themeColor="text1"/>
+          <w:lang w:val="en-US"/>
+        </w:rPr>
+      </w:pPr>
+      <w:r>
+        <w:rPr>
+          <w:color w:val="000000" w:themeColor="text1"/>
+          <w:lang w:val="en-US"/>
+        </w:rPr>
+        <w:t># Set palette to "Blues"</w:t>
+      </w:r>
+    </w:p>
+    <w:p>
+      <w:pPr>
+        <w:jc w:val="both"/>
+        <w:rPr>
+          <w:color w:val="000000" w:themeColor="text1"/>
+          <w:lang w:val="en-US"/>
+        </w:rPr>
+      </w:pPr>
+      <w:proofErr w:type="spellStart"/>
+      <w:r>
+        <w:rPr>
+          <w:color w:val="000000" w:themeColor="text1"/>
+          <w:lang w:val="en-US"/>
+        </w:rPr>
+        <w:t>sns.set_palette</w:t>
+      </w:r>
+      <w:proofErr w:type="spellEnd"/>
+      <w:r>
+        <w:rPr>
+          <w:color w:val="000000" w:themeColor="text1"/>
+          <w:lang w:val="en-US"/>
+        </w:rPr>
+        <w:t>("Blues")</w:t>
+      </w:r>
+    </w:p>
+    <w:p>
+      <w:pPr>
+        <w:jc w:val="both"/>
+        <w:rPr>
+          <w:color w:val="000000" w:themeColor="text1"/>
+          <w:lang w:val="en-US"/>
+        </w:rPr>
+      </w:pPr>
+    </w:p>
+    <w:p>
+      <w:pPr>
+        <w:jc w:val="both"/>
+        <w:rPr>
+          <w:color w:val="000000" w:themeColor="text1"/>
+          <w:lang w:val="en-US"/>
+        </w:rPr>
+      </w:pPr>
+      <w:r>
+        <w:rPr>
+          <w:color w:val="000000" w:themeColor="text1"/>
+          <w:lang w:val="en-US"/>
+        </w:rPr>
+        <w:t># Adjust to add subgroups based on "Interested in Pets"</w:t>
+      </w:r>
+    </w:p>
+    <w:p>
+      <w:pPr>
+        <w:jc w:val="both"/>
+        <w:rPr>
+          <w:color w:val="000000" w:themeColor="text1"/>
+          <w:lang w:val="en-US"/>
+        </w:rPr>
+      </w:pPr>
+      <w:r>
+        <w:rPr>
+          <w:color w:val="000000" w:themeColor="text1"/>
+          <w:lang w:val="en-US"/>
+        </w:rPr>
+        <w:t>g = </w:t>
+      </w:r>
+      <w:proofErr w:type="spellStart"/>
+      <w:proofErr w:type="gramStart"/>
+      <w:r>
+        <w:rPr>
+          <w:color w:val="000000" w:themeColor="text1"/>
+          <w:lang w:val="en-US"/>
+        </w:rPr>
+        <w:t>sns.catplot</w:t>
+      </w:r>
+      <w:proofErr w:type="spellEnd"/>
+      <w:proofErr w:type="gramEnd"/>
+      <w:r>
+        <w:rPr>
+          <w:color w:val="000000" w:themeColor="text1"/>
+          <w:lang w:val="en-US"/>
+        </w:rPr>
+        <w:t>(x="Gender",</w:t>
+      </w:r>
+    </w:p>
+    <w:p>
+      <w:pPr>
+        <w:jc w:val="both"/>
+        <w:rPr>
+          <w:color w:val="000000" w:themeColor="text1"/>
+          <w:lang w:val="en-US"/>
+        </w:rPr>
+      </w:pPr>
+      <w:r>
+        <w:rPr>
+          <w:color w:val="000000" w:themeColor="text1"/>
+          <w:lang w:val="en-US"/>
+        </w:rPr>
+        <w:t>                y="Age", data=</w:t>
+      </w:r>
+      <w:proofErr w:type="spellStart"/>
+      <w:r>
+        <w:rPr>
+          <w:color w:val="000000" w:themeColor="text1"/>
+          <w:lang w:val="en-US"/>
+        </w:rPr>
+        <w:t>survey_data</w:t>
+      </w:r>
+      <w:proofErr w:type="spellEnd"/>
+      <w:r>
+        <w:rPr>
+          <w:color w:val="000000" w:themeColor="text1"/>
+          <w:lang w:val="en-US"/>
+        </w:rPr>
+        <w:t>, </w:t>
+      </w:r>
+    </w:p>
+    <w:p>
+      <w:pPr>
+        <w:jc w:val="both"/>
+        <w:rPr>
+          <w:color w:val="000000" w:themeColor="text1"/>
+          <w:lang w:val="en-US"/>
+        </w:rPr>
+      </w:pPr>
+      <w:r>
+        <w:rPr>
+          <w:color w:val="000000" w:themeColor="text1"/>
+          <w:lang w:val="en-US"/>
+        </w:rPr>
+        <w:t>                kind="box", hue="Interested in Pets")</w:t>
+      </w:r>
+    </w:p>
+    <w:p>
+      <w:pPr>
+        <w:jc w:val="both"/>
+        <w:rPr>
+          <w:color w:val="000000" w:themeColor="text1"/>
+          <w:lang w:val="en-US"/>
+        </w:rPr>
+      </w:pPr>
+    </w:p>
+    <w:p>
+      <w:pPr>
+        <w:jc w:val="both"/>
+        <w:rPr>
+          <w:color w:val="000000" w:themeColor="text1"/>
+          <w:lang w:val="en-US"/>
+        </w:rPr>
+      </w:pPr>
+      <w:r>
+        <w:rPr>
+          <w:color w:val="000000" w:themeColor="text1"/>
+          <w:lang w:val="en-US"/>
+        </w:rPr>
+        <w:t># Set title to "Age of Those Interested in Pets vs. Not"</w:t>
+      </w:r>
+    </w:p>
+    <w:p>
+      <w:pPr>
+        <w:jc w:val="both"/>
+        <w:rPr>
+          <w:color w:val="000000" w:themeColor="text1"/>
+          <w:lang w:val="en-US"/>
+        </w:rPr>
+      </w:pPr>
+      <w:proofErr w:type="spellStart"/>
+      <w:proofErr w:type="gramStart"/>
+      <w:r>
+        <w:rPr>
+          <w:color w:val="000000" w:themeColor="text1"/>
+          <w:lang w:val="en-US"/>
+        </w:rPr>
+        <w:t>g.fig.suptitle</w:t>
+      </w:r>
+      <w:proofErr w:type="spellEnd"/>
+      <w:proofErr w:type="gramEnd"/>
+      <w:r>
+        <w:rPr>
+          <w:color w:val="000000" w:themeColor="text1"/>
+          <w:lang w:val="en-US"/>
+        </w:rPr>
+        <w:t>("Age of Those Interested in Pets vs. Not")</w:t>
+      </w:r>
+    </w:p>
+    <w:p>
+      <w:pPr>
+        <w:jc w:val="both"/>
+        <w:rPr>
+          <w:color w:val="000000" w:themeColor="text1"/>
+          <w:lang w:val="en-US"/>
+        </w:rPr>
+      </w:pPr>
+    </w:p>
+    <w:p>
+      <w:pPr>
+        <w:jc w:val="both"/>
+        <w:rPr>
+          <w:color w:val="000000" w:themeColor="text1"/>
+        </w:rPr>
+      </w:pPr>
+      <w:r>
+        <w:rPr>
+          <w:color w:val="000000" w:themeColor="text1"/>
+        </w:rPr>
+        <w:t># Show </w:t>
+      </w:r>
+      <w:proofErr w:type="spellStart"/>
+      <w:r>
+        <w:rPr>
+          <w:color w:val="000000" w:themeColor="text1"/>
+        </w:rPr>
+        <w:t>plot</w:t>
+      </w:r>
+      <w:proofErr w:type="spellEnd"/>
+    </w:p>
+    <w:p>
+      <w:pPr>
+        <w:jc w:val="both"/>
+        <w:rPr>
+          <w:color w:val="000000" w:themeColor="text1"/>
+        </w:rPr>
+      </w:pPr>
+      <w:proofErr w:type="spellStart"/>
+      <w:proofErr w:type="gramStart"/>
+      <w:r>
+        <w:rPr>
+          <w:color w:val="000000" w:themeColor="text1"/>
+        </w:rPr>
+        <w:t>plt.show</w:t>
+      </w:r>
+      <w:proofErr w:type="spellEnd"/>
+      <w:proofErr w:type="gramEnd"/>
+      <w:r>
+        <w:rPr>
+          <w:color w:val="000000" w:themeColor="text1"/>
+        </w:rPr>
+        <w:t>()</w:t>
+      </w:r>
+    </w:p>
+    <w:p>
+      <w:pPr>
         <w:jc w:val="center"/>
         <w:rPr>
           <w:color w:val="000000" w:themeColor="text1"/>
+          <w:lang w:val="en-US"/>
+        </w:rPr>
+      </w:pPr>
+      <w:r>
+        <w:rPr>
+          <w:noProof/>
+          <w:color w:val="000000" w:themeColor="text1"/>
+          <w:lang w:val="en-US"/>
+        </w:rPr>
+        <w:drawing>
+          <wp:inline distT="0" distB="0" distL="0" distR="0" wp14:anchorId="00BEAADD" wp14:editId="0E029722">
+            <wp:extent cx="4213860" cy="2887980"/>
+            <wp:effectExtent l="0" t="0" r="0" b="7620"/>
+            <wp:docPr id="998502393" name="Рисунок 1"/>
+            <wp:cNvGraphicFramePr>
+              <a:graphicFrameLocks xmlns:a="http://schemas.openxmlformats.org/drawingml/2006/main" noChangeAspect="1"/>
+            </wp:cNvGraphicFramePr>
+            <a:graphic xmlns:a="http://schemas.openxmlformats.org/drawingml/2006/main">
+              <a:graphicData uri="http://schemas.openxmlformats.org/drawingml/2006/picture">
+                <pic:pic xmlns:pic="http://schemas.openxmlformats.org/drawingml/2006/picture">
+                  <pic:nvPicPr>
+                    <pic:cNvPr id="0" name="Picture 1"/>
+                    <pic:cNvPicPr>
+                      <a:picLocks noChangeAspect="1" noChangeArrowheads="1"/>
+                    </pic:cNvPicPr>
+                  </pic:nvPicPr>
+                  <pic:blipFill>
+                    <a:blip r:embed="rId17">
+                      <a:extLst>
+                        <a:ext uri="{28A0092B-C50C-407E-A947-70E740481C1C}">
+                          <a14:useLocalDpi xmlns:a14="http://schemas.microsoft.com/office/drawing/2010/main" val="0"/>
+                        </a:ext>
+                      </a:extLst>
+                    </a:blip>
+                    <a:srcRect/>
+                    <a:stretch>
+                      <a:fillRect/>
+                    </a:stretch>
+                  </pic:blipFill>
+                  <pic:spPr bwMode="auto">
+                    <a:xfrm>
+                      <a:off x="0" y="0"/>
+                      <a:ext cx="4213860" cy="2887980"/>
+                    </a:xfrm>
+                    <a:prstGeom prst="rect">
+                      <a:avLst/>
+                    </a:prstGeom>
+                    <a:noFill/>
+                    <a:ln>
+                      <a:noFill/>
+                    </a:ln>
+                  </pic:spPr>
+                </pic:pic>
+              </a:graphicData>
+            </a:graphic>
+          </wp:inline>
+        </w:drawing>
+      </w:r>
+    </w:p>
+    <w:p>
+      <w:pPr>
+        <w:jc w:val="both"/>
+        <w:rPr>
+          <w:color w:val="C00000"/>
+          <w:lang w:val="en-US"/>
+        </w:rPr>
+      </w:pPr>
+      <w:r>
+        <w:rPr>
+          <w:color w:val="C00000"/>
+          <w:lang w:val="en-US"/>
+        </w:rPr>
+        <w:t>______________________________________________________________________________</w:t>
+      </w:r>
+    </w:p>
+    <w:p>
+      <w:pPr>
+        <w:jc w:val="both"/>
+        <w:rPr>
+          <w:b/>
+          <w:bCs/>
+          <w:color w:val="000000" w:themeColor="text1"/>
+          <w:lang w:val="en-US"/>
+        </w:rPr>
+      </w:pPr>
+      <w:r>
+        <w:rPr>
+          <w:b/>
+          <w:bCs/>
+          <w:color w:val="000000" w:themeColor="text1"/>
+          <w:lang w:val="en-US"/>
+        </w:rPr>
+        <w:t>Bar plot with subgroups and subplots</w:t>
+      </w:r>
+    </w:p>
+    <w:p>
+      <w:pPr>
+        <w:jc w:val="both"/>
+        <w:rPr>
+          <w:color w:val="000000" w:themeColor="text1"/>
+          <w:lang w:val="en-US"/>
+        </w:rPr>
+      </w:pPr>
+      <w:r>
+        <w:rPr>
+          <w:color w:val="000000" w:themeColor="text1"/>
+          <w:lang w:val="en-US"/>
+        </w:rPr>
+        <w:t>In this exercise, we'll return to our young people survey dataset and investigate whether the proportion of people who like techno music ("Likes Techno") varies by their gender ("Gender") or where they live ("Village - town"). This exercise will give us an opportunity to practice the many things we've learned throughout this course!</w:t>
+      </w:r>
+    </w:p>
+    <w:p>
+      <w:pPr>
+        <w:jc w:val="both"/>
+        <w:rPr>
+          <w:color w:val="000000" w:themeColor="text1"/>
+          <w:lang w:val="en-US"/>
+        </w:rPr>
+      </w:pPr>
+      <w:r>
+        <w:rPr>
+          <w:color w:val="000000" w:themeColor="text1"/>
+          <w:lang w:val="en-US"/>
+        </w:rPr>
+        <w:t>We've already imported Seaborn as </w:t>
+      </w:r>
+      <w:proofErr w:type="spellStart"/>
+      <w:r>
+        <w:rPr>
+          <w:color w:val="000000" w:themeColor="text1"/>
+          <w:lang w:val="en-US"/>
+        </w:rPr>
+        <w:t>sns</w:t>
+      </w:r>
+      <w:proofErr w:type="spellEnd"/>
+      <w:r>
+        <w:rPr>
+          <w:color w:val="000000" w:themeColor="text1"/>
+          <w:lang w:val="en-US"/>
+        </w:rPr>
+        <w:t> and </w:t>
+      </w:r>
+      <w:proofErr w:type="spellStart"/>
+      <w:proofErr w:type="gramStart"/>
+      <w:r>
+        <w:rPr>
+          <w:color w:val="000000" w:themeColor="text1"/>
+          <w:lang w:val="en-US"/>
+        </w:rPr>
+        <w:t>matplotlib.pyplot</w:t>
+      </w:r>
+      <w:proofErr w:type="spellEnd"/>
+      <w:proofErr w:type="gramEnd"/>
+      <w:r>
+        <w:rPr>
+          <w:color w:val="000000" w:themeColor="text1"/>
+          <w:lang w:val="en-US"/>
+        </w:rPr>
+        <w:t> as </w:t>
+      </w:r>
+      <w:proofErr w:type="spellStart"/>
+      <w:r>
+        <w:rPr>
+          <w:color w:val="000000" w:themeColor="text1"/>
+          <w:lang w:val="en-US"/>
+        </w:rPr>
+        <w:t>plt</w:t>
+      </w:r>
+      <w:proofErr w:type="spellEnd"/>
+      <w:r>
+        <w:rPr>
+          <w:color w:val="000000" w:themeColor="text1"/>
+          <w:lang w:val="en-US"/>
+        </w:rPr>
+        <w:t>.</w:t>
+      </w:r>
+    </w:p>
+    <w:p>
+      <w:pPr>
+        <w:jc w:val="both"/>
+        <w:rPr>
+          <w:b/>
+          <w:bCs/>
+          <w:color w:val="000000" w:themeColor="text1"/>
+        </w:rPr>
+      </w:pPr>
+      <w:proofErr w:type="spellStart"/>
+      <w:r>
+        <w:rPr>
+          <w:b/>
+          <w:bCs/>
+          <w:color w:val="000000" w:themeColor="text1"/>
+        </w:rPr>
+        <w:t>Instructions</w:t>
+      </w:r>
+      <w:proofErr w:type="spellEnd"/>
+    </w:p>
+    <w:p>
+      <w:pPr>
+        <w:jc w:val="both"/>
+        <w:rPr>
+          <w:color w:val="000000" w:themeColor="text1"/>
+        </w:rPr>
+      </w:pPr>
+      <w:r>
+        <w:rPr>
+          <w:b/>
+          <w:bCs/>
+          <w:color w:val="000000" w:themeColor="text1"/>
+        </w:rPr>
+        <w:t>100 XP</w:t>
+      </w:r>
+    </w:p>
+    <w:p>
+      <w:pPr>
+        <w:numPr>
+          <w:ilvl w:val="0"/>
+          <w:numId w:val="10"/>
+        </w:numPr>
+        <w:jc w:val="both"/>
+        <w:rPr>
+          <w:color w:val="000000" w:themeColor="text1"/>
+          <w:lang w:val="en-US"/>
+        </w:rPr>
+      </w:pPr>
+      <w:r>
+        <w:rPr>
+          <w:color w:val="000000" w:themeColor="text1"/>
+          <w:lang w:val="en-US"/>
+        </w:rPr>
+        <w:t>Set the figure style to "dark".</w:t>
+      </w:r>
+    </w:p>
+    <w:p>
+      <w:pPr>
+        <w:numPr>
+          <w:ilvl w:val="0"/>
+          <w:numId w:val="10"/>
+        </w:numPr>
+        <w:jc w:val="both"/>
+        <w:rPr>
+          <w:color w:val="000000" w:themeColor="text1"/>
+          <w:lang w:val="en-US"/>
+        </w:rPr>
+      </w:pPr>
+      <w:r>
+        <w:rPr>
+          <w:color w:val="000000" w:themeColor="text1"/>
+          <w:lang w:val="en-US"/>
+        </w:rPr>
+        <w:t>Adjust the bar plot code to add subplots based on "Gender", arranged in columns.</w:t>
+      </w:r>
+    </w:p>
+    <w:p>
+      <w:pPr>
+        <w:numPr>
+          <w:ilvl w:val="0"/>
+          <w:numId w:val="10"/>
+        </w:numPr>
+        <w:jc w:val="both"/>
+        <w:rPr>
+          <w:color w:val="000000" w:themeColor="text1"/>
+          <w:lang w:val="en-US"/>
+        </w:rPr>
+      </w:pPr>
+      <w:r>
+        <w:rPr>
+          <w:color w:val="000000" w:themeColor="text1"/>
+          <w:lang w:val="en-US"/>
+        </w:rPr>
+        <w:t>Add the title "Percentage of Young People Who Like Techno" to this </w:t>
+      </w:r>
+      <w:proofErr w:type="spellStart"/>
+      <w:r>
+        <w:rPr>
+          <w:color w:val="000000" w:themeColor="text1"/>
+          <w:lang w:val="en-US"/>
+        </w:rPr>
+        <w:t>FacetGrid</w:t>
+      </w:r>
+      <w:proofErr w:type="spellEnd"/>
+      <w:r>
+        <w:rPr>
+          <w:color w:val="000000" w:themeColor="text1"/>
+          <w:lang w:val="en-US"/>
+        </w:rPr>
+        <w:t> plot.</w:t>
+      </w:r>
+    </w:p>
+    <w:p>
+      <w:pPr>
+        <w:numPr>
+          <w:ilvl w:val="0"/>
+          <w:numId w:val="10"/>
+        </w:numPr>
+        <w:jc w:val="both"/>
+        <w:rPr>
+          <w:color w:val="000000" w:themeColor="text1"/>
+          <w:lang w:val="en-US"/>
+        </w:rPr>
+      </w:pPr>
+      <w:r>
+        <w:rPr>
+          <w:color w:val="000000" w:themeColor="text1"/>
+          <w:lang w:val="en-US"/>
+        </w:rPr>
+        <w:t>Label the x-axis "Location of Residence" and y-axis "% Who Like Techno".</w:t>
+      </w:r>
+    </w:p>
+    <w:p>
+      <w:pPr>
+        <w:jc w:val="both"/>
+        <w:rPr>
+          <w:b/>
+          <w:bCs/>
+          <w:color w:val="000000" w:themeColor="text1"/>
+          <w:lang w:val="en-US"/>
+        </w:rPr>
+      </w:pPr>
+    </w:p>
+    <w:p>
+      <w:pPr>
+        <w:jc w:val="both"/>
+        <w:rPr>
+          <w:b/>
+          <w:bCs/>
+          <w:color w:val="000000" w:themeColor="text1"/>
+          <w:lang w:val="en-US"/>
+        </w:rPr>
+      </w:pPr>
+      <w:r>
+        <w:rPr>
+          <w:b/>
+          <w:bCs/>
+          <w:color w:val="000000" w:themeColor="text1"/>
+          <w:lang w:val="en-US"/>
+        </w:rPr>
+        <w:t>script.py</w:t>
+      </w:r>
+    </w:p>
+    <w:p>
+      <w:pPr>
+        <w:jc w:val="both"/>
+        <w:rPr>
+          <w:color w:val="000000" w:themeColor="text1"/>
+          <w:lang w:val="en-US"/>
+        </w:rPr>
+      </w:pPr>
+      <w:r>
+        <w:rPr>
+          <w:color w:val="000000" w:themeColor="text1"/>
+          <w:lang w:val="en-US"/>
+        </w:rPr>
+        <w:t># Set the figure style to "dark"</w:t>
+      </w:r>
+    </w:p>
+    <w:p>
+      <w:pPr>
+        <w:jc w:val="both"/>
+        <w:rPr>
+          <w:color w:val="000000" w:themeColor="text1"/>
+          <w:lang w:val="en-US"/>
+        </w:rPr>
+      </w:pPr>
+      <w:proofErr w:type="spellStart"/>
+      <w:r>
+        <w:rPr>
+          <w:color w:val="000000" w:themeColor="text1"/>
+          <w:lang w:val="en-US"/>
+        </w:rPr>
+        <w:t>sns.set_style</w:t>
+      </w:r>
+      <w:proofErr w:type="spellEnd"/>
+      <w:r>
+        <w:rPr>
+          <w:color w:val="000000" w:themeColor="text1"/>
+          <w:lang w:val="en-US"/>
+        </w:rPr>
+        <w:t>("dark")</w:t>
+      </w:r>
+    </w:p>
+    <w:p>
+      <w:pPr>
+        <w:jc w:val="both"/>
+        <w:rPr>
+          <w:color w:val="000000" w:themeColor="text1"/>
+          <w:lang w:val="en-US"/>
+        </w:rPr>
+      </w:pPr>
+    </w:p>
+    <w:p>
+      <w:pPr>
+        <w:jc w:val="both"/>
+        <w:rPr>
+          <w:color w:val="000000" w:themeColor="text1"/>
+          <w:lang w:val="en-US"/>
+        </w:rPr>
+      </w:pPr>
+      <w:r>
+        <w:rPr>
+          <w:color w:val="000000" w:themeColor="text1"/>
+          <w:lang w:val="en-US"/>
+        </w:rPr>
+        <w:t># Adjust to add subplots per gender</w:t>
+      </w:r>
+    </w:p>
+    <w:p>
+      <w:pPr>
+        <w:jc w:val="both"/>
+        <w:rPr>
+          <w:color w:val="000000" w:themeColor="text1"/>
+          <w:lang w:val="en-US"/>
+        </w:rPr>
+      </w:pPr>
+      <w:r>
+        <w:rPr>
+          <w:color w:val="000000" w:themeColor="text1"/>
+          <w:lang w:val="en-US"/>
+        </w:rPr>
+        <w:t>g = </w:t>
+      </w:r>
+      <w:proofErr w:type="spellStart"/>
+      <w:proofErr w:type="gramStart"/>
+      <w:r>
+        <w:rPr>
+          <w:color w:val="000000" w:themeColor="text1"/>
+          <w:lang w:val="en-US"/>
+        </w:rPr>
+        <w:t>sns.catplot</w:t>
+      </w:r>
+      <w:proofErr w:type="spellEnd"/>
+      <w:proofErr w:type="gramEnd"/>
+      <w:r>
+        <w:rPr>
+          <w:color w:val="000000" w:themeColor="text1"/>
+          <w:lang w:val="en-US"/>
+        </w:rPr>
+        <w:t>(x="Village - town", y="Likes Techno", </w:t>
+      </w:r>
+    </w:p>
+    <w:p>
+      <w:pPr>
+        <w:jc w:val="both"/>
+        <w:rPr>
+          <w:color w:val="000000" w:themeColor="text1"/>
+          <w:lang w:val="en-US"/>
+        </w:rPr>
+      </w:pPr>
+      <w:r>
+        <w:rPr>
+          <w:color w:val="000000" w:themeColor="text1"/>
+          <w:lang w:val="en-US"/>
+        </w:rPr>
+        <w:t>                data=</w:t>
+      </w:r>
+      <w:proofErr w:type="spellStart"/>
+      <w:r>
+        <w:rPr>
+          <w:color w:val="000000" w:themeColor="text1"/>
+          <w:lang w:val="en-US"/>
+        </w:rPr>
+        <w:t>survey_data</w:t>
+      </w:r>
+      <w:proofErr w:type="spellEnd"/>
+      <w:r>
+        <w:rPr>
+          <w:color w:val="000000" w:themeColor="text1"/>
+          <w:lang w:val="en-US"/>
+        </w:rPr>
+        <w:t>, kind="bar",</w:t>
+      </w:r>
+    </w:p>
+    <w:p>
+      <w:pPr>
+        <w:jc w:val="both"/>
+        <w:rPr>
+          <w:color w:val="000000" w:themeColor="text1"/>
+          <w:lang w:val="en-US"/>
+        </w:rPr>
+      </w:pPr>
+      <w:r>
+        <w:rPr>
+          <w:color w:val="000000" w:themeColor="text1"/>
+          <w:lang w:val="en-US"/>
+        </w:rPr>
+        <w:t>                col="Gender")</w:t>
+      </w:r>
+    </w:p>
+    <w:p>
+      <w:pPr>
+        <w:jc w:val="both"/>
+        <w:rPr>
+          <w:color w:val="000000" w:themeColor="text1"/>
+          <w:lang w:val="en-US"/>
+        </w:rPr>
+      </w:pPr>
+    </w:p>
+    <w:p>
+      <w:pPr>
+        <w:jc w:val="both"/>
+        <w:rPr>
+          <w:color w:val="000000" w:themeColor="text1"/>
+          <w:lang w:val="en-US"/>
+        </w:rPr>
+      </w:pPr>
+      <w:r>
+        <w:rPr>
+          <w:color w:val="000000" w:themeColor="text1"/>
+          <w:lang w:val="en-US"/>
+        </w:rPr>
+        <w:t># Add title and axis labels</w:t>
+      </w:r>
+    </w:p>
+    <w:p>
+      <w:pPr>
+        <w:jc w:val="both"/>
+        <w:rPr>
+          <w:color w:val="000000" w:themeColor="text1"/>
+          <w:lang w:val="en-US"/>
+        </w:rPr>
+      </w:pPr>
+      <w:proofErr w:type="gramStart"/>
+      <w:r>
+        <w:rPr>
+          <w:color w:val="000000" w:themeColor="text1"/>
+          <w:lang w:val="en-US"/>
+        </w:rPr>
+        <w:t>g.fig.suptitle</w:t>
+      </w:r>
+      <w:proofErr w:type="gramEnd"/>
+      <w:r>
+        <w:rPr>
+          <w:color w:val="000000" w:themeColor="text1"/>
+          <w:lang w:val="en-US"/>
+        </w:rPr>
+        <w:t>("Percentage of Young People Who Like Techno", y=1.02)</w:t>
+      </w:r>
+    </w:p>
+    <w:p>
+      <w:pPr>
+        <w:jc w:val="both"/>
+        <w:rPr>
+          <w:color w:val="000000" w:themeColor="text1"/>
+          <w:lang w:val="en-US"/>
+        </w:rPr>
+      </w:pPr>
+      <w:proofErr w:type="spellStart"/>
+      <w:proofErr w:type="gramStart"/>
+      <w:r>
+        <w:rPr>
+          <w:color w:val="000000" w:themeColor="text1"/>
+          <w:lang w:val="en-US"/>
+        </w:rPr>
+        <w:t>g.set</w:t>
+      </w:r>
+      <w:proofErr w:type="spellEnd"/>
+      <w:r>
+        <w:rPr>
+          <w:color w:val="000000" w:themeColor="text1"/>
+          <w:lang w:val="en-US"/>
+        </w:rPr>
+        <w:t>(</w:t>
+      </w:r>
+      <w:proofErr w:type="spellStart"/>
+      <w:proofErr w:type="gramEnd"/>
+      <w:r>
+        <w:rPr>
+          <w:color w:val="000000" w:themeColor="text1"/>
+          <w:lang w:val="en-US"/>
+        </w:rPr>
+        <w:t>xlabel</w:t>
+      </w:r>
+      <w:proofErr w:type="spellEnd"/>
+      <w:r>
+        <w:rPr>
+          <w:color w:val="000000" w:themeColor="text1"/>
+          <w:lang w:val="en-US"/>
+        </w:rPr>
+        <w:t>="Location of Residence", </w:t>
+      </w:r>
+    </w:p>
+    <w:p>
+      <w:pPr>
+        <w:jc w:val="both"/>
+        <w:rPr>
+          <w:color w:val="000000" w:themeColor="text1"/>
+          <w:lang w:val="en-US"/>
+        </w:rPr>
+      </w:pPr>
+      <w:r>
+        <w:rPr>
+          <w:color w:val="000000" w:themeColor="text1"/>
+          <w:lang w:val="en-US"/>
+        </w:rPr>
+        <w:t>       </w:t>
+      </w:r>
+      <w:proofErr w:type="spellStart"/>
+      <w:r>
+        <w:rPr>
+          <w:color w:val="000000" w:themeColor="text1"/>
+          <w:lang w:val="en-US"/>
+        </w:rPr>
+        <w:t>ylabel</w:t>
+      </w:r>
+      <w:proofErr w:type="spellEnd"/>
+      <w:r>
+        <w:rPr>
+          <w:color w:val="000000" w:themeColor="text1"/>
+          <w:lang w:val="en-US"/>
+        </w:rPr>
+        <w:t>="% Who Like Techno")</w:t>
+      </w:r>
+    </w:p>
+    <w:p>
+      <w:pPr>
+        <w:jc w:val="both"/>
+        <w:rPr>
+          <w:color w:val="000000" w:themeColor="text1"/>
+          <w:lang w:val="en-US"/>
+        </w:rPr>
+      </w:pPr>
+    </w:p>
+    <w:p>
+      <w:pPr>
+        <w:jc w:val="both"/>
+        <w:rPr>
+          <w:color w:val="000000" w:themeColor="text1"/>
+          <w:lang w:val="en-US"/>
+        </w:rPr>
+      </w:pPr>
+      <w:r>
+        <w:rPr>
+          <w:color w:val="000000" w:themeColor="text1"/>
+          <w:lang w:val="en-US"/>
+        </w:rPr>
+        <w:t># Show plot</w:t>
+      </w:r>
+    </w:p>
+    <w:p>
+      <w:pPr>
+        <w:jc w:val="both"/>
+        <w:rPr>
+          <w:color w:val="000000" w:themeColor="text1"/>
+        </w:rPr>
+      </w:pPr>
+      <w:proofErr w:type="spellStart"/>
+      <w:proofErr w:type="gramStart"/>
+      <w:r>
+        <w:rPr>
+          <w:color w:val="000000" w:themeColor="text1"/>
+        </w:rPr>
+        <w:t>plt.show</w:t>
+      </w:r>
+      <w:proofErr w:type="spellEnd"/>
+      <w:proofErr w:type="gramEnd"/>
+      <w:r>
+        <w:rPr>
+          <w:color w:val="000000" w:themeColor="text1"/>
+        </w:rPr>
+        <w:t>()</w:t>
+      </w:r>
+    </w:p>
+    <w:p>
+      <w:pPr>
+        <w:jc w:val="center"/>
+        <w:rPr>
+          <w:color w:val="000000" w:themeColor="text1"/>
+          <w:lang w:val="en-US"/>
+        </w:rPr>
+      </w:pPr>
+      <w:r>
+        <w:rPr>
+          <w:noProof/>
+          <w:color w:val="000000" w:themeColor="text1"/>
+          <w:lang w:val="en-US"/>
+        </w:rPr>
+        <w:drawing>
+          <wp:inline distT="0" distB="0" distL="0" distR="0" wp14:anchorId="51B88DEF" wp14:editId="74CEDA58">
+            <wp:extent cx="4236720" cy="3413760"/>
+            <wp:effectExtent l="0" t="0" r="0" b="0"/>
+            <wp:docPr id="852143173" name="Рисунок 2"/>
+            <wp:cNvGraphicFramePr>
+              <a:graphicFrameLocks xmlns:a="http://schemas.openxmlformats.org/drawingml/2006/main" noChangeAspect="1"/>
+            </wp:cNvGraphicFramePr>
+            <a:graphic xmlns:a="http://schemas.openxmlformats.org/drawingml/2006/main">
+              <a:graphicData uri="http://schemas.openxmlformats.org/drawingml/2006/picture">
+                <pic:pic xmlns:pic="http://schemas.openxmlformats.org/drawingml/2006/picture">
+                  <pic:nvPicPr>
+                    <pic:cNvPr id="0" name="Picture 2"/>
+                    <pic:cNvPicPr>
+                      <a:picLocks noChangeAspect="1" noChangeArrowheads="1"/>
+                    </pic:cNvPicPr>
+                  </pic:nvPicPr>
+                  <pic:blipFill>
+                    <a:blip r:embed="rId18">
+                      <a:extLst>
+                        <a:ext uri="{28A0092B-C50C-407E-A947-70E740481C1C}">
+                          <a14:useLocalDpi xmlns:a14="http://schemas.microsoft.com/office/drawing/2010/main" val="0"/>
+                        </a:ext>
+                      </a:extLst>
+                    </a:blip>
+                    <a:srcRect/>
+                    <a:stretch>
+                      <a:fillRect/>
+                    </a:stretch>
+                  </pic:blipFill>
+                  <pic:spPr bwMode="auto">
+                    <a:xfrm>
+                      <a:off x="0" y="0"/>
+                      <a:ext cx="4236720" cy="3413760"/>
+                    </a:xfrm>
+                    <a:prstGeom prst="rect">
+                      <a:avLst/>
+                    </a:prstGeom>
+                    <a:noFill/>
+                    <a:ln>
+                      <a:noFill/>
+                    </a:ln>
+                  </pic:spPr>
+                </pic:pic>
+              </a:graphicData>
+            </a:graphic>
+          </wp:inline>
+        </w:drawing>
+      </w:r>
+    </w:p>
+    <w:p>
+      <w:pPr>
+        <w:jc w:val="both"/>
+        <w:rPr>
+          <w:color w:val="C00000"/>
+          <w:lang w:val="en-US"/>
+        </w:rPr>
+      </w:pPr>
+      <w:r>
+        <w:rPr>
+          <w:color w:val="C00000"/>
+          <w:lang w:val="en-US"/>
+        </w:rPr>
+        <w:t>______________________________________________________________________________</w:t>
+      </w:r>
+    </w:p>
+    <w:p>
+      <w:pPr>
+        <w:jc w:val="both"/>
+        <w:rPr>
+          <w:color w:val="C00000"/>
           <w:lang w:val="en-US"/>
         </w:rPr>
       </w:pPr>
@@ -6256,9 +7467,9 @@
     </w:lvl>
   </w:abstractNum>
   <w:abstractNum w:abstractNumId="1" w15:restartNumberingAfterBreak="0">
-    <w:nsid w:val="23663216"/>
+    <w:nsid w:val="115D5F5F"/>
     <w:multiLevelType w:val="multilevel"/>
-    <w:tmpl w:val="440E2EC8"/>
+    <w:tmpl w:val="17FCA84A"/>
     <w:lvl w:ilvl="0">
       <w:start w:val="1"/>
       <w:numFmt w:val="bullet"/>
@@ -6405,9 +7616,9 @@
     </w:lvl>
   </w:abstractNum>
   <w:abstractNum w:abstractNumId="2" w15:restartNumberingAfterBreak="0">
-    <w:nsid w:val="3D6D4C30"/>
+    <w:nsid w:val="23663216"/>
     <w:multiLevelType w:val="multilevel"/>
-    <w:tmpl w:val="3E709F7C"/>
+    <w:tmpl w:val="440E2EC8"/>
     <w:lvl w:ilvl="0">
       <w:start w:val="1"/>
       <w:numFmt w:val="bullet"/>
@@ -6554,9 +7765,9 @@
     </w:lvl>
   </w:abstractNum>
   <w:abstractNum w:abstractNumId="3" w15:restartNumberingAfterBreak="0">
-    <w:nsid w:val="407F12C5"/>
+    <w:nsid w:val="3D6D4C30"/>
     <w:multiLevelType w:val="multilevel"/>
-    <w:tmpl w:val="612C4444"/>
+    <w:tmpl w:val="3E709F7C"/>
     <w:lvl w:ilvl="0">
       <w:start w:val="1"/>
       <w:numFmt w:val="bullet"/>
@@ -6703,9 +7914,9 @@
     </w:lvl>
   </w:abstractNum>
   <w:abstractNum w:abstractNumId="4" w15:restartNumberingAfterBreak="0">
-    <w:nsid w:val="49FD2A1A"/>
+    <w:nsid w:val="407F12C5"/>
     <w:multiLevelType w:val="multilevel"/>
-    <w:tmpl w:val="CDD0263E"/>
+    <w:tmpl w:val="612C4444"/>
     <w:lvl w:ilvl="0">
       <w:start w:val="1"/>
       <w:numFmt w:val="bullet"/>
@@ -6852,9 +8063,9 @@
     </w:lvl>
   </w:abstractNum>
   <w:abstractNum w:abstractNumId="5" w15:restartNumberingAfterBreak="0">
-    <w:nsid w:val="58730D6A"/>
+    <w:nsid w:val="49FD2A1A"/>
     <w:multiLevelType w:val="multilevel"/>
-    <w:tmpl w:val="A8B6BB14"/>
+    <w:tmpl w:val="CDD0263E"/>
     <w:lvl w:ilvl="0">
       <w:start w:val="1"/>
       <w:numFmt w:val="bullet"/>
@@ -7001,9 +8212,9 @@
     </w:lvl>
   </w:abstractNum>
   <w:abstractNum w:abstractNumId="6" w15:restartNumberingAfterBreak="0">
-    <w:nsid w:val="61FE1314"/>
+    <w:nsid w:val="58730D6A"/>
     <w:multiLevelType w:val="multilevel"/>
-    <w:tmpl w:val="120EF5BC"/>
+    <w:tmpl w:val="A8B6BB14"/>
     <w:lvl w:ilvl="0">
       <w:start w:val="1"/>
       <w:numFmt w:val="bullet"/>
@@ -7150,9 +8361,9 @@
     </w:lvl>
   </w:abstractNum>
   <w:abstractNum w:abstractNumId="7" w15:restartNumberingAfterBreak="0">
-    <w:nsid w:val="7764060A"/>
+    <w:nsid w:val="61FE1314"/>
     <w:multiLevelType w:val="multilevel"/>
-    <w:tmpl w:val="C8725A02"/>
+    <w:tmpl w:val="120EF5BC"/>
     <w:lvl w:ilvl="0">
       <w:start w:val="1"/>
       <w:numFmt w:val="bullet"/>
@@ -7298,29 +8509,333 @@
       </w:rPr>
     </w:lvl>
   </w:abstractNum>
+  <w:abstractNum w:abstractNumId="8" w15:restartNumberingAfterBreak="0">
+    <w:nsid w:val="7764060A"/>
+    <w:multiLevelType w:val="multilevel"/>
+    <w:tmpl w:val="C8725A02"/>
+    <w:lvl w:ilvl="0">
+      <w:start w:val="1"/>
+      <w:numFmt w:val="bullet"/>
+      <w:lvlText w:val=""/>
+      <w:lvlJc w:val="left"/>
+      <w:pPr>
+        <w:tabs>
+          <w:tab w:val="num" w:pos="720"/>
+        </w:tabs>
+        <w:ind w:left="720" w:hanging="360"/>
+      </w:pPr>
+      <w:rPr>
+        <w:rFonts w:ascii="Symbol" w:hAnsi="Symbol" w:hint="default"/>
+        <w:sz w:val="20"/>
+      </w:rPr>
+    </w:lvl>
+    <w:lvl w:ilvl="1" w:tentative="1">
+      <w:start w:val="1"/>
+      <w:numFmt w:val="bullet"/>
+      <w:lvlText w:val="o"/>
+      <w:lvlJc w:val="left"/>
+      <w:pPr>
+        <w:tabs>
+          <w:tab w:val="num" w:pos="1440"/>
+        </w:tabs>
+        <w:ind w:left="1440" w:hanging="360"/>
+      </w:pPr>
+      <w:rPr>
+        <w:rFonts w:ascii="Courier New" w:hAnsi="Courier New" w:hint="default"/>
+        <w:sz w:val="20"/>
+      </w:rPr>
+    </w:lvl>
+    <w:lvl w:ilvl="2" w:tentative="1">
+      <w:start w:val="1"/>
+      <w:numFmt w:val="bullet"/>
+      <w:lvlText w:val=""/>
+      <w:lvlJc w:val="left"/>
+      <w:pPr>
+        <w:tabs>
+          <w:tab w:val="num" w:pos="2160"/>
+        </w:tabs>
+        <w:ind w:left="2160" w:hanging="360"/>
+      </w:pPr>
+      <w:rPr>
+        <w:rFonts w:ascii="Wingdings" w:hAnsi="Wingdings" w:hint="default"/>
+        <w:sz w:val="20"/>
+      </w:rPr>
+    </w:lvl>
+    <w:lvl w:ilvl="3" w:tentative="1">
+      <w:start w:val="1"/>
+      <w:numFmt w:val="bullet"/>
+      <w:lvlText w:val=""/>
+      <w:lvlJc w:val="left"/>
+      <w:pPr>
+        <w:tabs>
+          <w:tab w:val="num" w:pos="2880"/>
+        </w:tabs>
+        <w:ind w:left="2880" w:hanging="360"/>
+      </w:pPr>
+      <w:rPr>
+        <w:rFonts w:ascii="Wingdings" w:hAnsi="Wingdings" w:hint="default"/>
+        <w:sz w:val="20"/>
+      </w:rPr>
+    </w:lvl>
+    <w:lvl w:ilvl="4" w:tentative="1">
+      <w:start w:val="1"/>
+      <w:numFmt w:val="bullet"/>
+      <w:lvlText w:val=""/>
+      <w:lvlJc w:val="left"/>
+      <w:pPr>
+        <w:tabs>
+          <w:tab w:val="num" w:pos="3600"/>
+        </w:tabs>
+        <w:ind w:left="3600" w:hanging="360"/>
+      </w:pPr>
+      <w:rPr>
+        <w:rFonts w:ascii="Wingdings" w:hAnsi="Wingdings" w:hint="default"/>
+        <w:sz w:val="20"/>
+      </w:rPr>
+    </w:lvl>
+    <w:lvl w:ilvl="5" w:tentative="1">
+      <w:start w:val="1"/>
+      <w:numFmt w:val="bullet"/>
+      <w:lvlText w:val=""/>
+      <w:lvlJc w:val="left"/>
+      <w:pPr>
+        <w:tabs>
+          <w:tab w:val="num" w:pos="4320"/>
+        </w:tabs>
+        <w:ind w:left="4320" w:hanging="360"/>
+      </w:pPr>
+      <w:rPr>
+        <w:rFonts w:ascii="Wingdings" w:hAnsi="Wingdings" w:hint="default"/>
+        <w:sz w:val="20"/>
+      </w:rPr>
+    </w:lvl>
+    <w:lvl w:ilvl="6" w:tentative="1">
+      <w:start w:val="1"/>
+      <w:numFmt w:val="bullet"/>
+      <w:lvlText w:val=""/>
+      <w:lvlJc w:val="left"/>
+      <w:pPr>
+        <w:tabs>
+          <w:tab w:val="num" w:pos="5040"/>
+        </w:tabs>
+        <w:ind w:left="5040" w:hanging="360"/>
+      </w:pPr>
+      <w:rPr>
+        <w:rFonts w:ascii="Wingdings" w:hAnsi="Wingdings" w:hint="default"/>
+        <w:sz w:val="20"/>
+      </w:rPr>
+    </w:lvl>
+    <w:lvl w:ilvl="7" w:tentative="1">
+      <w:start w:val="1"/>
+      <w:numFmt w:val="bullet"/>
+      <w:lvlText w:val=""/>
+      <w:lvlJc w:val="left"/>
+      <w:pPr>
+        <w:tabs>
+          <w:tab w:val="num" w:pos="5760"/>
+        </w:tabs>
+        <w:ind w:left="5760" w:hanging="360"/>
+      </w:pPr>
+      <w:rPr>
+        <w:rFonts w:ascii="Wingdings" w:hAnsi="Wingdings" w:hint="default"/>
+        <w:sz w:val="20"/>
+      </w:rPr>
+    </w:lvl>
+    <w:lvl w:ilvl="8" w:tentative="1">
+      <w:start w:val="1"/>
+      <w:numFmt w:val="bullet"/>
+      <w:lvlText w:val=""/>
+      <w:lvlJc w:val="left"/>
+      <w:pPr>
+        <w:tabs>
+          <w:tab w:val="num" w:pos="6480"/>
+        </w:tabs>
+        <w:ind w:left="6480" w:hanging="360"/>
+      </w:pPr>
+      <w:rPr>
+        <w:rFonts w:ascii="Wingdings" w:hAnsi="Wingdings" w:hint="default"/>
+        <w:sz w:val="20"/>
+      </w:rPr>
+    </w:lvl>
+  </w:abstractNum>
+  <w:abstractNum w:abstractNumId="9" w15:restartNumberingAfterBreak="0">
+    <w:nsid w:val="77B4041A"/>
+    <w:multiLevelType w:val="multilevel"/>
+    <w:tmpl w:val="0FFEEBAA"/>
+    <w:lvl w:ilvl="0">
+      <w:start w:val="1"/>
+      <w:numFmt w:val="bullet"/>
+      <w:lvlText w:val=""/>
+      <w:lvlJc w:val="left"/>
+      <w:pPr>
+        <w:tabs>
+          <w:tab w:val="num" w:pos="720"/>
+        </w:tabs>
+        <w:ind w:left="720" w:hanging="360"/>
+      </w:pPr>
+      <w:rPr>
+        <w:rFonts w:ascii="Symbol" w:hAnsi="Symbol" w:hint="default"/>
+        <w:sz w:val="20"/>
+      </w:rPr>
+    </w:lvl>
+    <w:lvl w:ilvl="1" w:tentative="1">
+      <w:start w:val="1"/>
+      <w:numFmt w:val="bullet"/>
+      <w:lvlText w:val="o"/>
+      <w:lvlJc w:val="left"/>
+      <w:pPr>
+        <w:tabs>
+          <w:tab w:val="num" w:pos="1440"/>
+        </w:tabs>
+        <w:ind w:left="1440" w:hanging="360"/>
+      </w:pPr>
+      <w:rPr>
+        <w:rFonts w:ascii="Courier New" w:hAnsi="Courier New" w:hint="default"/>
+        <w:sz w:val="20"/>
+      </w:rPr>
+    </w:lvl>
+    <w:lvl w:ilvl="2" w:tentative="1">
+      <w:start w:val="1"/>
+      <w:numFmt w:val="bullet"/>
+      <w:lvlText w:val=""/>
+      <w:lvlJc w:val="left"/>
+      <w:pPr>
+        <w:tabs>
+          <w:tab w:val="num" w:pos="2160"/>
+        </w:tabs>
+        <w:ind w:left="2160" w:hanging="360"/>
+      </w:pPr>
+      <w:rPr>
+        <w:rFonts w:ascii="Wingdings" w:hAnsi="Wingdings" w:hint="default"/>
+        <w:sz w:val="20"/>
+      </w:rPr>
+    </w:lvl>
+    <w:lvl w:ilvl="3" w:tentative="1">
+      <w:start w:val="1"/>
+      <w:numFmt w:val="bullet"/>
+      <w:lvlText w:val=""/>
+      <w:lvlJc w:val="left"/>
+      <w:pPr>
+        <w:tabs>
+          <w:tab w:val="num" w:pos="2880"/>
+        </w:tabs>
+        <w:ind w:left="2880" w:hanging="360"/>
+      </w:pPr>
+      <w:rPr>
+        <w:rFonts w:ascii="Wingdings" w:hAnsi="Wingdings" w:hint="default"/>
+        <w:sz w:val="20"/>
+      </w:rPr>
+    </w:lvl>
+    <w:lvl w:ilvl="4" w:tentative="1">
+      <w:start w:val="1"/>
+      <w:numFmt w:val="bullet"/>
+      <w:lvlText w:val=""/>
+      <w:lvlJc w:val="left"/>
+      <w:pPr>
+        <w:tabs>
+          <w:tab w:val="num" w:pos="3600"/>
+        </w:tabs>
+        <w:ind w:left="3600" w:hanging="360"/>
+      </w:pPr>
+      <w:rPr>
+        <w:rFonts w:ascii="Wingdings" w:hAnsi="Wingdings" w:hint="default"/>
+        <w:sz w:val="20"/>
+      </w:rPr>
+    </w:lvl>
+    <w:lvl w:ilvl="5" w:tentative="1">
+      <w:start w:val="1"/>
+      <w:numFmt w:val="bullet"/>
+      <w:lvlText w:val=""/>
+      <w:lvlJc w:val="left"/>
+      <w:pPr>
+        <w:tabs>
+          <w:tab w:val="num" w:pos="4320"/>
+        </w:tabs>
+        <w:ind w:left="4320" w:hanging="360"/>
+      </w:pPr>
+      <w:rPr>
+        <w:rFonts w:ascii="Wingdings" w:hAnsi="Wingdings" w:hint="default"/>
+        <w:sz w:val="20"/>
+      </w:rPr>
+    </w:lvl>
+    <w:lvl w:ilvl="6" w:tentative="1">
+      <w:start w:val="1"/>
+      <w:numFmt w:val="bullet"/>
+      <w:lvlText w:val=""/>
+      <w:lvlJc w:val="left"/>
+      <w:pPr>
+        <w:tabs>
+          <w:tab w:val="num" w:pos="5040"/>
+        </w:tabs>
+        <w:ind w:left="5040" w:hanging="360"/>
+      </w:pPr>
+      <w:rPr>
+        <w:rFonts w:ascii="Wingdings" w:hAnsi="Wingdings" w:hint="default"/>
+        <w:sz w:val="20"/>
+      </w:rPr>
+    </w:lvl>
+    <w:lvl w:ilvl="7" w:tentative="1">
+      <w:start w:val="1"/>
+      <w:numFmt w:val="bullet"/>
+      <w:lvlText w:val=""/>
+      <w:lvlJc w:val="left"/>
+      <w:pPr>
+        <w:tabs>
+          <w:tab w:val="num" w:pos="5760"/>
+        </w:tabs>
+        <w:ind w:left="5760" w:hanging="360"/>
+      </w:pPr>
+      <w:rPr>
+        <w:rFonts w:ascii="Wingdings" w:hAnsi="Wingdings" w:hint="default"/>
+        <w:sz w:val="20"/>
+      </w:rPr>
+    </w:lvl>
+    <w:lvl w:ilvl="8" w:tentative="1">
+      <w:start w:val="1"/>
+      <w:numFmt w:val="bullet"/>
+      <w:lvlText w:val=""/>
+      <w:lvlJc w:val="left"/>
+      <w:pPr>
+        <w:tabs>
+          <w:tab w:val="num" w:pos="6480"/>
+        </w:tabs>
+        <w:ind w:left="6480" w:hanging="360"/>
+      </w:pPr>
+      <w:rPr>
+        <w:rFonts w:ascii="Wingdings" w:hAnsi="Wingdings" w:hint="default"/>
+        <w:sz w:val="20"/>
+      </w:rPr>
+    </w:lvl>
+  </w:abstractNum>
   <w:num w:numId="1" w16cid:durableId="1325814481">
+    <w:abstractNumId w:val="5"/>
+  </w:num>
+  <w:num w:numId="2" w16cid:durableId="939875564">
+    <w:abstractNumId w:val="6"/>
+  </w:num>
+  <w:num w:numId="3" w16cid:durableId="1545479257">
+    <w:abstractNumId w:val="7"/>
+  </w:num>
+  <w:num w:numId="4" w16cid:durableId="469831626">
     <w:abstractNumId w:val="4"/>
   </w:num>
-  <w:num w:numId="2" w16cid:durableId="939875564">
-    <w:abstractNumId w:val="5"/>
-  </w:num>
-  <w:num w:numId="3" w16cid:durableId="1545479257">
-    <w:abstractNumId w:val="6"/>
-  </w:num>
-  <w:num w:numId="4" w16cid:durableId="469831626">
+  <w:num w:numId="5" w16cid:durableId="2055960836">
     <w:abstractNumId w:val="3"/>
-  </w:num>
-  <w:num w:numId="5" w16cid:durableId="2055960836">
-    <w:abstractNumId w:val="2"/>
   </w:num>
   <w:num w:numId="6" w16cid:durableId="942953704">
     <w:abstractNumId w:val="0"/>
   </w:num>
   <w:num w:numId="7" w16cid:durableId="15737275">
-    <w:abstractNumId w:val="1"/>
+    <w:abstractNumId w:val="2"/>
   </w:num>
   <w:num w:numId="8" w16cid:durableId="951672269">
-    <w:abstractNumId w:val="7"/>
+    <w:abstractNumId w:val="8"/>
+  </w:num>
+  <w:num w:numId="9" w16cid:durableId="808669934">
+    <w:abstractNumId w:val="9"/>
+  </w:num>
+  <w:num w:numId="10" w16cid:durableId="1428192989">
+    <w:abstractNumId w:val="1"/>
   </w:num>
 </w:numbering>
 </file>

</xml_diff>